<commit_message>
weather API docs tweaks
</commit_message>
<xml_diff>
--- a/Research/Weather API Research.docx
+++ b/Research/Weather API Research.docx
@@ -1,10 +1,754 @@
 
 <file path=word/document.xml><?xml version="1.0" encoding="utf-8"?>
-<w:document xmlns:wpc="http://schemas.microsoft.com/office/word/2010/wordprocessingCanvas" xmlns:cx="http://schemas.microsoft.com/office/drawing/2014/chartex" xmlns:cx1="http://schemas.microsoft.com/office/drawing/2015/9/8/chartex" xmlns:cx2="http://schemas.microsoft.com/office/drawing/2015/10/21/chartex" xmlns:cx3="http://schemas.microsoft.com/office/drawing/2016/5/9/chartex" xmlns:cx4="http://schemas.microsoft.com/office/drawing/2016/5/10/chartex" xmlns:cx5="http://schemas.microsoft.com/office/drawing/2016/5/11/chartex" xmlns:cx6="http://schemas.microsoft.com/office/drawing/2016/5/12/chartex" xmlns:cx7="http://schemas.microsoft.com/office/drawing/2016/5/13/chartex" xmlns:cx8="http://schemas.microsoft.com/office/drawing/2016/5/14/chartex" xmlns:mc="http://schemas.openxmlformats.org/markup-compatibility/2006" xmlns:aink="http://schemas.microsoft.com/office/drawing/2016/ink" xmlns:am3d="http://schemas.microsoft.com/office/drawing/2017/model3d" xmlns:o="urn:schemas-microsoft-com:office:office" xmlns:oel="http://schemas.microsoft.com/office/2019/extlst" xmlns:r="http://schemas.openxmlformats.org/officeDocument/2006/relationships" xmlns:m="http://schemas.openxmlformats.org/officeDocument/2006/math" xmlns:v="urn:schemas-microsoft-com:vml" xmlns:wp14="http://schemas.microsoft.com/office/word/2010/wordprocessingDrawing" xmlns:wp="http://schemas.openxmlformats.org/drawingml/2006/wordprocessingDrawing" xmlns:w10="urn:schemas-microsoft-com:office:word" xmlns:w="http://schemas.openxmlformats.org/wordprocessingml/2006/main" xmlns:w14="http://schemas.microsoft.com/office/word/2010/wordml" xmlns:w15="http://schemas.microsoft.com/office/word/2012/wordml" xmlns:w16cex="http://schemas.microsoft.com/office/word/2018/wordml/cex" xmlns:w16cid="http://schemas.microsoft.com/office/word/2016/wordml/cid" xmlns:w16="http://schemas.microsoft.com/office/word/2018/wordml" xmlns:w16du="http://schemas.microsoft.com/office/word/2023/wordml/word16du" xmlns:w16sdtdh="http://schemas.microsoft.com/office/word/2020/wordml/sdtdatahash" xmlns:w16se="http://schemas.microsoft.com/office/word/2015/wordml/symex" xmlns:wpg="http://schemas.microsoft.com/office/word/2010/wordprocessingGroup" xmlns:wpi="http://schemas.microsoft.com/office/word/2010/wordprocessingInk" xmlns:wne="http://schemas.microsoft.com/office/word/2006/wordml" xmlns:wps="http://schemas.microsoft.com/office/word/2010/wordprocessingShape" mc:Ignorable="w14 w15 w16se w16cid w16 w16cex w16sdtdh wp14">
+<w:document xmlns:wpc="http://schemas.microsoft.com/office/word/2010/wordprocessingCanvas" xmlns:cx="http://schemas.microsoft.com/office/drawing/2014/chartex" xmlns:cx1="http://schemas.microsoft.com/office/drawing/2015/9/8/chartex" xmlns:cx2="http://schemas.microsoft.com/office/drawing/2015/10/21/chartex" xmlns:cx3="http://schemas.microsoft.com/office/drawing/2016/5/9/chartex" xmlns:cx4="http://schemas.microsoft.com/office/drawing/2016/5/10/chartex" xmlns:cx5="http://schemas.microsoft.com/office/drawing/2016/5/11/chartex" xmlns:cx6="http://schemas.microsoft.com/office/drawing/2016/5/12/chartex" xmlns:cx7="http://schemas.microsoft.com/office/drawing/2016/5/13/chartex" xmlns:cx8="http://schemas.microsoft.com/office/drawing/2016/5/14/chartex" xmlns:mc="http://schemas.openxmlformats.org/markup-compatibility/2006" xmlns:aink="http://schemas.microsoft.com/office/drawing/2016/ink" xmlns:am3d="http://schemas.microsoft.com/office/drawing/2017/model3d" xmlns:o="urn:schemas-microsoft-com:office:office" xmlns:oel="http://schemas.microsoft.com/office/2019/extlst" xmlns:r="http://schemas.openxmlformats.org/officeDocument/2006/relationships" xmlns:m="http://schemas.openxmlformats.org/officeDocument/2006/math" xmlns:v="urn:schemas-microsoft-com:vml" xmlns:wp14="http://schemas.microsoft.com/office/word/2010/wordprocessingDrawing" xmlns:wp="http://schemas.openxmlformats.org/drawingml/2006/wordprocessingDrawing" xmlns:w10="urn:schemas-microsoft-com:office:word" xmlns:w="http://schemas.openxmlformats.org/wordprocessingml/2006/main" xmlns:w14="http://schemas.microsoft.com/office/word/2010/wordml" xmlns:w15="http://schemas.microsoft.com/office/word/2012/wordml" xmlns:w16cex="http://schemas.microsoft.com/office/word/2018/wordml/cex" xmlns:w16cid="http://schemas.microsoft.com/office/word/2016/wordml/cid" xmlns:w16="http://schemas.microsoft.com/office/word/2018/wordml" xmlns:w16sdtdh="http://schemas.microsoft.com/office/word/2020/wordml/sdtdatahash" xmlns:w16se="http://schemas.microsoft.com/office/word/2015/wordml/symex" xmlns:wpg="http://schemas.microsoft.com/office/word/2010/wordprocessingGroup" xmlns:wpi="http://schemas.microsoft.com/office/word/2010/wordprocessingInk" xmlns:wne="http://schemas.microsoft.com/office/word/2006/wordml" xmlns:wps="http://schemas.microsoft.com/office/word/2010/wordprocessingShape" mc:Ignorable="w14 w15 w16se w16cid w16 w16cex w16sdtdh wp14">
   <w:body>
     <w:p>
       <w:pPr>
-        <w:pStyle w:val="Nagwek1"/>
+        <w:pStyle w:val="Title"/>
+        <w:jc w:val="center"/>
+        <w:rPr>
+          <w:rFonts w:ascii="Calibri" w:hAnsi="Calibri" w:cs="Calibri"/>
+          <w:lang w:val="en-GB"/>
+        </w:rPr>
+      </w:pPr>
+      <w:bookmarkStart w:id="0" w:name="_twq5ykfz55gy" w:colFirst="0" w:colLast="0"/>
+      <w:bookmarkEnd w:id="0"/>
+      <w:r>
+        <w:rPr>
+          <w:rFonts w:ascii="Calibri" w:hAnsi="Calibri" w:cs="Calibri"/>
+          <w:lang w:val="en-GB"/>
+        </w:rPr>
+        <w:t>Quantified Student</w:t>
+      </w:r>
+    </w:p>
+    <w:p>
+      <w:pPr>
+        <w:pStyle w:val="Subtitle"/>
+        <w:jc w:val="center"/>
+        <w:rPr>
+          <w:rFonts w:ascii="Calibri" w:eastAsia="Times New Roman" w:hAnsi="Calibri" w:cs="Calibri"/>
+          <w:lang w:val="en-GB"/>
+        </w:rPr>
+      </w:pPr>
+      <w:bookmarkStart w:id="1" w:name="_atljgz2hy5al" w:colFirst="0" w:colLast="0"/>
+      <w:bookmarkEnd w:id="1"/>
+      <w:r>
+        <w:rPr>
+          <w:rFonts w:ascii="Calibri" w:eastAsia="Times New Roman" w:hAnsi="Calibri" w:cs="Calibri"/>
+          <w:lang w:val="en-GB"/>
+        </w:rPr>
+        <w:t>Weather API Research</w:t>
+      </w:r>
+    </w:p>
+    <w:p>
+      <w:pPr>
+        <w:rPr>
+          <w:rFonts w:ascii="Calibri" w:hAnsi="Calibri" w:cs="Calibri"/>
+          <w:lang w:val="en-GB"/>
+        </w:rPr>
+      </w:pPr>
+      <w:r>
+        <w:rPr>
+          <w:rFonts w:ascii="Calibri" w:hAnsi="Calibri" w:cs="Calibri"/>
+          <w:noProof/>
+          <w:lang w:val="en-GB"/>
+        </w:rPr>
+        <w:drawing>
+          <wp:anchor distT="114300" distB="114300" distL="114300" distR="114300" simplePos="0" relativeHeight="251659264" behindDoc="0" locked="0" layoutInCell="1" hidden="0" allowOverlap="1" wp14:anchorId="581BCBDE" wp14:editId="3D68F158">
+            <wp:simplePos x="0" y="0"/>
+            <wp:positionH relativeFrom="column">
+              <wp:posOffset>1104900</wp:posOffset>
+            </wp:positionH>
+            <wp:positionV relativeFrom="paragraph">
+              <wp:posOffset>142875</wp:posOffset>
+            </wp:positionV>
+            <wp:extent cx="3517900" cy="1841500"/>
+            <wp:effectExtent l="0" t="0" r="0" b="0"/>
+            <wp:wrapTopAndBottom distT="114300" distB="114300"/>
+            <wp:docPr id="1" name="image1.png" descr="Logo&#10;&#10;Description automatically generated with low confidence"/>
+            <wp:cNvGraphicFramePr/>
+            <a:graphic xmlns:a="http://schemas.openxmlformats.org/drawingml/2006/main">
+              <a:graphicData uri="http://schemas.openxmlformats.org/drawingml/2006/picture">
+                <pic:pic xmlns:pic="http://schemas.openxmlformats.org/drawingml/2006/picture">
+                  <pic:nvPicPr>
+                    <pic:cNvPr id="1" name="image1.png" descr="Logo&#10;&#10;Description automatically generated with low confidence"/>
+                    <pic:cNvPicPr preferRelativeResize="0"/>
+                  </pic:nvPicPr>
+                  <pic:blipFill>
+                    <a:blip r:embed="rId7"/>
+                    <a:srcRect/>
+                    <a:stretch>
+                      <a:fillRect/>
+                    </a:stretch>
+                  </pic:blipFill>
+                  <pic:spPr>
+                    <a:xfrm>
+                      <a:off x="0" y="0"/>
+                      <a:ext cx="3517900" cy="1841500"/>
+                    </a:xfrm>
+                    <a:prstGeom prst="rect">
+                      <a:avLst/>
+                    </a:prstGeom>
+                    <a:ln/>
+                  </pic:spPr>
+                </pic:pic>
+              </a:graphicData>
+            </a:graphic>
+          </wp:anchor>
+        </w:drawing>
+      </w:r>
+    </w:p>
+    <w:p>
+      <w:pPr>
+        <w:rPr>
+          <w:rFonts w:ascii="Calibri" w:hAnsi="Calibri" w:cs="Calibri"/>
+          <w:lang w:val="en-GB"/>
+        </w:rPr>
+      </w:pPr>
+    </w:p>
+    <w:p>
+      <w:pPr>
+        <w:jc w:val="center"/>
+        <w:rPr>
+          <w:rFonts w:ascii="Calibri" w:hAnsi="Calibri" w:cs="Calibri"/>
+          <w:lang w:val="en-GB"/>
+        </w:rPr>
+      </w:pPr>
+      <w:r>
+        <w:rPr>
+          <w:rFonts w:ascii="Calibri" w:hAnsi="Calibri" w:cs="Calibri"/>
+          <w:lang w:val="en-GB"/>
+        </w:rPr>
+        <w:t xml:space="preserve">Created by </w:t>
+      </w:r>
+      <w:r>
+        <w:rPr>
+          <w:rFonts w:ascii="Calibri" w:hAnsi="Calibri" w:cs="Calibri"/>
+          <w:lang w:val="en-GB"/>
+        </w:rPr>
+        <w:t>G. Malisz</w:t>
+      </w:r>
+      <w:r>
+        <w:rPr>
+          <w:rFonts w:ascii="Calibri" w:hAnsi="Calibri" w:cs="Calibri"/>
+          <w:lang w:val="en-GB"/>
+        </w:rPr>
+        <w:br w:type="page"/>
+      </w:r>
+    </w:p>
+    <w:p>
+      <w:pPr>
+        <w:pStyle w:val="Title"/>
+        <w:jc w:val="center"/>
+        <w:rPr>
+          <w:sz w:val="40"/>
+          <w:szCs w:val="40"/>
+        </w:rPr>
+      </w:pPr>
+      <w:bookmarkStart w:id="2" w:name="_Toc132287396"/>
+      <w:r>
+        <w:rPr>
+          <w:sz w:val="40"/>
+          <w:szCs w:val="40"/>
+        </w:rPr>
+        <w:lastRenderedPageBreak/>
+        <w:t>Content</w:t>
+      </w:r>
+      <w:bookmarkEnd w:id="2"/>
+    </w:p>
+    <w:sdt>
+      <w:sdtPr>
+        <w:rPr>
+          <w:rFonts w:cs="Calibri"/>
+          <w:lang w:val="en-GB"/>
+        </w:rPr>
+        <w:id w:val="1883130677"/>
+        <w:docPartObj>
+          <w:docPartGallery w:val="Table of Contents"/>
+          <w:docPartUnique/>
+        </w:docPartObj>
+      </w:sdtPr>
+      <w:sdtContent>
+        <w:p>
+          <w:pPr>
+            <w:pStyle w:val="TOC1"/>
+            <w:tabs>
+              <w:tab w:val="right" w:leader="dot" w:pos="9062"/>
+            </w:tabs>
+            <w:rPr>
+              <w:rFonts w:asciiTheme="minorHAnsi" w:eastAsiaTheme="minorEastAsia" w:hAnsiTheme="minorHAnsi" w:cstheme="minorBidi"/>
+              <w:noProof/>
+              <w:sz w:val="22"/>
+              <w:szCs w:val="22"/>
+              <w:lang w:val="en-GB" w:eastAsia="en-GB"/>
+            </w:rPr>
+          </w:pPr>
+          <w:r>
+            <w:rPr>
+              <w:rFonts w:cs="Calibri"/>
+              <w:lang w:val="en-GB"/>
+            </w:rPr>
+            <w:fldChar w:fldCharType="begin"/>
+          </w:r>
+          <w:r>
+            <w:rPr>
+              <w:rFonts w:cs="Calibri"/>
+              <w:lang w:val="en-GB"/>
+            </w:rPr>
+            <w:instrText xml:space="preserve"> TOC \o "1-3" \h \z \u </w:instrText>
+          </w:r>
+          <w:r>
+            <w:rPr>
+              <w:rFonts w:cs="Calibri"/>
+              <w:lang w:val="en-GB"/>
+            </w:rPr>
+            <w:fldChar w:fldCharType="separate"/>
+          </w:r>
+          <w:hyperlink w:anchor="_Toc132287396" w:history="1">
+            <w:r>
+              <w:rPr>
+                <w:rStyle w:val="Hyperlink"/>
+                <w:noProof/>
+                <w:lang w:val="en-GB"/>
+              </w:rPr>
+              <w:t>Content</w:t>
+            </w:r>
+            <w:r>
+              <w:rPr>
+                <w:noProof/>
+                <w:webHidden/>
+              </w:rPr>
+              <w:tab/>
+            </w:r>
+            <w:r>
+              <w:rPr>
+                <w:noProof/>
+                <w:webHidden/>
+              </w:rPr>
+              <w:fldChar w:fldCharType="begin"/>
+            </w:r>
+            <w:r>
+              <w:rPr>
+                <w:noProof/>
+                <w:webHidden/>
+              </w:rPr>
+              <w:instrText xml:space="preserve"> PAGEREF _Toc132287396 \h </w:instrText>
+            </w:r>
+            <w:r>
+              <w:rPr>
+                <w:noProof/>
+                <w:webHidden/>
+              </w:rPr>
+            </w:r>
+            <w:r>
+              <w:rPr>
+                <w:noProof/>
+                <w:webHidden/>
+              </w:rPr>
+              <w:fldChar w:fldCharType="separate"/>
+            </w:r>
+            <w:r>
+              <w:rPr>
+                <w:noProof/>
+                <w:webHidden/>
+              </w:rPr>
+              <w:t>2</w:t>
+            </w:r>
+            <w:r>
+              <w:rPr>
+                <w:noProof/>
+                <w:webHidden/>
+              </w:rPr>
+              <w:fldChar w:fldCharType="end"/>
+            </w:r>
+          </w:hyperlink>
+        </w:p>
+        <w:p>
+          <w:pPr>
+            <w:pStyle w:val="TOC1"/>
+            <w:tabs>
+              <w:tab w:val="left" w:pos="440"/>
+              <w:tab w:val="right" w:leader="dot" w:pos="9062"/>
+            </w:tabs>
+            <w:rPr>
+              <w:rFonts w:asciiTheme="minorHAnsi" w:eastAsiaTheme="minorEastAsia" w:hAnsiTheme="minorHAnsi" w:cstheme="minorBidi"/>
+              <w:noProof/>
+              <w:sz w:val="22"/>
+              <w:szCs w:val="22"/>
+              <w:lang w:val="en-GB" w:eastAsia="en-GB"/>
+            </w:rPr>
+          </w:pPr>
+          <w:hyperlink w:anchor="_Toc132287397" w:history="1">
+            <w:r>
+              <w:rPr>
+                <w:rStyle w:val="Hyperlink"/>
+                <w:noProof/>
+                <w:lang w:val="en-GB"/>
+              </w:rPr>
+              <w:t>1.</w:t>
+            </w:r>
+            <w:r>
+              <w:rPr>
+                <w:rFonts w:asciiTheme="minorHAnsi" w:eastAsiaTheme="minorEastAsia" w:hAnsiTheme="minorHAnsi" w:cstheme="minorBidi"/>
+                <w:noProof/>
+                <w:sz w:val="22"/>
+                <w:szCs w:val="22"/>
+                <w:lang w:val="en-GB" w:eastAsia="en-GB"/>
+              </w:rPr>
+              <w:tab/>
+            </w:r>
+            <w:r>
+              <w:rPr>
+                <w:rStyle w:val="Hyperlink"/>
+                <w:noProof/>
+                <w:lang w:val="en-GB"/>
+              </w:rPr>
+              <w:t>Overview</w:t>
+            </w:r>
+            <w:r>
+              <w:rPr>
+                <w:noProof/>
+                <w:webHidden/>
+              </w:rPr>
+              <w:tab/>
+            </w:r>
+            <w:r>
+              <w:rPr>
+                <w:noProof/>
+                <w:webHidden/>
+              </w:rPr>
+              <w:fldChar w:fldCharType="begin"/>
+            </w:r>
+            <w:r>
+              <w:rPr>
+                <w:noProof/>
+                <w:webHidden/>
+              </w:rPr>
+              <w:instrText xml:space="preserve"> PAGEREF _Toc132287397 \h </w:instrText>
+            </w:r>
+            <w:r>
+              <w:rPr>
+                <w:noProof/>
+                <w:webHidden/>
+              </w:rPr>
+            </w:r>
+            <w:r>
+              <w:rPr>
+                <w:noProof/>
+                <w:webHidden/>
+              </w:rPr>
+              <w:fldChar w:fldCharType="separate"/>
+            </w:r>
+            <w:r>
+              <w:rPr>
+                <w:noProof/>
+                <w:webHidden/>
+              </w:rPr>
+              <w:t>2</w:t>
+            </w:r>
+            <w:r>
+              <w:rPr>
+                <w:noProof/>
+                <w:webHidden/>
+              </w:rPr>
+              <w:fldChar w:fldCharType="end"/>
+            </w:r>
+          </w:hyperlink>
+        </w:p>
+        <w:p>
+          <w:pPr>
+            <w:pStyle w:val="TOC1"/>
+            <w:tabs>
+              <w:tab w:val="left" w:pos="440"/>
+              <w:tab w:val="right" w:leader="dot" w:pos="9062"/>
+            </w:tabs>
+            <w:rPr>
+              <w:rFonts w:asciiTheme="minorHAnsi" w:eastAsiaTheme="minorEastAsia" w:hAnsiTheme="minorHAnsi" w:cstheme="minorBidi"/>
+              <w:noProof/>
+              <w:sz w:val="22"/>
+              <w:szCs w:val="22"/>
+              <w:lang w:val="en-GB" w:eastAsia="en-GB"/>
+            </w:rPr>
+          </w:pPr>
+          <w:hyperlink w:anchor="_Toc132287398" w:history="1">
+            <w:r>
+              <w:rPr>
+                <w:rStyle w:val="Hyperlink"/>
+                <w:noProof/>
+                <w:lang w:val="en-GB"/>
+              </w:rPr>
+              <w:t>2.</w:t>
+            </w:r>
+            <w:r>
+              <w:rPr>
+                <w:rFonts w:asciiTheme="minorHAnsi" w:eastAsiaTheme="minorEastAsia" w:hAnsiTheme="minorHAnsi" w:cstheme="minorBidi"/>
+                <w:noProof/>
+                <w:sz w:val="22"/>
+                <w:szCs w:val="22"/>
+                <w:lang w:val="en-GB" w:eastAsia="en-GB"/>
+              </w:rPr>
+              <w:tab/>
+            </w:r>
+            <w:r>
+              <w:rPr>
+                <w:rStyle w:val="Hyperlink"/>
+                <w:noProof/>
+                <w:lang w:val="en-GB"/>
+              </w:rPr>
+              <w:t>Research</w:t>
+            </w:r>
+            <w:r>
+              <w:rPr>
+                <w:noProof/>
+                <w:webHidden/>
+              </w:rPr>
+              <w:tab/>
+            </w:r>
+            <w:r>
+              <w:rPr>
+                <w:noProof/>
+                <w:webHidden/>
+              </w:rPr>
+              <w:fldChar w:fldCharType="begin"/>
+            </w:r>
+            <w:r>
+              <w:rPr>
+                <w:noProof/>
+                <w:webHidden/>
+              </w:rPr>
+              <w:instrText xml:space="preserve"> PAGEREF _Toc132287398 \h </w:instrText>
+            </w:r>
+            <w:r>
+              <w:rPr>
+                <w:noProof/>
+                <w:webHidden/>
+              </w:rPr>
+            </w:r>
+            <w:r>
+              <w:rPr>
+                <w:noProof/>
+                <w:webHidden/>
+              </w:rPr>
+              <w:fldChar w:fldCharType="separate"/>
+            </w:r>
+            <w:r>
+              <w:rPr>
+                <w:noProof/>
+                <w:webHidden/>
+              </w:rPr>
+              <w:t>2</w:t>
+            </w:r>
+            <w:r>
+              <w:rPr>
+                <w:noProof/>
+                <w:webHidden/>
+              </w:rPr>
+              <w:fldChar w:fldCharType="end"/>
+            </w:r>
+          </w:hyperlink>
+        </w:p>
+        <w:p>
+          <w:pPr>
+            <w:pStyle w:val="TOC1"/>
+            <w:tabs>
+              <w:tab w:val="left" w:pos="440"/>
+              <w:tab w:val="right" w:leader="dot" w:pos="9062"/>
+            </w:tabs>
+            <w:rPr>
+              <w:rFonts w:asciiTheme="minorHAnsi" w:eastAsiaTheme="minorEastAsia" w:hAnsiTheme="minorHAnsi" w:cstheme="minorBidi"/>
+              <w:noProof/>
+              <w:sz w:val="22"/>
+              <w:szCs w:val="22"/>
+              <w:lang w:val="en-GB" w:eastAsia="en-GB"/>
+            </w:rPr>
+          </w:pPr>
+          <w:hyperlink w:anchor="_Toc132287399" w:history="1">
+            <w:r>
+              <w:rPr>
+                <w:rStyle w:val="Hyperlink"/>
+                <w:noProof/>
+                <w:lang w:val="en-GB"/>
+              </w:rPr>
+              <w:t>3.</w:t>
+            </w:r>
+            <w:r>
+              <w:rPr>
+                <w:rFonts w:asciiTheme="minorHAnsi" w:eastAsiaTheme="minorEastAsia" w:hAnsiTheme="minorHAnsi" w:cstheme="minorBidi"/>
+                <w:noProof/>
+                <w:sz w:val="22"/>
+                <w:szCs w:val="22"/>
+                <w:lang w:val="en-GB" w:eastAsia="en-GB"/>
+              </w:rPr>
+              <w:tab/>
+            </w:r>
+            <w:r>
+              <w:rPr>
+                <w:rStyle w:val="Hyperlink"/>
+                <w:noProof/>
+                <w:lang w:val="en-GB"/>
+              </w:rPr>
+              <w:t>Decision Matrix</w:t>
+            </w:r>
+            <w:r>
+              <w:rPr>
+                <w:noProof/>
+                <w:webHidden/>
+              </w:rPr>
+              <w:tab/>
+            </w:r>
+            <w:r>
+              <w:rPr>
+                <w:noProof/>
+                <w:webHidden/>
+              </w:rPr>
+              <w:fldChar w:fldCharType="begin"/>
+            </w:r>
+            <w:r>
+              <w:rPr>
+                <w:noProof/>
+                <w:webHidden/>
+              </w:rPr>
+              <w:instrText xml:space="preserve"> PAGEREF _Toc132287399 \h </w:instrText>
+            </w:r>
+            <w:r>
+              <w:rPr>
+                <w:noProof/>
+                <w:webHidden/>
+              </w:rPr>
+            </w:r>
+            <w:r>
+              <w:rPr>
+                <w:noProof/>
+                <w:webHidden/>
+              </w:rPr>
+              <w:fldChar w:fldCharType="separate"/>
+            </w:r>
+            <w:r>
+              <w:rPr>
+                <w:noProof/>
+                <w:webHidden/>
+              </w:rPr>
+              <w:t>3</w:t>
+            </w:r>
+            <w:r>
+              <w:rPr>
+                <w:noProof/>
+                <w:webHidden/>
+              </w:rPr>
+              <w:fldChar w:fldCharType="end"/>
+            </w:r>
+          </w:hyperlink>
+        </w:p>
+        <w:p>
+          <w:pPr>
+            <w:pStyle w:val="TOC1"/>
+            <w:tabs>
+              <w:tab w:val="left" w:pos="440"/>
+              <w:tab w:val="right" w:leader="dot" w:pos="9062"/>
+            </w:tabs>
+            <w:rPr>
+              <w:rFonts w:asciiTheme="minorHAnsi" w:eastAsiaTheme="minorEastAsia" w:hAnsiTheme="minorHAnsi" w:cstheme="minorBidi"/>
+              <w:noProof/>
+              <w:sz w:val="22"/>
+              <w:szCs w:val="22"/>
+              <w:lang w:val="en-GB" w:eastAsia="en-GB"/>
+            </w:rPr>
+          </w:pPr>
+          <w:hyperlink w:anchor="_Toc132287400" w:history="1">
+            <w:r>
+              <w:rPr>
+                <w:rStyle w:val="Hyperlink"/>
+                <w:noProof/>
+                <w:lang w:val="en-GB"/>
+              </w:rPr>
+              <w:t>4.</w:t>
+            </w:r>
+            <w:r>
+              <w:rPr>
+                <w:rFonts w:asciiTheme="minorHAnsi" w:eastAsiaTheme="minorEastAsia" w:hAnsiTheme="minorHAnsi" w:cstheme="minorBidi"/>
+                <w:noProof/>
+                <w:sz w:val="22"/>
+                <w:szCs w:val="22"/>
+                <w:lang w:val="en-GB" w:eastAsia="en-GB"/>
+              </w:rPr>
+              <w:tab/>
+            </w:r>
+            <w:r>
+              <w:rPr>
+                <w:rStyle w:val="Hyperlink"/>
+                <w:noProof/>
+                <w:lang w:val="en-GB"/>
+              </w:rPr>
+              <w:t>Conclusion</w:t>
+            </w:r>
+            <w:r>
+              <w:rPr>
+                <w:noProof/>
+                <w:webHidden/>
+              </w:rPr>
+              <w:tab/>
+            </w:r>
+            <w:r>
+              <w:rPr>
+                <w:noProof/>
+                <w:webHidden/>
+              </w:rPr>
+              <w:fldChar w:fldCharType="begin"/>
+            </w:r>
+            <w:r>
+              <w:rPr>
+                <w:noProof/>
+                <w:webHidden/>
+              </w:rPr>
+              <w:instrText xml:space="preserve"> PAGEREF _Toc132287400 \h </w:instrText>
+            </w:r>
+            <w:r>
+              <w:rPr>
+                <w:noProof/>
+                <w:webHidden/>
+              </w:rPr>
+            </w:r>
+            <w:r>
+              <w:rPr>
+                <w:noProof/>
+                <w:webHidden/>
+              </w:rPr>
+              <w:fldChar w:fldCharType="separate"/>
+            </w:r>
+            <w:r>
+              <w:rPr>
+                <w:noProof/>
+                <w:webHidden/>
+              </w:rPr>
+              <w:t>3</w:t>
+            </w:r>
+            <w:r>
+              <w:rPr>
+                <w:noProof/>
+                <w:webHidden/>
+              </w:rPr>
+              <w:fldChar w:fldCharType="end"/>
+            </w:r>
+          </w:hyperlink>
+        </w:p>
+        <w:p>
+          <w:pPr>
+            <w:pStyle w:val="TOC1"/>
+            <w:tabs>
+              <w:tab w:val="left" w:pos="440"/>
+              <w:tab w:val="right" w:leader="dot" w:pos="9062"/>
+            </w:tabs>
+            <w:rPr>
+              <w:rFonts w:asciiTheme="minorHAnsi" w:eastAsiaTheme="minorEastAsia" w:hAnsiTheme="minorHAnsi" w:cstheme="minorBidi"/>
+              <w:noProof/>
+              <w:sz w:val="22"/>
+              <w:szCs w:val="22"/>
+              <w:lang w:val="en-GB" w:eastAsia="en-GB"/>
+            </w:rPr>
+          </w:pPr>
+          <w:hyperlink w:anchor="_Toc132287401" w:history="1">
+            <w:r>
+              <w:rPr>
+                <w:rStyle w:val="Hyperlink"/>
+                <w:noProof/>
+                <w:lang w:val="en-GB"/>
+              </w:rPr>
+              <w:t>5.</w:t>
+            </w:r>
+            <w:r>
+              <w:rPr>
+                <w:rFonts w:asciiTheme="minorHAnsi" w:eastAsiaTheme="minorEastAsia" w:hAnsiTheme="minorHAnsi" w:cstheme="minorBidi"/>
+                <w:noProof/>
+                <w:sz w:val="22"/>
+                <w:szCs w:val="22"/>
+                <w:lang w:val="en-GB" w:eastAsia="en-GB"/>
+              </w:rPr>
+              <w:tab/>
+            </w:r>
+            <w:r>
+              <w:rPr>
+                <w:rStyle w:val="Hyperlink"/>
+                <w:noProof/>
+                <w:lang w:val="en-GB"/>
+              </w:rPr>
+              <w:t>Resources</w:t>
+            </w:r>
+            <w:r>
+              <w:rPr>
+                <w:noProof/>
+                <w:webHidden/>
+              </w:rPr>
+              <w:tab/>
+            </w:r>
+            <w:r>
+              <w:rPr>
+                <w:noProof/>
+                <w:webHidden/>
+              </w:rPr>
+              <w:fldChar w:fldCharType="begin"/>
+            </w:r>
+            <w:r>
+              <w:rPr>
+                <w:noProof/>
+                <w:webHidden/>
+              </w:rPr>
+              <w:instrText xml:space="preserve"> PAGEREF _Toc132287401 \h </w:instrText>
+            </w:r>
+            <w:r>
+              <w:rPr>
+                <w:noProof/>
+                <w:webHidden/>
+              </w:rPr>
+            </w:r>
+            <w:r>
+              <w:rPr>
+                <w:noProof/>
+                <w:webHidden/>
+              </w:rPr>
+              <w:fldChar w:fldCharType="separate"/>
+            </w:r>
+            <w:r>
+              <w:rPr>
+                <w:noProof/>
+                <w:webHidden/>
+              </w:rPr>
+              <w:t>3</w:t>
+            </w:r>
+            <w:r>
+              <w:rPr>
+                <w:noProof/>
+                <w:webHidden/>
+              </w:rPr>
+              <w:fldChar w:fldCharType="end"/>
+            </w:r>
+          </w:hyperlink>
+        </w:p>
+        <w:p>
+          <w:pPr>
+            <w:pStyle w:val="TOC1"/>
+            <w:tabs>
+              <w:tab w:val="right" w:pos="9019"/>
+            </w:tabs>
+            <w:rPr>
+              <w:rFonts w:cs="Calibri"/>
+              <w:lang w:val="en-GB"/>
+            </w:rPr>
+          </w:pPr>
+          <w:r>
+            <w:rPr>
+              <w:rFonts w:cs="Calibri"/>
+              <w:lang w:val="en-GB"/>
+            </w:rPr>
+            <w:fldChar w:fldCharType="end"/>
+          </w:r>
+        </w:p>
+      </w:sdtContent>
+    </w:sdt>
+    <w:bookmarkStart w:id="3" w:name="_lbhrsw5tc0qy" w:colFirst="0" w:colLast="0" w:displacedByCustomXml="prev"/>
+    <w:bookmarkEnd w:id="3" w:displacedByCustomXml="prev"/>
+    <w:p>
+      <w:pPr>
+        <w:pStyle w:val="Heading1"/>
         <w:numPr>
           <w:ilvl w:val="0"/>
           <w:numId w:val="1"/>
@@ -13,12 +757,14 @@
           <w:lang w:val="en-GB"/>
         </w:rPr>
       </w:pPr>
+      <w:bookmarkStart w:id="4" w:name="_Toc132287397"/>
       <w:r>
         <w:rPr>
           <w:lang w:val="en-GB"/>
         </w:rPr>
         <w:t>Overview</w:t>
       </w:r>
+      <w:bookmarkEnd w:id="4"/>
     </w:p>
     <w:p>
       <w:pPr>
@@ -42,72 +788,12 @@
         <w:rPr>
           <w:lang w:val="en-GB"/>
         </w:rPr>
-        <w:t xml:space="preserve"> of </w:t>
-      </w:r>
-      <w:r>
-        <w:rPr>
-          <w:lang w:val="en-GB"/>
-        </w:rPr>
-        <w:t>API</w:t>
-      </w:r>
-      <w:r>
-        <w:rPr>
-          <w:lang w:val="en-GB"/>
-        </w:rPr>
-        <w:t xml:space="preserve"> research for the </w:t>
-      </w:r>
-      <w:r>
-        <w:rPr>
-          <w:lang w:val="en-GB"/>
-        </w:rPr>
-        <w:t>Quantified Student project</w:t>
-      </w:r>
-      <w:r>
-        <w:rPr>
-          <w:lang w:val="en-GB"/>
-        </w:rPr>
-        <w:t xml:space="preserve">. It is supposed to contain information and explanation about what </w:t>
-      </w:r>
-      <w:r>
-        <w:rPr>
-          <w:lang w:val="en-GB"/>
-        </w:rPr>
-        <w:t>API</w:t>
-      </w:r>
-      <w:r>
-        <w:rPr>
-          <w:lang w:val="en-GB"/>
-        </w:rPr>
-        <w:t xml:space="preserve"> will be used to </w:t>
-      </w:r>
-      <w:r>
-        <w:rPr>
-          <w:lang w:val="en-GB"/>
-        </w:rPr>
-        <w:t>access weather data</w:t>
-      </w:r>
-      <w:r>
-        <w:rPr>
-          <w:lang w:val="en-GB"/>
-        </w:rPr>
-        <w:t xml:space="preserve"> and why this </w:t>
-      </w:r>
-      <w:r>
-        <w:rPr>
-          <w:lang w:val="en-GB"/>
-        </w:rPr>
-        <w:t>API</w:t>
-      </w:r>
-      <w:r>
-        <w:rPr>
-          <w:lang w:val="en-GB"/>
-        </w:rPr>
-        <w:t>.</w:t>
+        <w:t xml:space="preserve"> of API research for the Quantified Student project. It is supposed to contain information and explanation about what API will be used to access weather data and why this API.</w:t>
       </w:r>
     </w:p>
     <w:p>
       <w:pPr>
-        <w:pStyle w:val="Nagwek1"/>
+        <w:pStyle w:val="Heading1"/>
         <w:numPr>
           <w:ilvl w:val="0"/>
           <w:numId w:val="1"/>
@@ -116,12 +802,14 @@
           <w:lang w:val="en-GB"/>
         </w:rPr>
       </w:pPr>
+      <w:bookmarkStart w:id="5" w:name="_Toc132287398"/>
       <w:r>
         <w:rPr>
           <w:lang w:val="en-GB"/>
         </w:rPr>
         <w:t>Research</w:t>
       </w:r>
+      <w:bookmarkEnd w:id="5"/>
     </w:p>
     <w:p>
       <w:pPr>
@@ -133,7 +821,43 @@
         <w:rPr>
           <w:lang w:val="en-GB"/>
         </w:rPr>
-        <w:t>During technology research multiple languages, frameworks and software environments that can be useful in the process of developing application were inspected. Those worth noting are:</w:t>
+        <w:t xml:space="preserve">During </w:t>
+      </w:r>
+      <w:r>
+        <w:rPr>
+          <w:lang w:val="en-GB"/>
+        </w:rPr>
+        <w:t>API</w:t>
+      </w:r>
+      <w:r>
+        <w:rPr>
+          <w:lang w:val="en-GB"/>
+        </w:rPr>
+        <w:t xml:space="preserve"> research multiple </w:t>
+      </w:r>
+      <w:r>
+        <w:rPr>
+          <w:lang w:val="en-GB"/>
+        </w:rPr>
+        <w:t>sources</w:t>
+      </w:r>
+      <w:r>
+        <w:rPr>
+          <w:lang w:val="en-GB"/>
+        </w:rPr>
+        <w:t xml:space="preserve"> that can be useful in the process of developing application were inspected. </w:t>
+      </w:r>
+      <w:r>
+        <w:rPr>
+          <w:lang w:val="en-GB"/>
+        </w:rPr>
+        <w:t>That worth</w:t>
+      </w:r>
+      <w:r>
+        <w:rPr>
+          <w:lang w:val="en-GB"/>
+        </w:rPr>
+        <w:t xml:space="preserve"> noting are:</w:t>
       </w:r>
     </w:p>
     <w:p>
@@ -184,7 +908,21 @@
         <w:rPr>
           <w:lang w:val="en-GB"/>
         </w:rPr>
-        <w:t>WeatherAPI.com provides current and 14 day weather data, future weather, historical weather and geo data via. REST API in JSON format.</w:t>
+        <w:t xml:space="preserve">WeatherAPI.com provides current and </w:t>
+      </w:r>
+      <w:proofErr w:type="gramStart"/>
+      <w:r>
+        <w:rPr>
+          <w:lang w:val="en-GB"/>
+        </w:rPr>
+        <w:t>14 day</w:t>
+      </w:r>
+      <w:proofErr w:type="gramEnd"/>
+      <w:r>
+        <w:rPr>
+          <w:lang w:val="en-GB"/>
+        </w:rPr>
+        <w:t xml:space="preserve"> weather data, future weather, historical weather and geo data via. REST API in JSON format.</w:t>
       </w:r>
       <w:r>
         <w:rPr>
@@ -216,7 +954,29 @@
         <w:rPr>
           <w:lang w:val="en-GB"/>
         </w:rPr>
-        <w:t>The weather data is provided in partnership with several data providers, government and meteorological agencies.</w:t>
+        <w:t xml:space="preserve">The weather data is provided in partnership with several data providers, </w:t>
+      </w:r>
+      <w:proofErr w:type="spellStart"/>
+      <w:proofErr w:type="gramStart"/>
+      <w:r>
+        <w:rPr>
+          <w:lang w:val="en-GB"/>
+        </w:rPr>
+        <w:t>government,</w:t>
+      </w:r>
+      <w:r>
+        <w:rPr>
+          <w:lang w:val="en-GB"/>
+        </w:rPr>
+        <w:t>and</w:t>
+      </w:r>
+      <w:proofErr w:type="spellEnd"/>
+      <w:proofErr w:type="gramEnd"/>
+      <w:r>
+        <w:rPr>
+          <w:lang w:val="en-GB"/>
+        </w:rPr>
+        <w:t xml:space="preserve"> meteorological agencies.</w:t>
       </w:r>
     </w:p>
     <w:p>
@@ -265,20 +1025,26 @@
         </w:rPr>
         <w:t xml:space="preserve"> has been collecting and </w:t>
       </w:r>
-      <w:proofErr w:type="spellStart"/>
-      <w:r>
-        <w:rPr>
-          <w:lang w:val="en-GB"/>
-        </w:rPr>
-        <w:t>analyzing</w:t>
-      </w:r>
-      <w:proofErr w:type="spellEnd"/>
-      <w:r>
-        <w:rPr>
-          <w:lang w:val="en-GB"/>
-        </w:rPr>
-        <w:t xml:space="preserve"> weather data from their own meteorological unit, to provide the most accurate forecast possible for any given location in the world. With this API you can enrich and improve your website or trigger any event based on high accurate weather forecast This API provides weather forecasts worldwide: for a given location (latitude/longitude), you can get weather forecasts on daily (free) or hourly level for the next 16 days and weather stations historical data up to 1 year</w:t>
-      </w:r>
+      <w:r>
+        <w:rPr>
+          <w:lang w:val="en-GB"/>
+        </w:rPr>
+        <w:t>analysing</w:t>
+      </w:r>
+      <w:r>
+        <w:rPr>
+          <w:lang w:val="en-GB"/>
+        </w:rPr>
+        <w:t xml:space="preserve"> weather data from their own meteorological unit, to provide the most accurate forecast possible for any given location in the world. With this API you can enrich and improve your website or trigger any event based on high accurate weather forecast This API provides weather forecasts worldwide: for a given location (latitude/longitude), you can get weather forecasts on daily (free) or hourly level for the next 16 days and weather stations historical data up to 1 </w:t>
+      </w:r>
+      <w:proofErr w:type="gramStart"/>
+      <w:r>
+        <w:rPr>
+          <w:lang w:val="en-GB"/>
+        </w:rPr>
+        <w:t>year</w:t>
+      </w:r>
+      <w:proofErr w:type="gramEnd"/>
     </w:p>
     <w:p>
       <w:pPr>
@@ -366,7 +1132,21 @@
         <w:rPr>
           <w:lang w:val="en-GB"/>
         </w:rPr>
-        <w:t xml:space="preserve"> data into your products, applications and workflows</w:t>
+        <w:t xml:space="preserve"> data into your products, </w:t>
+      </w:r>
+      <w:proofErr w:type="gramStart"/>
+      <w:r>
+        <w:rPr>
+          <w:lang w:val="en-GB"/>
+        </w:rPr>
+        <w:t>applications</w:t>
+      </w:r>
+      <w:proofErr w:type="gramEnd"/>
+      <w:r>
+        <w:rPr>
+          <w:lang w:val="en-GB"/>
+        </w:rPr>
+        <w:t xml:space="preserve"> and workflows</w:t>
       </w:r>
       <w:r>
         <w:rPr>
@@ -397,7 +1177,7 @@
     </w:p>
     <w:p>
       <w:pPr>
-        <w:pStyle w:val="Nagwek1"/>
+        <w:pStyle w:val="Heading1"/>
         <w:numPr>
           <w:ilvl w:val="0"/>
           <w:numId w:val="1"/>
@@ -406,16 +1186,19 @@
           <w:lang w:val="en-GB"/>
         </w:rPr>
       </w:pPr>
-      <w:r>
-        <w:rPr>
-          <w:lang w:val="en-GB"/>
-        </w:rPr>
+      <w:bookmarkStart w:id="6" w:name="_Toc132287399"/>
+      <w:r>
+        <w:rPr>
+          <w:lang w:val="en-GB"/>
+        </w:rPr>
+        <w:lastRenderedPageBreak/>
         <w:t>Decision Matrix</w:t>
       </w:r>
+      <w:bookmarkEnd w:id="6"/>
     </w:p>
     <w:tbl>
       <w:tblPr>
-        <w:tblStyle w:val="Tabela-Siatka"/>
+        <w:tblStyle w:val="TableGrid"/>
         <w:tblW w:w="0" w:type="auto"/>
         <w:tblLook w:val="04A0" w:firstRow="1" w:lastRow="0" w:firstColumn="1" w:lastColumn="0" w:noHBand="0" w:noVBand="1"/>
       </w:tblPr>
@@ -608,6 +1391,90 @@
               <w:rPr>
                 <w:lang w:val="en-GB"/>
               </w:rPr>
+              <w:t>Hourly Weather</w:t>
+            </w:r>
+          </w:p>
+        </w:tc>
+        <w:tc>
+          <w:tcPr>
+            <w:tcW w:w="1776" w:type="dxa"/>
+            <w:shd w:val="clear" w:color="auto" w:fill="9BBB59" w:themeFill="accent3"/>
+            <w:vAlign w:val="center"/>
+          </w:tcPr>
+          <w:p>
+            <w:pPr>
+              <w:jc w:val="center"/>
+              <w:rPr>
+                <w:lang w:val="en-GB"/>
+              </w:rPr>
+            </w:pPr>
+            <w:r>
+              <w:rPr>
+                <w:lang w:val="en-GB"/>
+              </w:rPr>
+              <w:t>+</w:t>
+            </w:r>
+          </w:p>
+        </w:tc>
+        <w:tc>
+          <w:tcPr>
+            <w:tcW w:w="991" w:type="dxa"/>
+            <w:shd w:val="clear" w:color="auto" w:fill="C0504D" w:themeFill="accent2"/>
+            <w:vAlign w:val="center"/>
+          </w:tcPr>
+          <w:p>
+            <w:pPr>
+              <w:jc w:val="center"/>
+              <w:rPr>
+                <w:lang w:val="en-GB"/>
+              </w:rPr>
+            </w:pPr>
+            <w:r>
+              <w:rPr>
+                <w:lang w:val="en-GB"/>
+              </w:rPr>
+              <w:t>-</w:t>
+            </w:r>
+          </w:p>
+        </w:tc>
+        <w:tc>
+          <w:tcPr>
+            <w:tcW w:w="1174" w:type="dxa"/>
+            <w:shd w:val="clear" w:color="auto" w:fill="9BBB59" w:themeFill="accent3"/>
+            <w:vAlign w:val="center"/>
+          </w:tcPr>
+          <w:p>
+            <w:pPr>
+              <w:jc w:val="center"/>
+              <w:rPr>
+                <w:lang w:val="en-GB"/>
+              </w:rPr>
+            </w:pPr>
+            <w:r>
+              <w:rPr>
+                <w:lang w:val="en-GB"/>
+              </w:rPr>
+              <w:t>+</w:t>
+            </w:r>
+          </w:p>
+        </w:tc>
+      </w:tr>
+      <w:tr>
+        <w:tc>
+          <w:tcPr>
+            <w:tcW w:w="3786" w:type="dxa"/>
+            <w:vAlign w:val="center"/>
+          </w:tcPr>
+          <w:p>
+            <w:pPr>
+              <w:rPr>
+                <w:lang w:val="en-GB"/>
+              </w:rPr>
+            </w:pPr>
+            <w:r>
+              <w:rPr>
+                <w:lang w:val="en-GB"/>
+              </w:rPr>
               <w:t>Free access</w:t>
             </w:r>
           </w:p>
@@ -776,7 +1643,7 @@
               <w:rPr>
                 <w:lang w:val="en-GB"/>
               </w:rPr>
-              <w:t>Huge amount of API calls</w:t>
+              <w:t>Requests per day</w:t>
             </w:r>
           </w:p>
         </w:tc>
@@ -941,7 +1808,7 @@
     </w:p>
     <w:p>
       <w:pPr>
-        <w:pStyle w:val="Nagwek1"/>
+        <w:pStyle w:val="Heading1"/>
         <w:numPr>
           <w:ilvl w:val="0"/>
           <w:numId w:val="1"/>
@@ -950,13 +1817,14 @@
           <w:lang w:val="en-GB"/>
         </w:rPr>
       </w:pPr>
-      <w:r>
-        <w:rPr>
-          <w:lang w:val="en-GB"/>
-        </w:rPr>
-        <w:lastRenderedPageBreak/>
+      <w:bookmarkStart w:id="7" w:name="_Toc132287400"/>
+      <w:r>
+        <w:rPr>
+          <w:lang w:val="en-GB"/>
+        </w:rPr>
         <w:t>Conclusion</w:t>
       </w:r>
+      <w:bookmarkEnd w:id="7"/>
     </w:p>
     <w:p>
       <w:pPr>
@@ -1006,12 +1874,38 @@
         <w:rPr>
           <w:lang w:val="en-GB"/>
         </w:rPr>
-        <w:t>, however during development actions towards limiting API calls have to be made, because of limited requests for the API.</w:t>
+        <w:t xml:space="preserve">, however during development actions towards limiting API calls </w:t>
+      </w:r>
+      <w:proofErr w:type="gramStart"/>
+      <w:r>
+        <w:rPr>
+          <w:lang w:val="en-GB"/>
+        </w:rPr>
+        <w:t>have to</w:t>
+      </w:r>
+      <w:proofErr w:type="gramEnd"/>
+      <w:r>
+        <w:rPr>
+          <w:lang w:val="en-GB"/>
+        </w:rPr>
+        <w:t xml:space="preserve"> be made, because of limited requests for the API</w:t>
+      </w:r>
+      <w:r>
+        <w:rPr>
+          <w:lang w:val="en-GB"/>
+        </w:rPr>
+        <w:t xml:space="preserve"> or weather data could be stored on our database, as the weather history data does not change</w:t>
+      </w:r>
+      <w:r>
+        <w:rPr>
+          <w:lang w:val="en-GB"/>
+        </w:rPr>
+        <w:t>.</w:t>
       </w:r>
     </w:p>
     <w:p>
       <w:pPr>
-        <w:pStyle w:val="Nagwek1"/>
+        <w:pStyle w:val="Heading1"/>
         <w:numPr>
           <w:ilvl w:val="0"/>
           <w:numId w:val="1"/>
@@ -1020,30 +1914,22 @@
           <w:lang w:val="en-GB"/>
         </w:rPr>
       </w:pPr>
+      <w:bookmarkStart w:id="8" w:name="_Toc132287401"/>
       <w:r>
         <w:rPr>
           <w:lang w:val="en-GB"/>
         </w:rPr>
         <w:t>Resources</w:t>
       </w:r>
-    </w:p>
-    <w:p>
-      <w:hyperlink r:id="rId7" w:history="1">
-        <w:r>
-          <w:rPr>
-            <w:rStyle w:val="Hipercze"/>
-          </w:rPr>
-          <w:t>https://www.weatherapi.com/</w:t>
-        </w:r>
-      </w:hyperlink>
+      <w:bookmarkEnd w:id="8"/>
     </w:p>
     <w:p>
       <w:hyperlink r:id="rId8" w:history="1">
         <w:r>
           <w:rPr>
-            <w:rStyle w:val="Hipercze"/>
+            <w:rStyle w:val="Hyperlink"/>
           </w:rPr>
-          <w:t>https://www.weatherapi.com/docs/</w:t>
+          <w:t>https://www.weatherapi.com/</w:t>
         </w:r>
       </w:hyperlink>
     </w:p>
@@ -1051,9 +1937,9 @@
       <w:hyperlink r:id="rId9" w:history="1">
         <w:r>
           <w:rPr>
-            <w:rStyle w:val="Hipercze"/>
+            <w:rStyle w:val="Hyperlink"/>
           </w:rPr>
-          <w:t>https://www.weatherapi.com/pricing.aspx</w:t>
+          <w:t>https://www.weatherapi.com/docs/</w:t>
         </w:r>
       </w:hyperlink>
     </w:p>
@@ -1061,9 +1947,9 @@
       <w:hyperlink r:id="rId10" w:history="1">
         <w:r>
           <w:rPr>
-            <w:rStyle w:val="Hipercze"/>
+            <w:rStyle w:val="Hyperlink"/>
           </w:rPr>
-          <w:t>https://rapidapi.com/blog/access-global-weather-data-with-these-weather-apis/</w:t>
+          <w:t>https://www.weatherapi.com/pricing.aspx</w:t>
         </w:r>
       </w:hyperlink>
     </w:p>
@@ -1071,9 +1957,9 @@
       <w:hyperlink r:id="rId11" w:history="1">
         <w:r>
           <w:rPr>
-            <w:rStyle w:val="Hipercze"/>
+            <w:rStyle w:val="Hyperlink"/>
           </w:rPr>
-          <w:t>https://www.forecast.app/</w:t>
+          <w:t>https://rapidapi.com/blog/access-global-weather-data-with-these-weather-apis/</w:t>
         </w:r>
       </w:hyperlink>
     </w:p>
@@ -1081,9 +1967,9 @@
       <w:hyperlink r:id="rId12" w:history="1">
         <w:r>
           <w:rPr>
-            <w:rStyle w:val="Hipercze"/>
+            <w:rStyle w:val="Hyperlink"/>
           </w:rPr>
-          <w:t>https://dev.meteostat.net/</w:t>
+          <w:t>https://www.forecast.app/</w:t>
         </w:r>
       </w:hyperlink>
     </w:p>
@@ -1091,7 +1977,17 @@
       <w:hyperlink r:id="rId13" w:history="1">
         <w:r>
           <w:rPr>
-            <w:rStyle w:val="Hipercze"/>
+            <w:rStyle w:val="Hyperlink"/>
+          </w:rPr>
+          <w:t>https://dev.meteostat.net/</w:t>
+        </w:r>
+      </w:hyperlink>
+    </w:p>
+    <w:p>
+      <w:hyperlink r:id="rId14" w:history="1">
+        <w:r>
+          <w:rPr>
+            <w:rStyle w:val="Hyperlink"/>
           </w:rPr>
           <w:t>https://dev.meteostat.net/api/</w:t>
         </w:r>
@@ -1099,8 +1995,8 @@
     </w:p>
     <w:p/>
     <w:sectPr>
-      <w:headerReference w:type="default" r:id="rId14"/>
-      <w:footerReference w:type="default" r:id="rId15"/>
+      <w:headerReference w:type="default" r:id="rId15"/>
+      <w:footerReference w:type="default" r:id="rId16"/>
       <w:pgSz w:w="11906" w:h="16838"/>
       <w:pgMar w:top="1417" w:right="1417" w:bottom="1417" w:left="1417" w:header="708" w:footer="708" w:gutter="0"/>
       <w:cols w:space="708"/>
@@ -1111,7 +2007,7 @@
 </file>
 
 <file path=word/endnotes.xml><?xml version="1.0" encoding="utf-8"?>
-<w:endnotes xmlns:wpc="http://schemas.microsoft.com/office/word/2010/wordprocessingCanvas" xmlns:cx="http://schemas.microsoft.com/office/drawing/2014/chartex" xmlns:cx1="http://schemas.microsoft.com/office/drawing/2015/9/8/chartex" xmlns:cx2="http://schemas.microsoft.com/office/drawing/2015/10/21/chartex" xmlns:cx3="http://schemas.microsoft.com/office/drawing/2016/5/9/chartex" xmlns:cx4="http://schemas.microsoft.com/office/drawing/2016/5/10/chartex" xmlns:cx5="http://schemas.microsoft.com/office/drawing/2016/5/11/chartex" xmlns:cx6="http://schemas.microsoft.com/office/drawing/2016/5/12/chartex" xmlns:cx7="http://schemas.microsoft.com/office/drawing/2016/5/13/chartex" xmlns:cx8="http://schemas.microsoft.com/office/drawing/2016/5/14/chartex" xmlns:mc="http://schemas.openxmlformats.org/markup-compatibility/2006" xmlns:aink="http://schemas.microsoft.com/office/drawing/2016/ink" xmlns:am3d="http://schemas.microsoft.com/office/drawing/2017/model3d" xmlns:o="urn:schemas-microsoft-com:office:office" xmlns:oel="http://schemas.microsoft.com/office/2019/extlst" xmlns:r="http://schemas.openxmlformats.org/officeDocument/2006/relationships" xmlns:m="http://schemas.openxmlformats.org/officeDocument/2006/math" xmlns:v="urn:schemas-microsoft-com:vml" xmlns:wp14="http://schemas.microsoft.com/office/word/2010/wordprocessingDrawing" xmlns:wp="http://schemas.openxmlformats.org/drawingml/2006/wordprocessingDrawing" xmlns:w10="urn:schemas-microsoft-com:office:word" xmlns:w="http://schemas.openxmlformats.org/wordprocessingml/2006/main" xmlns:w14="http://schemas.microsoft.com/office/word/2010/wordml" xmlns:w15="http://schemas.microsoft.com/office/word/2012/wordml" xmlns:w16cex="http://schemas.microsoft.com/office/word/2018/wordml/cex" xmlns:w16cid="http://schemas.microsoft.com/office/word/2016/wordml/cid" xmlns:w16="http://schemas.microsoft.com/office/word/2018/wordml" xmlns:w16du="http://schemas.microsoft.com/office/word/2023/wordml/word16du" xmlns:w16sdtdh="http://schemas.microsoft.com/office/word/2020/wordml/sdtdatahash" xmlns:w16se="http://schemas.microsoft.com/office/word/2015/wordml/symex" xmlns:wpg="http://schemas.microsoft.com/office/word/2010/wordprocessingGroup" xmlns:wpi="http://schemas.microsoft.com/office/word/2010/wordprocessingInk" xmlns:wne="http://schemas.microsoft.com/office/word/2006/wordml" xmlns:wps="http://schemas.microsoft.com/office/word/2010/wordprocessingShape" mc:Ignorable="w14 w15 w16se w16cid w16 w16cex w16sdtdh wp14">
+<w:endnotes xmlns:wpc="http://schemas.microsoft.com/office/word/2010/wordprocessingCanvas" xmlns:cx="http://schemas.microsoft.com/office/drawing/2014/chartex" xmlns:cx1="http://schemas.microsoft.com/office/drawing/2015/9/8/chartex" xmlns:cx2="http://schemas.microsoft.com/office/drawing/2015/10/21/chartex" xmlns:cx3="http://schemas.microsoft.com/office/drawing/2016/5/9/chartex" xmlns:cx4="http://schemas.microsoft.com/office/drawing/2016/5/10/chartex" xmlns:cx5="http://schemas.microsoft.com/office/drawing/2016/5/11/chartex" xmlns:cx6="http://schemas.microsoft.com/office/drawing/2016/5/12/chartex" xmlns:cx7="http://schemas.microsoft.com/office/drawing/2016/5/13/chartex" xmlns:cx8="http://schemas.microsoft.com/office/drawing/2016/5/14/chartex" xmlns:mc="http://schemas.openxmlformats.org/markup-compatibility/2006" xmlns:aink="http://schemas.microsoft.com/office/drawing/2016/ink" xmlns:am3d="http://schemas.microsoft.com/office/drawing/2017/model3d" xmlns:o="urn:schemas-microsoft-com:office:office" xmlns:oel="http://schemas.microsoft.com/office/2019/extlst" xmlns:r="http://schemas.openxmlformats.org/officeDocument/2006/relationships" xmlns:m="http://schemas.openxmlformats.org/officeDocument/2006/math" xmlns:v="urn:schemas-microsoft-com:vml" xmlns:wp14="http://schemas.microsoft.com/office/word/2010/wordprocessingDrawing" xmlns:wp="http://schemas.openxmlformats.org/drawingml/2006/wordprocessingDrawing" xmlns:w10="urn:schemas-microsoft-com:office:word" xmlns:w="http://schemas.openxmlformats.org/wordprocessingml/2006/main" xmlns:w14="http://schemas.microsoft.com/office/word/2010/wordml" xmlns:w15="http://schemas.microsoft.com/office/word/2012/wordml" xmlns:w16cex="http://schemas.microsoft.com/office/word/2018/wordml/cex" xmlns:w16cid="http://schemas.microsoft.com/office/word/2016/wordml/cid" xmlns:w16="http://schemas.microsoft.com/office/word/2018/wordml" xmlns:w16sdtdh="http://schemas.microsoft.com/office/word/2020/wordml/sdtdatahash" xmlns:w16se="http://schemas.microsoft.com/office/word/2015/wordml/symex" xmlns:wpg="http://schemas.microsoft.com/office/word/2010/wordprocessingGroup" xmlns:wpi="http://schemas.microsoft.com/office/word/2010/wordprocessingInk" xmlns:wne="http://schemas.microsoft.com/office/word/2006/wordml" xmlns:wps="http://schemas.microsoft.com/office/word/2010/wordprocessingShape" mc:Ignorable="w14 w15 w16se w16cid w16 w16cex w16sdtdh wp14">
   <w:endnote w:type="separator" w:id="-1">
     <w:p>
       <w:pPr>
@@ -1136,7 +2032,7 @@
 </file>
 
 <file path=word/footer1.xml><?xml version="1.0" encoding="utf-8"?>
-<w:ftr xmlns:wpc="http://schemas.microsoft.com/office/word/2010/wordprocessingCanvas" xmlns:cx="http://schemas.microsoft.com/office/drawing/2014/chartex" xmlns:cx1="http://schemas.microsoft.com/office/drawing/2015/9/8/chartex" xmlns:cx2="http://schemas.microsoft.com/office/drawing/2015/10/21/chartex" xmlns:cx3="http://schemas.microsoft.com/office/drawing/2016/5/9/chartex" xmlns:cx4="http://schemas.microsoft.com/office/drawing/2016/5/10/chartex" xmlns:cx5="http://schemas.microsoft.com/office/drawing/2016/5/11/chartex" xmlns:cx6="http://schemas.microsoft.com/office/drawing/2016/5/12/chartex" xmlns:cx7="http://schemas.microsoft.com/office/drawing/2016/5/13/chartex" xmlns:cx8="http://schemas.microsoft.com/office/drawing/2016/5/14/chartex" xmlns:mc="http://schemas.openxmlformats.org/markup-compatibility/2006" xmlns:aink="http://schemas.microsoft.com/office/drawing/2016/ink" xmlns:am3d="http://schemas.microsoft.com/office/drawing/2017/model3d" xmlns:o="urn:schemas-microsoft-com:office:office" xmlns:oel="http://schemas.microsoft.com/office/2019/extlst" xmlns:r="http://schemas.openxmlformats.org/officeDocument/2006/relationships" xmlns:m="http://schemas.openxmlformats.org/officeDocument/2006/math" xmlns:v="urn:schemas-microsoft-com:vml" xmlns:wp14="http://schemas.microsoft.com/office/word/2010/wordprocessingDrawing" xmlns:wp="http://schemas.openxmlformats.org/drawingml/2006/wordprocessingDrawing" xmlns:w10="urn:schemas-microsoft-com:office:word" xmlns:w="http://schemas.openxmlformats.org/wordprocessingml/2006/main" xmlns:w14="http://schemas.microsoft.com/office/word/2010/wordml" xmlns:w15="http://schemas.microsoft.com/office/word/2012/wordml" xmlns:w16cex="http://schemas.microsoft.com/office/word/2018/wordml/cex" xmlns:w16cid="http://schemas.microsoft.com/office/word/2016/wordml/cid" xmlns:w16="http://schemas.microsoft.com/office/word/2018/wordml" xmlns:w16du="http://schemas.microsoft.com/office/word/2023/wordml/word16du" xmlns:w16sdtdh="http://schemas.microsoft.com/office/word/2020/wordml/sdtdatahash" xmlns:w16se="http://schemas.microsoft.com/office/word/2015/wordml/symex" xmlns:wpg="http://schemas.microsoft.com/office/word/2010/wordprocessingGroup" xmlns:wpi="http://schemas.microsoft.com/office/word/2010/wordprocessingInk" xmlns:wne="http://schemas.microsoft.com/office/word/2006/wordml" xmlns:wps="http://schemas.microsoft.com/office/word/2010/wordprocessingShape" mc:Ignorable="w14 w15 w16se w16cid w16 w16cex w16sdtdh wp14">
+<w:ftr xmlns:wpc="http://schemas.microsoft.com/office/word/2010/wordprocessingCanvas" xmlns:cx="http://schemas.microsoft.com/office/drawing/2014/chartex" xmlns:cx1="http://schemas.microsoft.com/office/drawing/2015/9/8/chartex" xmlns:cx2="http://schemas.microsoft.com/office/drawing/2015/10/21/chartex" xmlns:cx3="http://schemas.microsoft.com/office/drawing/2016/5/9/chartex" xmlns:cx4="http://schemas.microsoft.com/office/drawing/2016/5/10/chartex" xmlns:cx5="http://schemas.microsoft.com/office/drawing/2016/5/11/chartex" xmlns:cx6="http://schemas.microsoft.com/office/drawing/2016/5/12/chartex" xmlns:cx7="http://schemas.microsoft.com/office/drawing/2016/5/13/chartex" xmlns:cx8="http://schemas.microsoft.com/office/drawing/2016/5/14/chartex" xmlns:mc="http://schemas.openxmlformats.org/markup-compatibility/2006" xmlns:aink="http://schemas.microsoft.com/office/drawing/2016/ink" xmlns:am3d="http://schemas.microsoft.com/office/drawing/2017/model3d" xmlns:o="urn:schemas-microsoft-com:office:office" xmlns:oel="http://schemas.microsoft.com/office/2019/extlst" xmlns:r="http://schemas.openxmlformats.org/officeDocument/2006/relationships" xmlns:m="http://schemas.openxmlformats.org/officeDocument/2006/math" xmlns:v="urn:schemas-microsoft-com:vml" xmlns:wp14="http://schemas.microsoft.com/office/word/2010/wordprocessingDrawing" xmlns:wp="http://schemas.openxmlformats.org/drawingml/2006/wordprocessingDrawing" xmlns:w10="urn:schemas-microsoft-com:office:word" xmlns:w="http://schemas.openxmlformats.org/wordprocessingml/2006/main" xmlns:w14="http://schemas.microsoft.com/office/word/2010/wordml" xmlns:w15="http://schemas.microsoft.com/office/word/2012/wordml" xmlns:w16cex="http://schemas.microsoft.com/office/word/2018/wordml/cex" xmlns:w16cid="http://schemas.microsoft.com/office/word/2016/wordml/cid" xmlns:w16="http://schemas.microsoft.com/office/word/2018/wordml" xmlns:w16sdtdh="http://schemas.microsoft.com/office/word/2020/wordml/sdtdatahash" xmlns:w16se="http://schemas.microsoft.com/office/word/2015/wordml/symex" xmlns:wpg="http://schemas.microsoft.com/office/word/2010/wordprocessingGroup" xmlns:wpi="http://schemas.microsoft.com/office/word/2010/wordprocessingInk" xmlns:wne="http://schemas.microsoft.com/office/word/2006/wordml" xmlns:wps="http://schemas.microsoft.com/office/word/2010/wordprocessingShape" mc:Ignorable="w14 w15 w16se w16cid w16 w16cex w16sdtdh wp14">
   <w:sdt>
     <w:sdtPr>
       <w:id w:val="-130486798"/>
@@ -1153,7 +2049,7 @@
     <w:sdtContent>
       <w:p>
         <w:pPr>
-          <w:pStyle w:val="Stopka"/>
+          <w:pStyle w:val="Footer"/>
           <w:jc w:val="center"/>
         </w:pPr>
         <w:r>
@@ -1184,7 +2080,7 @@
 </file>
 
 <file path=word/footnotes.xml><?xml version="1.0" encoding="utf-8"?>
-<w:footnotes xmlns:wpc="http://schemas.microsoft.com/office/word/2010/wordprocessingCanvas" xmlns:cx="http://schemas.microsoft.com/office/drawing/2014/chartex" xmlns:cx1="http://schemas.microsoft.com/office/drawing/2015/9/8/chartex" xmlns:cx2="http://schemas.microsoft.com/office/drawing/2015/10/21/chartex" xmlns:cx3="http://schemas.microsoft.com/office/drawing/2016/5/9/chartex" xmlns:cx4="http://schemas.microsoft.com/office/drawing/2016/5/10/chartex" xmlns:cx5="http://schemas.microsoft.com/office/drawing/2016/5/11/chartex" xmlns:cx6="http://schemas.microsoft.com/office/drawing/2016/5/12/chartex" xmlns:cx7="http://schemas.microsoft.com/office/drawing/2016/5/13/chartex" xmlns:cx8="http://schemas.microsoft.com/office/drawing/2016/5/14/chartex" xmlns:mc="http://schemas.openxmlformats.org/markup-compatibility/2006" xmlns:aink="http://schemas.microsoft.com/office/drawing/2016/ink" xmlns:am3d="http://schemas.microsoft.com/office/drawing/2017/model3d" xmlns:o="urn:schemas-microsoft-com:office:office" xmlns:oel="http://schemas.microsoft.com/office/2019/extlst" xmlns:r="http://schemas.openxmlformats.org/officeDocument/2006/relationships" xmlns:m="http://schemas.openxmlformats.org/officeDocument/2006/math" xmlns:v="urn:schemas-microsoft-com:vml" xmlns:wp14="http://schemas.microsoft.com/office/word/2010/wordprocessingDrawing" xmlns:wp="http://schemas.openxmlformats.org/drawingml/2006/wordprocessingDrawing" xmlns:w10="urn:schemas-microsoft-com:office:word" xmlns:w="http://schemas.openxmlformats.org/wordprocessingml/2006/main" xmlns:w14="http://schemas.microsoft.com/office/word/2010/wordml" xmlns:w15="http://schemas.microsoft.com/office/word/2012/wordml" xmlns:w16cex="http://schemas.microsoft.com/office/word/2018/wordml/cex" xmlns:w16cid="http://schemas.microsoft.com/office/word/2016/wordml/cid" xmlns:w16="http://schemas.microsoft.com/office/word/2018/wordml" xmlns:w16du="http://schemas.microsoft.com/office/word/2023/wordml/word16du" xmlns:w16sdtdh="http://schemas.microsoft.com/office/word/2020/wordml/sdtdatahash" xmlns:w16se="http://schemas.microsoft.com/office/word/2015/wordml/symex" xmlns:wpg="http://schemas.microsoft.com/office/word/2010/wordprocessingGroup" xmlns:wpi="http://schemas.microsoft.com/office/word/2010/wordprocessingInk" xmlns:wne="http://schemas.microsoft.com/office/word/2006/wordml" xmlns:wps="http://schemas.microsoft.com/office/word/2010/wordprocessingShape" mc:Ignorable="w14 w15 w16se w16cid w16 w16cex w16sdtdh wp14">
+<w:footnotes xmlns:wpc="http://schemas.microsoft.com/office/word/2010/wordprocessingCanvas" xmlns:cx="http://schemas.microsoft.com/office/drawing/2014/chartex" xmlns:cx1="http://schemas.microsoft.com/office/drawing/2015/9/8/chartex" xmlns:cx2="http://schemas.microsoft.com/office/drawing/2015/10/21/chartex" xmlns:cx3="http://schemas.microsoft.com/office/drawing/2016/5/9/chartex" xmlns:cx4="http://schemas.microsoft.com/office/drawing/2016/5/10/chartex" xmlns:cx5="http://schemas.microsoft.com/office/drawing/2016/5/11/chartex" xmlns:cx6="http://schemas.microsoft.com/office/drawing/2016/5/12/chartex" xmlns:cx7="http://schemas.microsoft.com/office/drawing/2016/5/13/chartex" xmlns:cx8="http://schemas.microsoft.com/office/drawing/2016/5/14/chartex" xmlns:mc="http://schemas.openxmlformats.org/markup-compatibility/2006" xmlns:aink="http://schemas.microsoft.com/office/drawing/2016/ink" xmlns:am3d="http://schemas.microsoft.com/office/drawing/2017/model3d" xmlns:o="urn:schemas-microsoft-com:office:office" xmlns:oel="http://schemas.microsoft.com/office/2019/extlst" xmlns:r="http://schemas.openxmlformats.org/officeDocument/2006/relationships" xmlns:m="http://schemas.openxmlformats.org/officeDocument/2006/math" xmlns:v="urn:schemas-microsoft-com:vml" xmlns:wp14="http://schemas.microsoft.com/office/word/2010/wordprocessingDrawing" xmlns:wp="http://schemas.openxmlformats.org/drawingml/2006/wordprocessingDrawing" xmlns:w10="urn:schemas-microsoft-com:office:word" xmlns:w="http://schemas.openxmlformats.org/wordprocessingml/2006/main" xmlns:w14="http://schemas.microsoft.com/office/word/2010/wordml" xmlns:w15="http://schemas.microsoft.com/office/word/2012/wordml" xmlns:w16cex="http://schemas.microsoft.com/office/word/2018/wordml/cex" xmlns:w16cid="http://schemas.microsoft.com/office/word/2016/wordml/cid" xmlns:w16="http://schemas.microsoft.com/office/word/2018/wordml" xmlns:w16sdtdh="http://schemas.microsoft.com/office/word/2020/wordml/sdtdatahash" xmlns:w16se="http://schemas.microsoft.com/office/word/2015/wordml/symex" xmlns:wpg="http://schemas.microsoft.com/office/word/2010/wordprocessingGroup" xmlns:wpi="http://schemas.microsoft.com/office/word/2010/wordprocessingInk" xmlns:wne="http://schemas.microsoft.com/office/word/2006/wordml" xmlns:wps="http://schemas.microsoft.com/office/word/2010/wordprocessingShape" mc:Ignorable="w14 w15 w16se w16cid w16 w16cex w16sdtdh wp14">
   <w:footnote w:type="separator" w:id="-1">
     <w:p>
       <w:pPr>
@@ -1209,34 +2105,19 @@
 </file>
 
 <file path=word/header1.xml><?xml version="1.0" encoding="utf-8"?>
-<w:hdr xmlns:wpc="http://schemas.microsoft.com/office/word/2010/wordprocessingCanvas" xmlns:cx="http://schemas.microsoft.com/office/drawing/2014/chartex" xmlns:cx1="http://schemas.microsoft.com/office/drawing/2015/9/8/chartex" xmlns:cx2="http://schemas.microsoft.com/office/drawing/2015/10/21/chartex" xmlns:cx3="http://schemas.microsoft.com/office/drawing/2016/5/9/chartex" xmlns:cx4="http://schemas.microsoft.com/office/drawing/2016/5/10/chartex" xmlns:cx5="http://schemas.microsoft.com/office/drawing/2016/5/11/chartex" xmlns:cx6="http://schemas.microsoft.com/office/drawing/2016/5/12/chartex" xmlns:cx7="http://schemas.microsoft.com/office/drawing/2016/5/13/chartex" xmlns:cx8="http://schemas.microsoft.com/office/drawing/2016/5/14/chartex" xmlns:mc="http://schemas.openxmlformats.org/markup-compatibility/2006" xmlns:aink="http://schemas.microsoft.com/office/drawing/2016/ink" xmlns:am3d="http://schemas.microsoft.com/office/drawing/2017/model3d" xmlns:o="urn:schemas-microsoft-com:office:office" xmlns:oel="http://schemas.microsoft.com/office/2019/extlst" xmlns:r="http://schemas.openxmlformats.org/officeDocument/2006/relationships" xmlns:m="http://schemas.openxmlformats.org/officeDocument/2006/math" xmlns:v="urn:schemas-microsoft-com:vml" xmlns:wp14="http://schemas.microsoft.com/office/word/2010/wordprocessingDrawing" xmlns:wp="http://schemas.openxmlformats.org/drawingml/2006/wordprocessingDrawing" xmlns:w10="urn:schemas-microsoft-com:office:word" xmlns:w="http://schemas.openxmlformats.org/wordprocessingml/2006/main" xmlns:w14="http://schemas.microsoft.com/office/word/2010/wordml" xmlns:w15="http://schemas.microsoft.com/office/word/2012/wordml" xmlns:w16cex="http://schemas.microsoft.com/office/word/2018/wordml/cex" xmlns:w16cid="http://schemas.microsoft.com/office/word/2016/wordml/cid" xmlns:w16="http://schemas.microsoft.com/office/word/2018/wordml" xmlns:w16du="http://schemas.microsoft.com/office/word/2023/wordml/word16du" xmlns:w16sdtdh="http://schemas.microsoft.com/office/word/2020/wordml/sdtdatahash" xmlns:w16se="http://schemas.microsoft.com/office/word/2015/wordml/symex" xmlns:wpg="http://schemas.microsoft.com/office/word/2010/wordprocessingGroup" xmlns:wpi="http://schemas.microsoft.com/office/word/2010/wordprocessingInk" xmlns:wne="http://schemas.microsoft.com/office/word/2006/wordml" xmlns:wps="http://schemas.microsoft.com/office/word/2010/wordprocessingShape" mc:Ignorable="w14 w15 w16se w16cid w16 w16cex w16sdtdh wp14">
+<w:hdr xmlns:wpc="http://schemas.microsoft.com/office/word/2010/wordprocessingCanvas" xmlns:cx="http://schemas.microsoft.com/office/drawing/2014/chartex" xmlns:cx1="http://schemas.microsoft.com/office/drawing/2015/9/8/chartex" xmlns:cx2="http://schemas.microsoft.com/office/drawing/2015/10/21/chartex" xmlns:cx3="http://schemas.microsoft.com/office/drawing/2016/5/9/chartex" xmlns:cx4="http://schemas.microsoft.com/office/drawing/2016/5/10/chartex" xmlns:cx5="http://schemas.microsoft.com/office/drawing/2016/5/11/chartex" xmlns:cx6="http://schemas.microsoft.com/office/drawing/2016/5/12/chartex" xmlns:cx7="http://schemas.microsoft.com/office/drawing/2016/5/13/chartex" xmlns:cx8="http://schemas.microsoft.com/office/drawing/2016/5/14/chartex" xmlns:mc="http://schemas.openxmlformats.org/markup-compatibility/2006" xmlns:aink="http://schemas.microsoft.com/office/drawing/2016/ink" xmlns:am3d="http://schemas.microsoft.com/office/drawing/2017/model3d" xmlns:o="urn:schemas-microsoft-com:office:office" xmlns:oel="http://schemas.microsoft.com/office/2019/extlst" xmlns:r="http://schemas.openxmlformats.org/officeDocument/2006/relationships" xmlns:m="http://schemas.openxmlformats.org/officeDocument/2006/math" xmlns:v="urn:schemas-microsoft-com:vml" xmlns:wp14="http://schemas.microsoft.com/office/word/2010/wordprocessingDrawing" xmlns:wp="http://schemas.openxmlformats.org/drawingml/2006/wordprocessingDrawing" xmlns:w10="urn:schemas-microsoft-com:office:word" xmlns:w="http://schemas.openxmlformats.org/wordprocessingml/2006/main" xmlns:w14="http://schemas.microsoft.com/office/word/2010/wordml" xmlns:w15="http://schemas.microsoft.com/office/word/2012/wordml" xmlns:w16cex="http://schemas.microsoft.com/office/word/2018/wordml/cex" xmlns:w16cid="http://schemas.microsoft.com/office/word/2016/wordml/cid" xmlns:w16="http://schemas.microsoft.com/office/word/2018/wordml" xmlns:w16sdtdh="http://schemas.microsoft.com/office/word/2020/wordml/sdtdatahash" xmlns:w16se="http://schemas.microsoft.com/office/word/2015/wordml/symex" xmlns:wpg="http://schemas.microsoft.com/office/word/2010/wordprocessingGroup" xmlns:wpi="http://schemas.microsoft.com/office/word/2010/wordprocessingInk" xmlns:wne="http://schemas.microsoft.com/office/word/2006/wordml" xmlns:wps="http://schemas.microsoft.com/office/word/2010/wordprocessingShape" mc:Ignorable="w14 w15 w16se w16cid w16 w16cex w16sdtdh wp14">
   <w:p>
     <w:pPr>
-      <w:pStyle w:val="Nagwek"/>
+      <w:pStyle w:val="Header"/>
       <w:jc w:val="right"/>
     </w:pPr>
-    <w:bookmarkStart w:id="0" w:name="_Hlk130396460"/>
-    <w:bookmarkStart w:id="1" w:name="_Hlk130396461"/>
+    <w:bookmarkStart w:id="9" w:name="_Hlk130396460"/>
+    <w:bookmarkStart w:id="10" w:name="_Hlk130396461"/>
     <w:r>
-      <w:t>13</w:t>
+      <w:t>13-04-23 version 0</w:t>
     </w:r>
-    <w:r>
-      <w:t>-0</w:t>
-    </w:r>
-    <w:r>
-      <w:t>4</w:t>
-    </w:r>
-    <w:r>
-      <w:t>-2</w:t>
-    </w:r>
-    <w:r>
-      <w:t>3</w:t>
-    </w:r>
-    <w:r>
-      <w:t xml:space="preserve"> version 0</w:t>
-    </w:r>
-    <w:bookmarkEnd w:id="0"/>
-    <w:bookmarkEnd w:id="1"/>
+    <w:bookmarkEnd w:id="9"/>
+    <w:bookmarkEnd w:id="10"/>
     <w:r>
       <w:t>.1</w:t>
     </w:r>
@@ -1245,7 +2126,7 @@
 </file>
 
 <file path=word/numbering.xml><?xml version="1.0" encoding="utf-8"?>
-<w:numbering xmlns:wpc="http://schemas.microsoft.com/office/word/2010/wordprocessingCanvas" xmlns:cx="http://schemas.microsoft.com/office/drawing/2014/chartex" xmlns:cx1="http://schemas.microsoft.com/office/drawing/2015/9/8/chartex" xmlns:cx2="http://schemas.microsoft.com/office/drawing/2015/10/21/chartex" xmlns:cx3="http://schemas.microsoft.com/office/drawing/2016/5/9/chartex" xmlns:cx4="http://schemas.microsoft.com/office/drawing/2016/5/10/chartex" xmlns:cx5="http://schemas.microsoft.com/office/drawing/2016/5/11/chartex" xmlns:cx6="http://schemas.microsoft.com/office/drawing/2016/5/12/chartex" xmlns:cx7="http://schemas.microsoft.com/office/drawing/2016/5/13/chartex" xmlns:cx8="http://schemas.microsoft.com/office/drawing/2016/5/14/chartex" xmlns:mc="http://schemas.openxmlformats.org/markup-compatibility/2006" xmlns:aink="http://schemas.microsoft.com/office/drawing/2016/ink" xmlns:am3d="http://schemas.microsoft.com/office/drawing/2017/model3d" xmlns:o="urn:schemas-microsoft-com:office:office" xmlns:oel="http://schemas.microsoft.com/office/2019/extlst" xmlns:r="http://schemas.openxmlformats.org/officeDocument/2006/relationships" xmlns:m="http://schemas.openxmlformats.org/officeDocument/2006/math" xmlns:v="urn:schemas-microsoft-com:vml" xmlns:wp14="http://schemas.microsoft.com/office/word/2010/wordprocessingDrawing" xmlns:wp="http://schemas.openxmlformats.org/drawingml/2006/wordprocessingDrawing" xmlns:w10="urn:schemas-microsoft-com:office:word" xmlns:w="http://schemas.openxmlformats.org/wordprocessingml/2006/main" xmlns:w14="http://schemas.microsoft.com/office/word/2010/wordml" xmlns:w15="http://schemas.microsoft.com/office/word/2012/wordml" xmlns:w16cex="http://schemas.microsoft.com/office/word/2018/wordml/cex" xmlns:w16cid="http://schemas.microsoft.com/office/word/2016/wordml/cid" xmlns:w16="http://schemas.microsoft.com/office/word/2018/wordml" xmlns:w16du="http://schemas.microsoft.com/office/word/2023/wordml/word16du" xmlns:w16sdtdh="http://schemas.microsoft.com/office/word/2020/wordml/sdtdatahash" xmlns:w16se="http://schemas.microsoft.com/office/word/2015/wordml/symex" xmlns:wpg="http://schemas.microsoft.com/office/word/2010/wordprocessingGroup" xmlns:wpi="http://schemas.microsoft.com/office/word/2010/wordprocessingInk" xmlns:wne="http://schemas.microsoft.com/office/word/2006/wordml" xmlns:wps="http://schemas.microsoft.com/office/word/2010/wordprocessingShape" mc:Ignorable="w14 w15 w16se w16cid w16 w16cex w16sdtdh wp14">
+<w:numbering xmlns:wpc="http://schemas.microsoft.com/office/word/2010/wordprocessingCanvas" xmlns:cx="http://schemas.microsoft.com/office/drawing/2014/chartex" xmlns:cx1="http://schemas.microsoft.com/office/drawing/2015/9/8/chartex" xmlns:cx2="http://schemas.microsoft.com/office/drawing/2015/10/21/chartex" xmlns:cx3="http://schemas.microsoft.com/office/drawing/2016/5/9/chartex" xmlns:cx4="http://schemas.microsoft.com/office/drawing/2016/5/10/chartex" xmlns:cx5="http://schemas.microsoft.com/office/drawing/2016/5/11/chartex" xmlns:cx6="http://schemas.microsoft.com/office/drawing/2016/5/12/chartex" xmlns:cx7="http://schemas.microsoft.com/office/drawing/2016/5/13/chartex" xmlns:cx8="http://schemas.microsoft.com/office/drawing/2016/5/14/chartex" xmlns:mc="http://schemas.openxmlformats.org/markup-compatibility/2006" xmlns:aink="http://schemas.microsoft.com/office/drawing/2016/ink" xmlns:am3d="http://schemas.microsoft.com/office/drawing/2017/model3d" xmlns:o="urn:schemas-microsoft-com:office:office" xmlns:oel="http://schemas.microsoft.com/office/2019/extlst" xmlns:r="http://schemas.openxmlformats.org/officeDocument/2006/relationships" xmlns:m="http://schemas.openxmlformats.org/officeDocument/2006/math" xmlns:v="urn:schemas-microsoft-com:vml" xmlns:wp14="http://schemas.microsoft.com/office/word/2010/wordprocessingDrawing" xmlns:wp="http://schemas.openxmlformats.org/drawingml/2006/wordprocessingDrawing" xmlns:w10="urn:schemas-microsoft-com:office:word" xmlns:w="http://schemas.openxmlformats.org/wordprocessingml/2006/main" xmlns:w14="http://schemas.microsoft.com/office/word/2010/wordml" xmlns:w15="http://schemas.microsoft.com/office/word/2012/wordml" xmlns:w16cex="http://schemas.microsoft.com/office/word/2018/wordml/cex" xmlns:w16cid="http://schemas.microsoft.com/office/word/2016/wordml/cid" xmlns:w16="http://schemas.microsoft.com/office/word/2018/wordml" xmlns:w16sdtdh="http://schemas.microsoft.com/office/word/2020/wordml/sdtdatahash" xmlns:w16se="http://schemas.microsoft.com/office/word/2015/wordml/symex" xmlns:wpg="http://schemas.microsoft.com/office/word/2010/wordprocessingGroup" xmlns:wpi="http://schemas.microsoft.com/office/word/2010/wordprocessingInk" xmlns:wne="http://schemas.microsoft.com/office/word/2006/wordml" xmlns:wps="http://schemas.microsoft.com/office/word/2010/wordprocessingShape" mc:Ignorable="w14 w15 w16se w16cid w16 w16cex w16sdtdh wp14">
   <w:abstractNum w:abstractNumId="0" w15:restartNumberingAfterBreak="0">
     <w:nsid w:val="6A59280E"/>
     <w:multiLevelType w:val="multilevel"/>
@@ -1735,7 +2616,7 @@
     <w:lsdException w:name="Unresolved Mention" w:semiHidden="1" w:unhideWhenUsed="1"/>
     <w:lsdException w:name="Smart Link" w:semiHidden="1" w:unhideWhenUsed="1"/>
   </w:latentStyles>
-  <w:style w:type="paragraph" w:default="1" w:styleId="Normalny">
+  <w:style w:type="paragraph" w:default="1" w:styleId="Normal">
     <w:name w:val="Normal"/>
     <w:qFormat/>
     <w:rsid w:val="002B7374"/>
@@ -1744,11 +2625,11 @@
       <w14:ligatures w14:val="none"/>
     </w:rPr>
   </w:style>
-  <w:style w:type="paragraph" w:styleId="Nagwek1">
+  <w:style w:type="paragraph" w:styleId="Heading1">
     <w:name w:val="heading 1"/>
-    <w:basedOn w:val="Normalny"/>
-    <w:next w:val="Normalny"/>
-    <w:link w:val="Nagwek1Znak"/>
+    <w:basedOn w:val="Normal"/>
+    <w:next w:val="Normal"/>
+    <w:link w:val="Heading1Char"/>
     <w:uiPriority w:val="9"/>
     <w:qFormat/>
     <w:rsid w:val="002B7374"/>
@@ -1765,11 +2646,11 @@
       <w:szCs w:val="32"/>
     </w:rPr>
   </w:style>
-  <w:style w:type="paragraph" w:styleId="Nagwek3">
+  <w:style w:type="paragraph" w:styleId="Heading3">
     <w:name w:val="heading 3"/>
-    <w:basedOn w:val="Normalny"/>
-    <w:next w:val="Normalny"/>
-    <w:link w:val="Nagwek3Znak"/>
+    <w:basedOn w:val="Normal"/>
+    <w:next w:val="Normal"/>
+    <w:link w:val="Heading3Char"/>
     <w:uiPriority w:val="9"/>
     <w:semiHidden/>
     <w:unhideWhenUsed/>
@@ -1788,13 +2669,13 @@
       <w:szCs w:val="24"/>
     </w:rPr>
   </w:style>
-  <w:style w:type="character" w:default="1" w:styleId="Domylnaczcionkaakapitu">
+  <w:style w:type="character" w:default="1" w:styleId="DefaultParagraphFont">
     <w:name w:val="Default Paragraph Font"/>
     <w:uiPriority w:val="1"/>
     <w:semiHidden/>
     <w:unhideWhenUsed/>
   </w:style>
-  <w:style w:type="table" w:default="1" w:styleId="Standardowy">
+  <w:style w:type="table" w:default="1" w:styleId="TableNormal">
     <w:name w:val="Normal Table"/>
     <w:uiPriority w:val="99"/>
     <w:semiHidden/>
@@ -1809,16 +2690,16 @@
       </w:tblCellMar>
     </w:tblPr>
   </w:style>
-  <w:style w:type="numbering" w:default="1" w:styleId="Bezlisty">
+  <w:style w:type="numbering" w:default="1" w:styleId="NoList">
     <w:name w:val="No List"/>
     <w:uiPriority w:val="99"/>
     <w:semiHidden/>
     <w:unhideWhenUsed/>
   </w:style>
-  <w:style w:type="character" w:customStyle="1" w:styleId="Nagwek1Znak">
-    <w:name w:val="Nagłówek 1 Znak"/>
-    <w:basedOn w:val="Domylnaczcionkaakapitu"/>
-    <w:link w:val="Nagwek1"/>
+  <w:style w:type="character" w:customStyle="1" w:styleId="Heading1Char">
+    <w:name w:val="Heading 1 Char"/>
+    <w:basedOn w:val="DefaultParagraphFont"/>
+    <w:link w:val="Heading1"/>
     <w:uiPriority w:val="9"/>
     <w:rsid w:val="002B7374"/>
     <w:rPr>
@@ -1830,9 +2711,9 @@
       <w14:ligatures w14:val="none"/>
     </w:rPr>
   </w:style>
-  <w:style w:type="character" w:styleId="Hipercze">
+  <w:style w:type="character" w:styleId="Hyperlink">
     <w:name w:val="Hyperlink"/>
-    <w:basedOn w:val="Domylnaczcionkaakapitu"/>
+    <w:basedOn w:val="DefaultParagraphFont"/>
     <w:uiPriority w:val="99"/>
     <w:unhideWhenUsed/>
     <w:rsid w:val="002B7374"/>
@@ -1841,10 +2722,10 @@
       <w:u w:val="single"/>
     </w:rPr>
   </w:style>
-  <w:style w:type="paragraph" w:styleId="Nagwek">
+  <w:style w:type="paragraph" w:styleId="Header">
     <w:name w:val="header"/>
-    <w:basedOn w:val="Normalny"/>
-    <w:link w:val="NagwekZnak"/>
+    <w:basedOn w:val="Normal"/>
+    <w:link w:val="HeaderChar"/>
     <w:uiPriority w:val="99"/>
     <w:unhideWhenUsed/>
     <w:rsid w:val="002B7374"/>
@@ -1856,10 +2737,10 @@
       <w:spacing w:after="0" w:line="240" w:lineRule="auto"/>
     </w:pPr>
   </w:style>
-  <w:style w:type="character" w:customStyle="1" w:styleId="NagwekZnak">
-    <w:name w:val="Nagłówek Znak"/>
-    <w:basedOn w:val="Domylnaczcionkaakapitu"/>
-    <w:link w:val="Nagwek"/>
+  <w:style w:type="character" w:customStyle="1" w:styleId="HeaderChar">
+    <w:name w:val="Header Char"/>
+    <w:basedOn w:val="DefaultParagraphFont"/>
+    <w:link w:val="Header"/>
     <w:uiPriority w:val="99"/>
     <w:rsid w:val="002B7374"/>
     <w:rPr>
@@ -1867,10 +2748,10 @@
       <w14:ligatures w14:val="none"/>
     </w:rPr>
   </w:style>
-  <w:style w:type="paragraph" w:styleId="Stopka">
+  <w:style w:type="paragraph" w:styleId="Footer">
     <w:name w:val="footer"/>
-    <w:basedOn w:val="Normalny"/>
-    <w:link w:val="StopkaZnak"/>
+    <w:basedOn w:val="Normal"/>
+    <w:link w:val="FooterChar"/>
     <w:uiPriority w:val="99"/>
     <w:unhideWhenUsed/>
     <w:rsid w:val="002B7374"/>
@@ -1882,10 +2763,10 @@
       <w:spacing w:after="0" w:line="240" w:lineRule="auto"/>
     </w:pPr>
   </w:style>
-  <w:style w:type="character" w:customStyle="1" w:styleId="StopkaZnak">
-    <w:name w:val="Stopka Znak"/>
-    <w:basedOn w:val="Domylnaczcionkaakapitu"/>
-    <w:link w:val="Stopka"/>
+  <w:style w:type="character" w:customStyle="1" w:styleId="FooterChar">
+    <w:name w:val="Footer Char"/>
+    <w:basedOn w:val="DefaultParagraphFont"/>
+    <w:link w:val="Footer"/>
     <w:uiPriority w:val="99"/>
     <w:rsid w:val="002B7374"/>
     <w:rPr>
@@ -1893,9 +2774,9 @@
       <w14:ligatures w14:val="none"/>
     </w:rPr>
   </w:style>
-  <w:style w:type="table" w:styleId="Tabela-Siatka">
+  <w:style w:type="table" w:styleId="TableGrid">
     <w:name w:val="Table Grid"/>
-    <w:basedOn w:val="Standardowy"/>
+    <w:basedOn w:val="TableNormal"/>
     <w:uiPriority w:val="59"/>
     <w:rsid w:val="002B7374"/>
     <w:pPr>
@@ -1916,10 +2797,10 @@
       </w:tblBorders>
     </w:tblPr>
   </w:style>
-  <w:style w:type="character" w:customStyle="1" w:styleId="Nagwek3Znak">
-    <w:name w:val="Nagłówek 3 Znak"/>
-    <w:basedOn w:val="Domylnaczcionkaakapitu"/>
-    <w:link w:val="Nagwek3"/>
+  <w:style w:type="character" w:customStyle="1" w:styleId="Heading3Char">
+    <w:name w:val="Heading 3 Char"/>
+    <w:basedOn w:val="DefaultParagraphFont"/>
+    <w:link w:val="Heading3"/>
     <w:uiPriority w:val="9"/>
     <w:semiHidden/>
     <w:rsid w:val="00BF3FB9"/>
@@ -1932,9 +2813,9 @@
       <w14:ligatures w14:val="none"/>
     </w:rPr>
   </w:style>
-  <w:style w:type="character" w:styleId="Nierozpoznanawzmianka">
+  <w:style w:type="character" w:styleId="UnresolvedMention">
     <w:name w:val="Unresolved Mention"/>
-    <w:basedOn w:val="Domylnaczcionkaakapitu"/>
+    <w:basedOn w:val="DefaultParagraphFont"/>
     <w:uiPriority w:val="99"/>
     <w:semiHidden/>
     <w:unhideWhenUsed/>
@@ -1942,6 +2823,120 @@
     <w:rPr>
       <w:color w:val="605E5C"/>
       <w:shd w:val="clear" w:color="auto" w:fill="E1DFDD"/>
+    </w:rPr>
+  </w:style>
+  <w:style w:type="paragraph" w:styleId="Title">
+    <w:name w:val="Title"/>
+    <w:basedOn w:val="Normal"/>
+    <w:next w:val="Normal"/>
+    <w:link w:val="TitleChar"/>
+    <w:uiPriority w:val="10"/>
+    <w:qFormat/>
+    <w:rsid w:val="000B436C"/>
+    <w:pPr>
+      <w:spacing w:after="0" w:line="240" w:lineRule="auto"/>
+      <w:contextualSpacing/>
+    </w:pPr>
+    <w:rPr>
+      <w:rFonts w:asciiTheme="majorHAnsi" w:eastAsiaTheme="majorEastAsia" w:hAnsiTheme="majorHAnsi" w:cstheme="majorBidi"/>
+      <w:spacing w:val="-10"/>
+      <w:kern w:val="28"/>
+      <w:sz w:val="56"/>
+      <w:szCs w:val="56"/>
+      <w:lang w:val="nl" w:eastAsia="pl-PL"/>
+    </w:rPr>
+  </w:style>
+  <w:style w:type="character" w:customStyle="1" w:styleId="TitleChar">
+    <w:name w:val="Title Char"/>
+    <w:basedOn w:val="DefaultParagraphFont"/>
+    <w:link w:val="Title"/>
+    <w:uiPriority w:val="10"/>
+    <w:rsid w:val="000B436C"/>
+    <w:rPr>
+      <w:rFonts w:asciiTheme="majorHAnsi" w:eastAsiaTheme="majorEastAsia" w:hAnsiTheme="majorHAnsi" w:cstheme="majorBidi"/>
+      <w:spacing w:val="-10"/>
+      <w:kern w:val="28"/>
+      <w:sz w:val="56"/>
+      <w:szCs w:val="56"/>
+      <w:lang w:val="nl" w:eastAsia="pl-PL"/>
+      <w14:ligatures w14:val="none"/>
+    </w:rPr>
+  </w:style>
+  <w:style w:type="paragraph" w:styleId="Subtitle">
+    <w:name w:val="Subtitle"/>
+    <w:basedOn w:val="Normal"/>
+    <w:next w:val="Normal"/>
+    <w:link w:val="SubtitleChar"/>
+    <w:uiPriority w:val="11"/>
+    <w:qFormat/>
+    <w:rsid w:val="000B436C"/>
+    <w:pPr>
+      <w:numPr>
+        <w:ilvl w:val="1"/>
+      </w:numPr>
+      <w:spacing w:after="160"/>
+    </w:pPr>
+    <w:rPr>
+      <w:rFonts w:eastAsiaTheme="minorEastAsia" w:cs="Times New Roman"/>
+      <w:color w:val="5A5A5A" w:themeColor="text1" w:themeTint="A5"/>
+      <w:spacing w:val="15"/>
+      <w:sz w:val="24"/>
+      <w:szCs w:val="24"/>
+      <w:lang w:val="nl" w:eastAsia="pl-PL"/>
+    </w:rPr>
+  </w:style>
+  <w:style w:type="character" w:customStyle="1" w:styleId="SubtitleChar">
+    <w:name w:val="Subtitle Char"/>
+    <w:basedOn w:val="DefaultParagraphFont"/>
+    <w:link w:val="Subtitle"/>
+    <w:uiPriority w:val="11"/>
+    <w:rsid w:val="000B436C"/>
+    <w:rPr>
+      <w:rFonts w:eastAsiaTheme="minorEastAsia" w:cs="Times New Roman"/>
+      <w:color w:val="5A5A5A" w:themeColor="text1" w:themeTint="A5"/>
+      <w:spacing w:val="15"/>
+      <w:kern w:val="0"/>
+      <w:sz w:val="24"/>
+      <w:szCs w:val="24"/>
+      <w:lang w:val="nl" w:eastAsia="pl-PL"/>
+      <w14:ligatures w14:val="none"/>
+    </w:rPr>
+  </w:style>
+  <w:style w:type="paragraph" w:styleId="TOC1">
+    <w:name w:val="toc 1"/>
+    <w:basedOn w:val="Normal"/>
+    <w:next w:val="Normal"/>
+    <w:autoRedefine/>
+    <w:uiPriority w:val="39"/>
+    <w:unhideWhenUsed/>
+    <w:rsid w:val="0049320C"/>
+    <w:pPr>
+      <w:spacing w:after="100"/>
+    </w:pPr>
+    <w:rPr>
+      <w:rFonts w:ascii="Calibri" w:eastAsia="Times New Roman" w:hAnsi="Calibri" w:cs="Times New Roman"/>
+      <w:sz w:val="24"/>
+      <w:szCs w:val="24"/>
+      <w:lang w:val="nl" w:eastAsia="pl-PL"/>
+    </w:rPr>
+  </w:style>
+  <w:style w:type="paragraph" w:styleId="TOC2">
+    <w:name w:val="toc 2"/>
+    <w:basedOn w:val="Normal"/>
+    <w:next w:val="Normal"/>
+    <w:autoRedefine/>
+    <w:uiPriority w:val="39"/>
+    <w:unhideWhenUsed/>
+    <w:rsid w:val="0049320C"/>
+    <w:pPr>
+      <w:spacing w:after="100"/>
+      <w:ind w:left="240"/>
+    </w:pPr>
+    <w:rPr>
+      <w:rFonts w:ascii="Calibri" w:eastAsia="Times New Roman" w:hAnsi="Calibri" w:cs="Times New Roman"/>
+      <w:sz w:val="24"/>
+      <w:szCs w:val="24"/>
+      <w:lang w:val="nl" w:eastAsia="pl-PL"/>
     </w:rPr>
   </w:style>
 </w:styles>

</xml_diff>

<commit_message>
Updated weather API to include Open-Meteo
</commit_message>
<xml_diff>
--- a/Research/Weather API Research.docx
+++ b/Research/Weather API Research.docx
@@ -1,10 +1,10 @@
 
 <file path=word/document.xml><?xml version="1.0" encoding="utf-8"?>
-<w:document xmlns:wpc="http://schemas.microsoft.com/office/word/2010/wordprocessingCanvas" xmlns:cx="http://schemas.microsoft.com/office/drawing/2014/chartex" xmlns:cx1="http://schemas.microsoft.com/office/drawing/2015/9/8/chartex" xmlns:cx2="http://schemas.microsoft.com/office/drawing/2015/10/21/chartex" xmlns:cx3="http://schemas.microsoft.com/office/drawing/2016/5/9/chartex" xmlns:cx4="http://schemas.microsoft.com/office/drawing/2016/5/10/chartex" xmlns:cx5="http://schemas.microsoft.com/office/drawing/2016/5/11/chartex" xmlns:cx6="http://schemas.microsoft.com/office/drawing/2016/5/12/chartex" xmlns:cx7="http://schemas.microsoft.com/office/drawing/2016/5/13/chartex" xmlns:cx8="http://schemas.microsoft.com/office/drawing/2016/5/14/chartex" xmlns:mc="http://schemas.openxmlformats.org/markup-compatibility/2006" xmlns:aink="http://schemas.microsoft.com/office/drawing/2016/ink" xmlns:am3d="http://schemas.microsoft.com/office/drawing/2017/model3d" xmlns:o="urn:schemas-microsoft-com:office:office" xmlns:oel="http://schemas.microsoft.com/office/2019/extlst" xmlns:r="http://schemas.openxmlformats.org/officeDocument/2006/relationships" xmlns:m="http://schemas.openxmlformats.org/officeDocument/2006/math" xmlns:v="urn:schemas-microsoft-com:vml" xmlns:wp14="http://schemas.microsoft.com/office/word/2010/wordprocessingDrawing" xmlns:wp="http://schemas.openxmlformats.org/drawingml/2006/wordprocessingDrawing" xmlns:w10="urn:schemas-microsoft-com:office:word" xmlns:w="http://schemas.openxmlformats.org/wordprocessingml/2006/main" xmlns:w14="http://schemas.microsoft.com/office/word/2010/wordml" xmlns:w15="http://schemas.microsoft.com/office/word/2012/wordml" xmlns:w16cex="http://schemas.microsoft.com/office/word/2018/wordml/cex" xmlns:w16cid="http://schemas.microsoft.com/office/word/2016/wordml/cid" xmlns:w16="http://schemas.microsoft.com/office/word/2018/wordml" xmlns:w16sdtdh="http://schemas.microsoft.com/office/word/2020/wordml/sdtdatahash" xmlns:w16se="http://schemas.microsoft.com/office/word/2015/wordml/symex" xmlns:wpg="http://schemas.microsoft.com/office/word/2010/wordprocessingGroup" xmlns:wpi="http://schemas.microsoft.com/office/word/2010/wordprocessingInk" xmlns:wne="http://schemas.microsoft.com/office/word/2006/wordml" xmlns:wps="http://schemas.microsoft.com/office/word/2010/wordprocessingShape" mc:Ignorable="w14 w15 w16se w16cid w16 w16cex w16sdtdh wp14">
+<w:document xmlns:wpc="http://schemas.microsoft.com/office/word/2010/wordprocessingCanvas" xmlns:cx="http://schemas.microsoft.com/office/drawing/2014/chartex" xmlns:cx1="http://schemas.microsoft.com/office/drawing/2015/9/8/chartex" xmlns:cx2="http://schemas.microsoft.com/office/drawing/2015/10/21/chartex" xmlns:cx3="http://schemas.microsoft.com/office/drawing/2016/5/9/chartex" xmlns:cx4="http://schemas.microsoft.com/office/drawing/2016/5/10/chartex" xmlns:cx5="http://schemas.microsoft.com/office/drawing/2016/5/11/chartex" xmlns:cx6="http://schemas.microsoft.com/office/drawing/2016/5/12/chartex" xmlns:cx7="http://schemas.microsoft.com/office/drawing/2016/5/13/chartex" xmlns:cx8="http://schemas.microsoft.com/office/drawing/2016/5/14/chartex" xmlns:mc="http://schemas.openxmlformats.org/markup-compatibility/2006" xmlns:aink="http://schemas.microsoft.com/office/drawing/2016/ink" xmlns:am3d="http://schemas.microsoft.com/office/drawing/2017/model3d" xmlns:o="urn:schemas-microsoft-com:office:office" xmlns:oel="http://schemas.microsoft.com/office/2019/extlst" xmlns:r="http://schemas.openxmlformats.org/officeDocument/2006/relationships" xmlns:m="http://schemas.openxmlformats.org/officeDocument/2006/math" xmlns:v="urn:schemas-microsoft-com:vml" xmlns:wp14="http://schemas.microsoft.com/office/word/2010/wordprocessingDrawing" xmlns:wp="http://schemas.openxmlformats.org/drawingml/2006/wordprocessingDrawing" xmlns:w10="urn:schemas-microsoft-com:office:word" xmlns:w="http://schemas.openxmlformats.org/wordprocessingml/2006/main" xmlns:w14="http://schemas.microsoft.com/office/word/2010/wordml" xmlns:w15="http://schemas.microsoft.com/office/word/2012/wordml" xmlns:w16cex="http://schemas.microsoft.com/office/word/2018/wordml/cex" xmlns:w16cid="http://schemas.microsoft.com/office/word/2016/wordml/cid" xmlns:w16="http://schemas.microsoft.com/office/word/2018/wordml" xmlns:w16du="http://schemas.microsoft.com/office/word/2023/wordml/word16du" xmlns:w16sdtdh="http://schemas.microsoft.com/office/word/2020/wordml/sdtdatahash" xmlns:w16se="http://schemas.microsoft.com/office/word/2015/wordml/symex" xmlns:wpg="http://schemas.microsoft.com/office/word/2010/wordprocessingGroup" xmlns:wpi="http://schemas.microsoft.com/office/word/2010/wordprocessingInk" xmlns:wne="http://schemas.microsoft.com/office/word/2006/wordml" xmlns:wps="http://schemas.microsoft.com/office/word/2010/wordprocessingShape" mc:Ignorable="w14 w15 w16se w16cid w16 w16cex w16sdtdh wp14">
   <w:body>
     <w:p>
       <w:pPr>
-        <w:pStyle w:val="Title"/>
+        <w:pStyle w:val="Tytu"/>
         <w:jc w:val="center"/>
         <w:rPr>
           <w:rFonts w:ascii="Calibri" w:hAnsi="Calibri" w:cs="Calibri"/>
@@ -23,7 +23,7 @@
     </w:p>
     <w:p>
       <w:pPr>
-        <w:pStyle w:val="Subtitle"/>
+        <w:pStyle w:val="Podtytu"/>
         <w:jc w:val="center"/>
         <w:rPr>
           <w:rFonts w:ascii="Calibri" w:eastAsia="Times New Roman" w:hAnsi="Calibri" w:cs="Calibri"/>
@@ -138,7 +138,7 @@
     </w:p>
     <w:p>
       <w:pPr>
-        <w:pStyle w:val="Title"/>
+        <w:pStyle w:val="Tytu"/>
         <w:jc w:val="center"/>
         <w:rPr>
           <w:sz w:val="40"/>
@@ -171,7 +171,7 @@
       <w:sdtContent>
         <w:p>
           <w:pPr>
-            <w:pStyle w:val="TOC1"/>
+            <w:pStyle w:val="Spistreci1"/>
             <w:tabs>
               <w:tab w:val="right" w:leader="dot" w:pos="9062"/>
             </w:tabs>
@@ -207,7 +207,7 @@
           <w:hyperlink w:anchor="_Toc132287396" w:history="1">
             <w:r>
               <w:rPr>
-                <w:rStyle w:val="Hyperlink"/>
+                <w:rStyle w:val="Hipercze"/>
                 <w:noProof/>
                 <w:lang w:val="en-GB"/>
               </w:rPr>
@@ -265,7 +265,7 @@
         </w:p>
         <w:p>
           <w:pPr>
-            <w:pStyle w:val="TOC1"/>
+            <w:pStyle w:val="Spistreci1"/>
             <w:tabs>
               <w:tab w:val="left" w:pos="440"/>
               <w:tab w:val="right" w:leader="dot" w:pos="9062"/>
@@ -281,7 +281,7 @@
           <w:hyperlink w:anchor="_Toc132287397" w:history="1">
             <w:r>
               <w:rPr>
-                <w:rStyle w:val="Hyperlink"/>
+                <w:rStyle w:val="Hipercze"/>
                 <w:noProof/>
                 <w:lang w:val="en-GB"/>
               </w:rPr>
@@ -299,7 +299,7 @@
             </w:r>
             <w:r>
               <w:rPr>
-                <w:rStyle w:val="Hyperlink"/>
+                <w:rStyle w:val="Hipercze"/>
                 <w:noProof/>
                 <w:lang w:val="en-GB"/>
               </w:rPr>
@@ -357,7 +357,7 @@
         </w:p>
         <w:p>
           <w:pPr>
-            <w:pStyle w:val="TOC1"/>
+            <w:pStyle w:val="Spistreci1"/>
             <w:tabs>
               <w:tab w:val="left" w:pos="440"/>
               <w:tab w:val="right" w:leader="dot" w:pos="9062"/>
@@ -373,7 +373,7 @@
           <w:hyperlink w:anchor="_Toc132287398" w:history="1">
             <w:r>
               <w:rPr>
-                <w:rStyle w:val="Hyperlink"/>
+                <w:rStyle w:val="Hipercze"/>
                 <w:noProof/>
                 <w:lang w:val="en-GB"/>
               </w:rPr>
@@ -391,7 +391,7 @@
             </w:r>
             <w:r>
               <w:rPr>
-                <w:rStyle w:val="Hyperlink"/>
+                <w:rStyle w:val="Hipercze"/>
                 <w:noProof/>
                 <w:lang w:val="en-GB"/>
               </w:rPr>
@@ -449,7 +449,7 @@
         </w:p>
         <w:p>
           <w:pPr>
-            <w:pStyle w:val="TOC1"/>
+            <w:pStyle w:val="Spistreci1"/>
             <w:tabs>
               <w:tab w:val="left" w:pos="440"/>
               <w:tab w:val="right" w:leader="dot" w:pos="9062"/>
@@ -465,7 +465,7 @@
           <w:hyperlink w:anchor="_Toc132287399" w:history="1">
             <w:r>
               <w:rPr>
-                <w:rStyle w:val="Hyperlink"/>
+                <w:rStyle w:val="Hipercze"/>
                 <w:noProof/>
                 <w:lang w:val="en-GB"/>
               </w:rPr>
@@ -483,7 +483,7 @@
             </w:r>
             <w:r>
               <w:rPr>
-                <w:rStyle w:val="Hyperlink"/>
+                <w:rStyle w:val="Hipercze"/>
                 <w:noProof/>
                 <w:lang w:val="en-GB"/>
               </w:rPr>
@@ -541,7 +541,7 @@
         </w:p>
         <w:p>
           <w:pPr>
-            <w:pStyle w:val="TOC1"/>
+            <w:pStyle w:val="Spistreci1"/>
             <w:tabs>
               <w:tab w:val="left" w:pos="440"/>
               <w:tab w:val="right" w:leader="dot" w:pos="9062"/>
@@ -557,7 +557,7 @@
           <w:hyperlink w:anchor="_Toc132287400" w:history="1">
             <w:r>
               <w:rPr>
-                <w:rStyle w:val="Hyperlink"/>
+                <w:rStyle w:val="Hipercze"/>
                 <w:noProof/>
                 <w:lang w:val="en-GB"/>
               </w:rPr>
@@ -575,7 +575,7 @@
             </w:r>
             <w:r>
               <w:rPr>
-                <w:rStyle w:val="Hyperlink"/>
+                <w:rStyle w:val="Hipercze"/>
                 <w:noProof/>
                 <w:lang w:val="en-GB"/>
               </w:rPr>
@@ -633,7 +633,7 @@
         </w:p>
         <w:p>
           <w:pPr>
-            <w:pStyle w:val="TOC1"/>
+            <w:pStyle w:val="Spistreci1"/>
             <w:tabs>
               <w:tab w:val="left" w:pos="440"/>
               <w:tab w:val="right" w:leader="dot" w:pos="9062"/>
@@ -649,7 +649,7 @@
           <w:hyperlink w:anchor="_Toc132287401" w:history="1">
             <w:r>
               <w:rPr>
-                <w:rStyle w:val="Hyperlink"/>
+                <w:rStyle w:val="Hipercze"/>
                 <w:noProof/>
                 <w:lang w:val="en-GB"/>
               </w:rPr>
@@ -667,7 +667,7 @@
             </w:r>
             <w:r>
               <w:rPr>
-                <w:rStyle w:val="Hyperlink"/>
+                <w:rStyle w:val="Hipercze"/>
                 <w:noProof/>
                 <w:lang w:val="en-GB"/>
               </w:rPr>
@@ -725,7 +725,7 @@
         </w:p>
         <w:p>
           <w:pPr>
-            <w:pStyle w:val="TOC1"/>
+            <w:pStyle w:val="Spistreci1"/>
             <w:tabs>
               <w:tab w:val="right" w:pos="9019"/>
             </w:tabs>
@@ -748,7 +748,297 @@
     <w:bookmarkEnd w:id="3" w:displacedByCustomXml="prev"/>
     <w:p>
       <w:pPr>
-        <w:pStyle w:val="Heading1"/>
+        <w:pStyle w:val="Nagwek1"/>
+        <w:numPr>
+          <w:ilvl w:val="0"/>
+          <w:numId w:val="2"/>
+        </w:numPr>
+        <w:rPr>
+          <w:lang w:val="en-GB"/>
+        </w:rPr>
+      </w:pPr>
+      <w:bookmarkStart w:id="4" w:name="_Toc132287397"/>
+      <w:bookmarkStart w:id="5" w:name="_Toc131088204"/>
+      <w:r>
+        <w:rPr>
+          <w:lang w:val="en-GB"/>
+        </w:rPr>
+        <w:t>Version History</w:t>
+      </w:r>
+      <w:bookmarkEnd w:id="5"/>
+    </w:p>
+    <w:tbl>
+      <w:tblPr>
+        <w:tblStyle w:val="Tabela-Siatka"/>
+        <w:tblW w:w="0" w:type="auto"/>
+        <w:tblLook w:val="04A0" w:firstRow="1" w:lastRow="0" w:firstColumn="1" w:lastColumn="0" w:noHBand="0" w:noVBand="1"/>
+      </w:tblPr>
+      <w:tblGrid>
+        <w:gridCol w:w="1213"/>
+        <w:gridCol w:w="1589"/>
+        <w:gridCol w:w="1559"/>
+        <w:gridCol w:w="4927"/>
+      </w:tblGrid>
+      <w:tr>
+        <w:tc>
+          <w:tcPr>
+            <w:tcW w:w="1213" w:type="dxa"/>
+          </w:tcPr>
+          <w:p>
+            <w:pPr>
+              <w:rPr>
+                <w:lang w:val="en-GB"/>
+              </w:rPr>
+            </w:pPr>
+            <w:r>
+              <w:rPr>
+                <w:lang w:val="en-GB"/>
+              </w:rPr>
+              <w:t>Version</w:t>
+            </w:r>
+          </w:p>
+        </w:tc>
+        <w:tc>
+          <w:tcPr>
+            <w:tcW w:w="1589" w:type="dxa"/>
+          </w:tcPr>
+          <w:p>
+            <w:pPr>
+              <w:rPr>
+                <w:lang w:val="en-GB"/>
+              </w:rPr>
+            </w:pPr>
+            <w:r>
+              <w:rPr>
+                <w:lang w:val="en-GB"/>
+              </w:rPr>
+              <w:t>Date</w:t>
+            </w:r>
+          </w:p>
+        </w:tc>
+        <w:tc>
+          <w:tcPr>
+            <w:tcW w:w="1559" w:type="dxa"/>
+          </w:tcPr>
+          <w:p>
+            <w:pPr>
+              <w:rPr>
+                <w:lang w:val="en-GB"/>
+              </w:rPr>
+            </w:pPr>
+            <w:r>
+              <w:rPr>
+                <w:lang w:val="en-GB"/>
+              </w:rPr>
+              <w:t>Author</w:t>
+            </w:r>
+          </w:p>
+        </w:tc>
+        <w:tc>
+          <w:tcPr>
+            <w:tcW w:w="4927" w:type="dxa"/>
+          </w:tcPr>
+          <w:p>
+            <w:pPr>
+              <w:rPr>
+                <w:lang w:val="en-GB"/>
+              </w:rPr>
+            </w:pPr>
+            <w:r>
+              <w:rPr>
+                <w:lang w:val="en-GB"/>
+              </w:rPr>
+              <w:t>Comment</w:t>
+            </w:r>
+          </w:p>
+        </w:tc>
+      </w:tr>
+      <w:tr>
+        <w:tc>
+          <w:tcPr>
+            <w:tcW w:w="1213" w:type="dxa"/>
+          </w:tcPr>
+          <w:p>
+            <w:pPr>
+              <w:rPr>
+                <w:lang w:val="en-GB"/>
+              </w:rPr>
+            </w:pPr>
+            <w:r>
+              <w:rPr>
+                <w:lang w:val="en-GB"/>
+              </w:rPr>
+              <w:t>0.1</w:t>
+            </w:r>
+          </w:p>
+        </w:tc>
+        <w:tc>
+          <w:tcPr>
+            <w:tcW w:w="1589" w:type="dxa"/>
+          </w:tcPr>
+          <w:p>
+            <w:pPr>
+              <w:rPr>
+                <w:lang w:val="en-GB"/>
+              </w:rPr>
+            </w:pPr>
+            <w:r>
+              <w:rPr>
+                <w:lang w:val="en-GB"/>
+              </w:rPr>
+              <w:t>1</w:t>
+            </w:r>
+            <w:r>
+              <w:rPr>
+                <w:lang w:val="en-GB"/>
+              </w:rPr>
+              <w:t>3</w:t>
+            </w:r>
+            <w:r>
+              <w:rPr>
+                <w:lang w:val="en-GB"/>
+              </w:rPr>
+              <w:t>-0</w:t>
+            </w:r>
+            <w:r>
+              <w:rPr>
+                <w:lang w:val="en-GB"/>
+              </w:rPr>
+              <w:t>4</w:t>
+            </w:r>
+            <w:r>
+              <w:rPr>
+                <w:lang w:val="en-GB"/>
+              </w:rPr>
+              <w:t>-2023</w:t>
+            </w:r>
+          </w:p>
+        </w:tc>
+        <w:tc>
+          <w:tcPr>
+            <w:tcW w:w="1559" w:type="dxa"/>
+          </w:tcPr>
+          <w:p>
+            <w:pPr>
+              <w:rPr>
+                <w:lang w:val="en-GB"/>
+              </w:rPr>
+            </w:pPr>
+            <w:r>
+              <w:rPr>
+                <w:lang w:val="en-GB"/>
+              </w:rPr>
+              <w:t>G. Malisz</w:t>
+            </w:r>
+          </w:p>
+        </w:tc>
+        <w:tc>
+          <w:tcPr>
+            <w:tcW w:w="4927" w:type="dxa"/>
+          </w:tcPr>
+          <w:p>
+            <w:pPr>
+              <w:rPr>
+                <w:lang w:val="en-GB"/>
+              </w:rPr>
+            </w:pPr>
+            <w:r>
+              <w:rPr>
+                <w:lang w:val="en-GB"/>
+              </w:rPr>
+              <w:t>First iteration of this document</w:t>
+            </w:r>
+            <w:r>
+              <w:rPr>
+                <w:lang w:val="en-GB"/>
+              </w:rPr>
+              <w:t>.</w:t>
+            </w:r>
+          </w:p>
+        </w:tc>
+      </w:tr>
+      <w:tr>
+        <w:tc>
+          <w:tcPr>
+            <w:tcW w:w="1213" w:type="dxa"/>
+          </w:tcPr>
+          <w:p>
+            <w:pPr>
+              <w:rPr>
+                <w:lang w:val="en-GB"/>
+              </w:rPr>
+            </w:pPr>
+            <w:r>
+              <w:rPr>
+                <w:lang w:val="en-GB"/>
+              </w:rPr>
+              <w:t>0.2</w:t>
+            </w:r>
+          </w:p>
+        </w:tc>
+        <w:tc>
+          <w:tcPr>
+            <w:tcW w:w="1589" w:type="dxa"/>
+          </w:tcPr>
+          <w:p>
+            <w:pPr>
+              <w:rPr>
+                <w:lang w:val="en-GB"/>
+              </w:rPr>
+            </w:pPr>
+            <w:r>
+              <w:t>10-05-2023</w:t>
+            </w:r>
+          </w:p>
+        </w:tc>
+        <w:tc>
+          <w:tcPr>
+            <w:tcW w:w="1559" w:type="dxa"/>
+          </w:tcPr>
+          <w:p>
+            <w:pPr>
+              <w:rPr>
+                <w:lang w:val="en-GB"/>
+              </w:rPr>
+            </w:pPr>
+            <w:r>
+              <w:rPr>
+                <w:lang w:val="en-GB"/>
+              </w:rPr>
+              <w:t>G. Malisz</w:t>
+            </w:r>
+          </w:p>
+        </w:tc>
+        <w:tc>
+          <w:tcPr>
+            <w:tcW w:w="4927" w:type="dxa"/>
+          </w:tcPr>
+          <w:p>
+            <w:pPr>
+              <w:rPr>
+                <w:lang w:val="en-GB"/>
+              </w:rPr>
+            </w:pPr>
+            <w:r>
+              <w:rPr>
+                <w:lang w:val="en-GB"/>
+              </w:rPr>
+              <w:t>Added couple of requirements requested by Stakeholder. Added new weather API source.</w:t>
+            </w:r>
+          </w:p>
+        </w:tc>
+      </w:tr>
+    </w:tbl>
+    <w:p>
+      <w:pPr>
+        <w:rPr>
+          <w:lang w:val="en-GB"/>
+        </w:rPr>
+      </w:pPr>
+    </w:p>
+    <w:p>
+      <w:pPr>
+        <w:pStyle w:val="Nagwek1"/>
         <w:numPr>
           <w:ilvl w:val="0"/>
           <w:numId w:val="1"/>
@@ -757,7 +1047,6 @@
           <w:lang w:val="en-GB"/>
         </w:rPr>
       </w:pPr>
-      <w:bookmarkStart w:id="4" w:name="_Toc132287397"/>
       <w:r>
         <w:rPr>
           <w:lang w:val="en-GB"/>
@@ -793,7 +1082,7 @@
     </w:p>
     <w:p>
       <w:pPr>
-        <w:pStyle w:val="Heading1"/>
+        <w:pStyle w:val="Nagwek1"/>
         <w:numPr>
           <w:ilvl w:val="0"/>
           <w:numId w:val="1"/>
@@ -802,14 +1091,14 @@
           <w:lang w:val="en-GB"/>
         </w:rPr>
       </w:pPr>
-      <w:bookmarkStart w:id="5" w:name="_Toc132287398"/>
+      <w:bookmarkStart w:id="6" w:name="_Toc132287398"/>
       <w:r>
         <w:rPr>
           <w:lang w:val="en-GB"/>
         </w:rPr>
         <w:t>Research</w:t>
       </w:r>
-      <w:bookmarkEnd w:id="5"/>
+      <w:bookmarkEnd w:id="6"/>
     </w:p>
     <w:p>
       <w:pPr>
@@ -908,21 +1197,7 @@
         <w:rPr>
           <w:lang w:val="en-GB"/>
         </w:rPr>
-        <w:t xml:space="preserve">WeatherAPI.com provides current and </w:t>
-      </w:r>
-      <w:proofErr w:type="gramStart"/>
-      <w:r>
-        <w:rPr>
-          <w:lang w:val="en-GB"/>
-        </w:rPr>
-        <w:t>14 day</w:t>
-      </w:r>
-      <w:proofErr w:type="gramEnd"/>
-      <w:r>
-        <w:rPr>
-          <w:lang w:val="en-GB"/>
-        </w:rPr>
-        <w:t xml:space="preserve"> weather data, future weather, historical weather and geo data via. REST API in JSON format.</w:t>
+        <w:t>WeatherAPI.com provides current and 14 day weather data, future weather, historical weather and geo data via. REST API in JSON format.</w:t>
       </w:r>
       <w:r>
         <w:rPr>
@@ -957,7 +1232,6 @@
         <w:t xml:space="preserve">The weather data is provided in partnership with several data providers, </w:t>
       </w:r>
       <w:proofErr w:type="spellStart"/>
-      <w:proofErr w:type="gramStart"/>
       <w:r>
         <w:rPr>
           <w:lang w:val="en-GB"/>
@@ -971,7 +1245,6 @@
         <w:t>and</w:t>
       </w:r>
       <w:proofErr w:type="spellEnd"/>
-      <w:proofErr w:type="gramEnd"/>
       <w:r>
         <w:rPr>
           <w:lang w:val="en-GB"/>
@@ -1035,16 +1308,9 @@
         <w:rPr>
           <w:lang w:val="en-GB"/>
         </w:rPr>
-        <w:t xml:space="preserve"> weather data from their own meteorological unit, to provide the most accurate forecast possible for any given location in the world. With this API you can enrich and improve your website or trigger any event based on high accurate weather forecast This API provides weather forecasts worldwide: for a given location (latitude/longitude), you can get weather forecasts on daily (free) or hourly level for the next 16 days and weather stations historical data up to 1 </w:t>
-      </w:r>
-      <w:proofErr w:type="gramStart"/>
-      <w:r>
-        <w:rPr>
-          <w:lang w:val="en-GB"/>
-        </w:rPr>
-        <w:t>year</w:t>
-      </w:r>
-      <w:proofErr w:type="gramEnd"/>
+        <w:t xml:space="preserve"> weather data from their own meteorological unit, to provide the most accurate forecast possible for any given location in the world. With this API you can enrich and improve your website or trigger any event based on high accurate weather forecast This API provides weather forecasts worldwide: for a given location (latitude/longitude), you can get weather forecasts on daily (free) or hourly level for the next 16 days and weather stations historical data up to 1 year</w:t>
+      </w:r>
+      <w:bookmarkStart w:id="7" w:name="_Toc132287399"/>
     </w:p>
     <w:p>
       <w:pPr>
@@ -1052,6 +1318,19 @@
           <w:lang w:val="en-GB"/>
         </w:rPr>
       </w:pPr>
+      <w:r>
+        <w:rPr>
+          <w:lang w:val="en-GB"/>
+        </w:rPr>
+        <w:br w:type="page"/>
+      </w:r>
+    </w:p>
+    <w:p>
+      <w:pPr>
+        <w:rPr>
+          <w:lang w:val="en-GB"/>
+        </w:rPr>
+      </w:pPr>
       <w:proofErr w:type="spellStart"/>
       <w:r>
         <w:rPr>
@@ -1059,6 +1338,7 @@
           <w:bCs/>
           <w:lang w:val="en-GB"/>
         </w:rPr>
+        <w:lastRenderedPageBreak/>
         <w:t>Meteostat</w:t>
       </w:r>
       <w:proofErr w:type="spellEnd"/>
@@ -1132,21 +1412,7 @@
         <w:rPr>
           <w:lang w:val="en-GB"/>
         </w:rPr>
-        <w:t xml:space="preserve"> data into your products, </w:t>
-      </w:r>
-      <w:proofErr w:type="gramStart"/>
-      <w:r>
-        <w:rPr>
-          <w:lang w:val="en-GB"/>
-        </w:rPr>
-        <w:t>applications</w:t>
-      </w:r>
-      <w:proofErr w:type="gramEnd"/>
-      <w:r>
-        <w:rPr>
-          <w:lang w:val="en-GB"/>
-        </w:rPr>
-        <w:t xml:space="preserve"> and workflows</w:t>
+        <w:t xml:space="preserve"> data into your products, applications and workflows</w:t>
       </w:r>
       <w:r>
         <w:rPr>
@@ -1177,29 +1443,125 @@
     </w:p>
     <w:p>
       <w:pPr>
-        <w:pStyle w:val="Heading1"/>
-        <w:numPr>
-          <w:ilvl w:val="0"/>
-          <w:numId w:val="1"/>
-        </w:numPr>
-        <w:rPr>
-          <w:lang w:val="en-GB"/>
-        </w:rPr>
-      </w:pPr>
-      <w:bookmarkStart w:id="6" w:name="_Toc132287399"/>
-      <w:r>
-        <w:rPr>
-          <w:lang w:val="en-GB"/>
-        </w:rPr>
-        <w:lastRenderedPageBreak/>
+        <w:rPr>
+          <w:lang w:val="en-GB"/>
+        </w:rPr>
+      </w:pPr>
+      <w:r>
+        <w:rPr>
+          <w:b/>
+          <w:bCs/>
+          <w:lang w:val="en-GB"/>
+        </w:rPr>
+        <w:t>O</w:t>
+      </w:r>
+      <w:r>
+        <w:rPr>
+          <w:b/>
+          <w:bCs/>
+          <w:lang w:val="en-GB"/>
+        </w:rPr>
+        <w:t>pen-</w:t>
+      </w:r>
+      <w:proofErr w:type="spellStart"/>
+      <w:r>
+        <w:rPr>
+          <w:b/>
+          <w:bCs/>
+          <w:lang w:val="en-GB"/>
+        </w:rPr>
+        <w:t>M</w:t>
+      </w:r>
+      <w:r>
+        <w:rPr>
+          <w:b/>
+          <w:bCs/>
+          <w:lang w:val="en-GB"/>
+        </w:rPr>
+        <w:t>eteo</w:t>
+      </w:r>
+      <w:proofErr w:type="spellEnd"/>
+      <w:r>
+        <w:rPr>
+          <w:lang w:val="en-GB"/>
+        </w:rPr>
+        <w:t xml:space="preserve"> </w:t>
+      </w:r>
+      <w:r>
+        <w:rPr>
+          <w:lang w:val="en-GB"/>
+        </w:rPr>
+        <w:t>–</w:t>
+      </w:r>
+      <w:r>
+        <w:rPr>
+          <w:lang w:val="en-GB"/>
+        </w:rPr>
+        <w:t xml:space="preserve"> </w:t>
+      </w:r>
+      <w:r>
+        <w:rPr>
+          <w:lang w:val="en-GB"/>
+        </w:rPr>
+        <w:t>The Historical Weather API is based on reanalysis datasets and uses a combination of weather station, aircraft, buoy, radar, and satellite observations to create a comprehensive record of past weather conditions. These datasets are able to fill in gaps by using mathematical models to estimate the values of various weather variables. As a result, reanalysis datasets are able to provide detailed historical weather information for locations that may not have had weather stations nearby, such as rural areas or the open ocean.</w:t>
+      </w:r>
+      <w:r>
+        <w:rPr>
+          <w:lang w:val="en-GB"/>
+        </w:rPr>
+        <w:t xml:space="preserve"> </w:t>
+      </w:r>
+      <w:r>
+        <w:rPr>
+          <w:lang w:val="en-GB"/>
+        </w:rPr>
+        <w:t>Weather Forecast API</w:t>
+      </w:r>
+      <w:r>
+        <w:rPr>
+          <w:lang w:val="en-GB"/>
+        </w:rPr>
+        <w:t xml:space="preserve"> – </w:t>
+      </w:r>
+      <w:r>
+        <w:rPr>
+          <w:lang w:val="en-GB"/>
+        </w:rPr>
+        <w:t>Open-</w:t>
+      </w:r>
+      <w:proofErr w:type="spellStart"/>
+      <w:r>
+        <w:rPr>
+          <w:lang w:val="en-GB"/>
+        </w:rPr>
+        <w:t>Meteo</w:t>
+      </w:r>
+      <w:proofErr w:type="spellEnd"/>
+      <w:r>
+        <w:rPr>
+          <w:lang w:val="en-GB"/>
+        </w:rPr>
+        <w:t xml:space="preserve"> weather forecast APIs use weather models from multiple national weather providers. For each location worldwide, the best models will be combined to provide the best possible forecast.</w:t>
+      </w:r>
+    </w:p>
+    <w:p>
+      <w:pPr>
+        <w:rPr>
+          <w:lang w:val="en-GB"/>
+        </w:rPr>
+      </w:pPr>
+      <w:r>
+        <w:rPr>
+          <w:lang w:val="en-GB"/>
+        </w:rPr>
         <w:t>Decision Matrix</w:t>
       </w:r>
-      <w:bookmarkEnd w:id="6"/>
+      <w:bookmarkEnd w:id="7"/>
     </w:p>
     <w:tbl>
       <w:tblPr>
-        <w:tblStyle w:val="TableGrid"/>
-        <w:tblW w:w="0" w:type="auto"/>
+        <w:tblStyle w:val="Tabela-Siatka"/>
+        <w:tblW w:w="9322" w:type="dxa"/>
         <w:tblLook w:val="04A0" w:firstRow="1" w:lastRow="0" w:firstColumn="1" w:lastColumn="0" w:noHBand="0" w:noVBand="1"/>
       </w:tblPr>
       <w:tblGrid>
@@ -1207,6 +1569,7 @@
         <w:gridCol w:w="1776"/>
         <w:gridCol w:w="991"/>
         <w:gridCol w:w="1174"/>
+        <w:gridCol w:w="1595"/>
       </w:tblGrid>
       <w:tr>
         <w:tc>
@@ -1286,6 +1649,39 @@
                 <w:lang w:val="en-GB"/>
               </w:rPr>
               <w:t>Meteostat</w:t>
+            </w:r>
+            <w:proofErr w:type="spellEnd"/>
+          </w:p>
+        </w:tc>
+        <w:tc>
+          <w:tcPr>
+            <w:tcW w:w="1595" w:type="dxa"/>
+          </w:tcPr>
+          <w:p>
+            <w:pPr>
+              <w:jc w:val="center"/>
+              <w:rPr>
+                <w:b/>
+                <w:bCs/>
+                <w:lang w:val="en-GB"/>
+              </w:rPr>
+            </w:pPr>
+            <w:r>
+              <w:rPr>
+                <w:b/>
+                <w:bCs/>
+                <w:lang w:val="en-GB"/>
+              </w:rPr>
+              <w:t>Open-</w:t>
+            </w:r>
+            <w:proofErr w:type="spellStart"/>
+            <w:r>
+              <w:rPr>
+                <w:b/>
+                <w:bCs/>
+                <w:lang w:val="en-GB"/>
+              </w:rPr>
+              <w:t>Meteo</w:t>
             </w:r>
             <w:proofErr w:type="spellEnd"/>
           </w:p>
@@ -1374,6 +1770,26 @@
             </w:r>
           </w:p>
         </w:tc>
+        <w:tc>
+          <w:tcPr>
+            <w:tcW w:w="1595" w:type="dxa"/>
+            <w:shd w:val="clear" w:color="auto" w:fill="9BBB59" w:themeFill="accent3"/>
+          </w:tcPr>
+          <w:p>
+            <w:pPr>
+              <w:jc w:val="center"/>
+              <w:rPr>
+                <w:lang w:val="en-GB"/>
+              </w:rPr>
+            </w:pPr>
+            <w:r>
+              <w:rPr>
+                <w:lang w:val="en-GB"/>
+              </w:rPr>
+              <w:t>+</w:t>
+            </w:r>
+          </w:p>
+        </w:tc>
       </w:tr>
       <w:tr>
         <w:tc>
@@ -1458,6 +1874,26 @@
             </w:r>
           </w:p>
         </w:tc>
+        <w:tc>
+          <w:tcPr>
+            <w:tcW w:w="1595" w:type="dxa"/>
+            <w:shd w:val="clear" w:color="auto" w:fill="9BBB59" w:themeFill="accent3"/>
+          </w:tcPr>
+          <w:p>
+            <w:pPr>
+              <w:jc w:val="center"/>
+              <w:rPr>
+                <w:lang w:val="en-GB"/>
+              </w:rPr>
+            </w:pPr>
+            <w:r>
+              <w:rPr>
+                <w:lang w:val="en-GB"/>
+              </w:rPr>
+              <w:t>+</w:t>
+            </w:r>
+          </w:p>
+        </w:tc>
       </w:tr>
       <w:tr>
         <w:tc>
@@ -1503,11 +1939,94 @@
         <w:tc>
           <w:tcPr>
             <w:tcW w:w="991" w:type="dxa"/>
+            <w:shd w:val="clear" w:color="auto" w:fill="F79646" w:themeFill="accent6"/>
+            <w:vAlign w:val="center"/>
+          </w:tcPr>
+          <w:p>
+            <w:pPr>
+              <w:jc w:val="center"/>
+              <w:rPr>
+                <w:lang w:val="en-GB"/>
+              </w:rPr>
+            </w:pPr>
+            <w:r>
+              <w:rPr>
+                <w:lang w:val="en-GB"/>
+              </w:rPr>
+              <w:t>*</w:t>
+            </w:r>
+          </w:p>
+        </w:tc>
+        <w:tc>
+          <w:tcPr>
+            <w:tcW w:w="1174" w:type="dxa"/>
+            <w:shd w:val="clear" w:color="auto" w:fill="F79646" w:themeFill="accent6"/>
+            <w:vAlign w:val="center"/>
+          </w:tcPr>
+          <w:p>
+            <w:pPr>
+              <w:jc w:val="center"/>
+              <w:rPr>
+                <w:lang w:val="en-GB"/>
+              </w:rPr>
+            </w:pPr>
+            <w:r>
+              <w:rPr>
+                <w:lang w:val="en-GB"/>
+              </w:rPr>
+              <w:t>*</w:t>
+            </w:r>
+          </w:p>
+        </w:tc>
+        <w:tc>
+          <w:tcPr>
+            <w:tcW w:w="1595" w:type="dxa"/>
             <w:shd w:val="clear" w:color="auto" w:fill="9BBB59" w:themeFill="accent3"/>
+          </w:tcPr>
+          <w:p>
+            <w:pPr>
+              <w:jc w:val="center"/>
+              <w:rPr>
+                <w:lang w:val="en-GB"/>
+              </w:rPr>
+            </w:pPr>
+            <w:r>
+              <w:rPr>
+                <w:lang w:val="en-GB"/>
+              </w:rPr>
+              <w:t>+</w:t>
+            </w:r>
+          </w:p>
+        </w:tc>
+      </w:tr>
+      <w:tr>
+        <w:tc>
+          <w:tcPr>
+            <w:tcW w:w="3786" w:type="dxa"/>
             <w:vAlign w:val="center"/>
           </w:tcPr>
           <w:p>
             <w:pPr>
+              <w:rPr>
+                <w:lang w:val="en-GB"/>
+              </w:rPr>
+            </w:pPr>
+            <w:r>
+              <w:rPr>
+                <w:lang w:val="en-GB"/>
+              </w:rPr>
+              <w:t xml:space="preserve">Weather history at least half a year </w:t>
+            </w:r>
+          </w:p>
+        </w:tc>
+        <w:tc>
+          <w:tcPr>
+            <w:tcW w:w="1776" w:type="dxa"/>
+            <w:shd w:val="clear" w:color="auto" w:fill="C0504D" w:themeFill="accent2"/>
+            <w:vAlign w:val="center"/>
+          </w:tcPr>
+          <w:p>
+            <w:pPr>
               <w:jc w:val="center"/>
               <w:rPr>
                 <w:lang w:val="en-GB"/>
@@ -1517,7 +2036,28 @@
               <w:rPr>
                 <w:lang w:val="en-GB"/>
               </w:rPr>
-              <w:t>+</w:t>
+              <w:t>-</w:t>
+            </w:r>
+          </w:p>
+        </w:tc>
+        <w:tc>
+          <w:tcPr>
+            <w:tcW w:w="991" w:type="dxa"/>
+            <w:shd w:val="clear" w:color="auto" w:fill="C0504D" w:themeFill="accent2"/>
+            <w:vAlign w:val="center"/>
+          </w:tcPr>
+          <w:p>
+            <w:pPr>
+              <w:jc w:val="center"/>
+              <w:rPr>
+                <w:lang w:val="en-GB"/>
+              </w:rPr>
+            </w:pPr>
+            <w:r>
+              <w:rPr>
+                <w:lang w:val="en-GB"/>
+              </w:rPr>
+              <w:t>-</w:t>
             </w:r>
           </w:p>
         </w:tc>
@@ -1542,6 +2082,26 @@
             </w:r>
           </w:p>
         </w:tc>
+        <w:tc>
+          <w:tcPr>
+            <w:tcW w:w="1595" w:type="dxa"/>
+            <w:shd w:val="clear" w:color="auto" w:fill="9BBB59" w:themeFill="accent3"/>
+          </w:tcPr>
+          <w:p>
+            <w:pPr>
+              <w:jc w:val="center"/>
+              <w:rPr>
+                <w:lang w:val="en-GB"/>
+              </w:rPr>
+            </w:pPr>
+            <w:r>
+              <w:rPr>
+                <w:lang w:val="en-GB"/>
+              </w:rPr>
+              <w:t>+</w:t>
+            </w:r>
+          </w:p>
+        </w:tc>
       </w:tr>
       <w:tr>
         <w:tc>
@@ -1559,14 +2119,14 @@
               <w:rPr>
                 <w:lang w:val="en-GB"/>
               </w:rPr>
-              <w:t xml:space="preserve">Weather history at least half a year </w:t>
+              <w:t>Requests per day</w:t>
             </w:r>
           </w:p>
         </w:tc>
         <w:tc>
           <w:tcPr>
             <w:tcW w:w="1776" w:type="dxa"/>
-            <w:shd w:val="clear" w:color="auto" w:fill="C0504D" w:themeFill="accent2"/>
+            <w:shd w:val="clear" w:color="auto" w:fill="9BBB59" w:themeFill="accent3"/>
             <w:vAlign w:val="center"/>
           </w:tcPr>
           <w:p>
@@ -1580,7 +2140,7 @@
               <w:rPr>
                 <w:lang w:val="en-GB"/>
               </w:rPr>
-              <w:t>-</w:t>
+              <w:t>+</w:t>
             </w:r>
           </w:p>
         </w:tc>
@@ -1608,8 +2168,28 @@
         <w:tc>
           <w:tcPr>
             <w:tcW w:w="1174" w:type="dxa"/>
+            <w:shd w:val="clear" w:color="auto" w:fill="C0504D" w:themeFill="accent2"/>
+            <w:vAlign w:val="center"/>
+          </w:tcPr>
+          <w:p>
+            <w:pPr>
+              <w:jc w:val="center"/>
+              <w:rPr>
+                <w:lang w:val="en-GB"/>
+              </w:rPr>
+            </w:pPr>
+            <w:r>
+              <w:rPr>
+                <w:lang w:val="en-GB"/>
+              </w:rPr>
+              <w:t>-</w:t>
+            </w:r>
+          </w:p>
+        </w:tc>
+        <w:tc>
+          <w:tcPr>
+            <w:tcW w:w="1595" w:type="dxa"/>
             <w:shd w:val="clear" w:color="auto" w:fill="9BBB59" w:themeFill="accent3"/>
-            <w:vAlign w:val="center"/>
           </w:tcPr>
           <w:p>
             <w:pPr>
@@ -1643,7 +2223,7 @@
               <w:rPr>
                 <w:lang w:val="en-GB"/>
               </w:rPr>
-              <w:t>Requests per day</w:t>
+              <w:t>Mean Temperature</w:t>
             </w:r>
           </w:p>
         </w:tc>
@@ -1671,7 +2251,7 @@
         <w:tc>
           <w:tcPr>
             <w:tcW w:w="991" w:type="dxa"/>
-            <w:shd w:val="clear" w:color="auto" w:fill="C0504D" w:themeFill="accent2"/>
+            <w:shd w:val="clear" w:color="auto" w:fill="9BBB59" w:themeFill="accent3"/>
             <w:vAlign w:val="center"/>
           </w:tcPr>
           <w:p>
@@ -1685,7 +2265,111 @@
               <w:rPr>
                 <w:lang w:val="en-GB"/>
               </w:rPr>
-              <w:t>-</w:t>
+              <w:t>+</w:t>
+            </w:r>
+          </w:p>
+        </w:tc>
+        <w:tc>
+          <w:tcPr>
+            <w:tcW w:w="1174" w:type="dxa"/>
+            <w:shd w:val="clear" w:color="auto" w:fill="9BBB59" w:themeFill="accent3"/>
+            <w:vAlign w:val="center"/>
+          </w:tcPr>
+          <w:p>
+            <w:pPr>
+              <w:jc w:val="center"/>
+              <w:rPr>
+                <w:lang w:val="en-GB"/>
+              </w:rPr>
+            </w:pPr>
+            <w:r>
+              <w:rPr>
+                <w:lang w:val="en-GB"/>
+              </w:rPr>
+              <w:t>+</w:t>
+            </w:r>
+          </w:p>
+        </w:tc>
+        <w:tc>
+          <w:tcPr>
+            <w:tcW w:w="1595" w:type="dxa"/>
+            <w:shd w:val="clear" w:color="auto" w:fill="9BBB59" w:themeFill="accent3"/>
+          </w:tcPr>
+          <w:p>
+            <w:pPr>
+              <w:jc w:val="center"/>
+              <w:rPr>
+                <w:lang w:val="en-GB"/>
+              </w:rPr>
+            </w:pPr>
+            <w:r>
+              <w:rPr>
+                <w:lang w:val="en-GB"/>
+              </w:rPr>
+              <w:t>+</w:t>
+            </w:r>
+          </w:p>
+        </w:tc>
+      </w:tr>
+      <w:tr>
+        <w:tc>
+          <w:tcPr>
+            <w:tcW w:w="3786" w:type="dxa"/>
+            <w:vAlign w:val="center"/>
+          </w:tcPr>
+          <w:p>
+            <w:pPr>
+              <w:rPr>
+                <w:lang w:val="en-GB"/>
+              </w:rPr>
+            </w:pPr>
+            <w:r>
+              <w:rPr>
+                <w:lang w:val="en-GB"/>
+              </w:rPr>
+              <w:t>Sunrise</w:t>
+            </w:r>
+          </w:p>
+        </w:tc>
+        <w:tc>
+          <w:tcPr>
+            <w:tcW w:w="1776" w:type="dxa"/>
+            <w:shd w:val="clear" w:color="auto" w:fill="9BBB59" w:themeFill="accent3"/>
+            <w:vAlign w:val="center"/>
+          </w:tcPr>
+          <w:p>
+            <w:pPr>
+              <w:jc w:val="center"/>
+              <w:rPr>
+                <w:lang w:val="en-GB"/>
+              </w:rPr>
+            </w:pPr>
+            <w:r>
+              <w:rPr>
+                <w:lang w:val="en-GB"/>
+              </w:rPr>
+              <w:t>+</w:t>
+            </w:r>
+          </w:p>
+        </w:tc>
+        <w:tc>
+          <w:tcPr>
+            <w:tcW w:w="991" w:type="dxa"/>
+            <w:shd w:val="clear" w:color="auto" w:fill="9BBB59" w:themeFill="accent3"/>
+            <w:vAlign w:val="center"/>
+          </w:tcPr>
+          <w:p>
+            <w:pPr>
+              <w:jc w:val="center"/>
+              <w:rPr>
+                <w:lang w:val="en-GB"/>
+              </w:rPr>
+            </w:pPr>
+            <w:r>
+              <w:rPr>
+                <w:lang w:val="en-GB"/>
+              </w:rPr>
+              <w:t>+</w:t>
             </w:r>
           </w:p>
         </w:tc>
@@ -1707,6 +2391,362 @@
                 <w:lang w:val="en-GB"/>
               </w:rPr>
               <w:t>-</w:t>
+            </w:r>
+          </w:p>
+        </w:tc>
+        <w:tc>
+          <w:tcPr>
+            <w:tcW w:w="1595" w:type="dxa"/>
+            <w:shd w:val="clear" w:color="auto" w:fill="9BBB59" w:themeFill="accent3"/>
+          </w:tcPr>
+          <w:p>
+            <w:pPr>
+              <w:jc w:val="center"/>
+              <w:rPr>
+                <w:lang w:val="en-GB"/>
+              </w:rPr>
+            </w:pPr>
+            <w:r>
+              <w:rPr>
+                <w:lang w:val="en-GB"/>
+              </w:rPr>
+              <w:t>+</w:t>
+            </w:r>
+          </w:p>
+        </w:tc>
+      </w:tr>
+      <w:tr>
+        <w:tc>
+          <w:tcPr>
+            <w:tcW w:w="3786" w:type="dxa"/>
+            <w:vAlign w:val="center"/>
+          </w:tcPr>
+          <w:p>
+            <w:pPr>
+              <w:rPr>
+                <w:lang w:val="en-GB"/>
+              </w:rPr>
+            </w:pPr>
+            <w:r>
+              <w:rPr>
+                <w:lang w:val="en-GB"/>
+              </w:rPr>
+              <w:t>Sunset</w:t>
+            </w:r>
+          </w:p>
+        </w:tc>
+        <w:tc>
+          <w:tcPr>
+            <w:tcW w:w="1776" w:type="dxa"/>
+            <w:shd w:val="clear" w:color="auto" w:fill="9BBB59" w:themeFill="accent3"/>
+            <w:vAlign w:val="center"/>
+          </w:tcPr>
+          <w:p>
+            <w:pPr>
+              <w:jc w:val="center"/>
+              <w:rPr>
+                <w:lang w:val="en-GB"/>
+              </w:rPr>
+            </w:pPr>
+            <w:r>
+              <w:rPr>
+                <w:lang w:val="en-GB"/>
+              </w:rPr>
+              <w:t>+</w:t>
+            </w:r>
+          </w:p>
+        </w:tc>
+        <w:tc>
+          <w:tcPr>
+            <w:tcW w:w="991" w:type="dxa"/>
+            <w:shd w:val="clear" w:color="auto" w:fill="9BBB59" w:themeFill="accent3"/>
+            <w:vAlign w:val="center"/>
+          </w:tcPr>
+          <w:p>
+            <w:pPr>
+              <w:jc w:val="center"/>
+              <w:rPr>
+                <w:lang w:val="en-GB"/>
+              </w:rPr>
+            </w:pPr>
+            <w:r>
+              <w:rPr>
+                <w:lang w:val="en-GB"/>
+              </w:rPr>
+              <w:t>+</w:t>
+            </w:r>
+          </w:p>
+        </w:tc>
+        <w:tc>
+          <w:tcPr>
+            <w:tcW w:w="1174" w:type="dxa"/>
+            <w:shd w:val="clear" w:color="auto" w:fill="C0504D" w:themeFill="accent2"/>
+            <w:vAlign w:val="center"/>
+          </w:tcPr>
+          <w:p>
+            <w:pPr>
+              <w:jc w:val="center"/>
+              <w:rPr>
+                <w:lang w:val="en-GB"/>
+              </w:rPr>
+            </w:pPr>
+            <w:r>
+              <w:rPr>
+                <w:lang w:val="en-GB"/>
+              </w:rPr>
+              <w:t>-</w:t>
+            </w:r>
+          </w:p>
+        </w:tc>
+        <w:tc>
+          <w:tcPr>
+            <w:tcW w:w="1595" w:type="dxa"/>
+            <w:shd w:val="clear" w:color="auto" w:fill="9BBB59" w:themeFill="accent3"/>
+          </w:tcPr>
+          <w:p>
+            <w:pPr>
+              <w:jc w:val="center"/>
+              <w:rPr>
+                <w:lang w:val="en-GB"/>
+              </w:rPr>
+            </w:pPr>
+            <w:r>
+              <w:rPr>
+                <w:lang w:val="en-GB"/>
+              </w:rPr>
+              <w:t>+</w:t>
+            </w:r>
+          </w:p>
+        </w:tc>
+      </w:tr>
+      <w:tr>
+        <w:tc>
+          <w:tcPr>
+            <w:tcW w:w="3786" w:type="dxa"/>
+            <w:vAlign w:val="center"/>
+          </w:tcPr>
+          <w:p>
+            <w:pPr>
+              <w:rPr>
+                <w:lang w:val="en-GB"/>
+              </w:rPr>
+            </w:pPr>
+            <w:r>
+              <w:rPr>
+                <w:lang w:val="en-GB"/>
+              </w:rPr>
+              <w:t>Precipitation</w:t>
+            </w:r>
+            <w:r>
+              <w:rPr>
+                <w:lang w:val="en-GB"/>
+              </w:rPr>
+              <w:t>/</w:t>
+            </w:r>
+            <w:r>
+              <w:rPr>
+                <w:lang w:val="en-GB"/>
+              </w:rPr>
+              <w:t>Rain</w:t>
+            </w:r>
+            <w:r>
+              <w:rPr>
+                <w:lang w:val="en-GB"/>
+              </w:rPr>
+              <w:t>/</w:t>
+            </w:r>
+            <w:r>
+              <w:rPr>
+                <w:lang w:val="en-GB"/>
+              </w:rPr>
+              <w:t>Snowfall Sum</w:t>
+            </w:r>
+          </w:p>
+        </w:tc>
+        <w:tc>
+          <w:tcPr>
+            <w:tcW w:w="1776" w:type="dxa"/>
+            <w:shd w:val="clear" w:color="auto" w:fill="9BBB59" w:themeFill="accent3"/>
+            <w:vAlign w:val="center"/>
+          </w:tcPr>
+          <w:p>
+            <w:pPr>
+              <w:jc w:val="center"/>
+              <w:rPr>
+                <w:lang w:val="en-GB"/>
+              </w:rPr>
+            </w:pPr>
+            <w:r>
+              <w:rPr>
+                <w:lang w:val="en-GB"/>
+              </w:rPr>
+              <w:t>+</w:t>
+            </w:r>
+          </w:p>
+        </w:tc>
+        <w:tc>
+          <w:tcPr>
+            <w:tcW w:w="991" w:type="dxa"/>
+            <w:shd w:val="clear" w:color="auto" w:fill="9BBB59" w:themeFill="accent3"/>
+            <w:vAlign w:val="center"/>
+          </w:tcPr>
+          <w:p>
+            <w:pPr>
+              <w:jc w:val="center"/>
+              <w:rPr>
+                <w:lang w:val="en-GB"/>
+              </w:rPr>
+            </w:pPr>
+            <w:r>
+              <w:rPr>
+                <w:lang w:val="en-GB"/>
+              </w:rPr>
+              <w:t>+</w:t>
+            </w:r>
+          </w:p>
+        </w:tc>
+        <w:tc>
+          <w:tcPr>
+            <w:tcW w:w="1174" w:type="dxa"/>
+            <w:shd w:val="clear" w:color="auto" w:fill="9BBB59" w:themeFill="accent3"/>
+            <w:vAlign w:val="center"/>
+          </w:tcPr>
+          <w:p>
+            <w:pPr>
+              <w:jc w:val="center"/>
+              <w:rPr>
+                <w:lang w:val="en-GB"/>
+              </w:rPr>
+            </w:pPr>
+            <w:r>
+              <w:rPr>
+                <w:lang w:val="en-GB"/>
+              </w:rPr>
+              <w:t>+</w:t>
+            </w:r>
+          </w:p>
+        </w:tc>
+        <w:tc>
+          <w:tcPr>
+            <w:tcW w:w="1595" w:type="dxa"/>
+            <w:shd w:val="clear" w:color="auto" w:fill="9BBB59" w:themeFill="accent3"/>
+          </w:tcPr>
+          <w:p>
+            <w:pPr>
+              <w:jc w:val="center"/>
+              <w:rPr>
+                <w:lang w:val="en-GB"/>
+              </w:rPr>
+            </w:pPr>
+            <w:r>
+              <w:rPr>
+                <w:lang w:val="en-GB"/>
+              </w:rPr>
+              <w:t>+</w:t>
+            </w:r>
+          </w:p>
+        </w:tc>
+      </w:tr>
+      <w:tr>
+        <w:tc>
+          <w:tcPr>
+            <w:tcW w:w="3786" w:type="dxa"/>
+            <w:vAlign w:val="center"/>
+          </w:tcPr>
+          <w:p>
+            <w:pPr>
+              <w:rPr>
+                <w:lang w:val="en-GB"/>
+              </w:rPr>
+            </w:pPr>
+            <w:r>
+              <w:rPr>
+                <w:lang w:val="en-GB"/>
+              </w:rPr>
+              <w:t>Maximum Wind Speed</w:t>
+            </w:r>
+          </w:p>
+        </w:tc>
+        <w:tc>
+          <w:tcPr>
+            <w:tcW w:w="1776" w:type="dxa"/>
+            <w:shd w:val="clear" w:color="auto" w:fill="9BBB59" w:themeFill="accent3"/>
+            <w:vAlign w:val="center"/>
+          </w:tcPr>
+          <w:p>
+            <w:pPr>
+              <w:jc w:val="center"/>
+              <w:rPr>
+                <w:lang w:val="en-GB"/>
+              </w:rPr>
+            </w:pPr>
+            <w:r>
+              <w:rPr>
+                <w:lang w:val="en-GB"/>
+              </w:rPr>
+              <w:t>+</w:t>
+            </w:r>
+          </w:p>
+        </w:tc>
+        <w:tc>
+          <w:tcPr>
+            <w:tcW w:w="991" w:type="dxa"/>
+            <w:shd w:val="clear" w:color="auto" w:fill="9BBB59" w:themeFill="accent3"/>
+            <w:vAlign w:val="center"/>
+          </w:tcPr>
+          <w:p>
+            <w:pPr>
+              <w:jc w:val="center"/>
+              <w:rPr>
+                <w:lang w:val="en-GB"/>
+              </w:rPr>
+            </w:pPr>
+            <w:r>
+              <w:rPr>
+                <w:lang w:val="en-GB"/>
+              </w:rPr>
+              <w:t>+</w:t>
+            </w:r>
+          </w:p>
+        </w:tc>
+        <w:tc>
+          <w:tcPr>
+            <w:tcW w:w="1174" w:type="dxa"/>
+            <w:shd w:val="clear" w:color="auto" w:fill="9BBB59" w:themeFill="accent3"/>
+            <w:vAlign w:val="center"/>
+          </w:tcPr>
+          <w:p>
+            <w:pPr>
+              <w:jc w:val="center"/>
+              <w:rPr>
+                <w:lang w:val="en-GB"/>
+              </w:rPr>
+            </w:pPr>
+            <w:r>
+              <w:rPr>
+                <w:lang w:val="en-GB"/>
+              </w:rPr>
+              <w:t>+</w:t>
+            </w:r>
+          </w:p>
+        </w:tc>
+        <w:tc>
+          <w:tcPr>
+            <w:tcW w:w="1595" w:type="dxa"/>
+            <w:shd w:val="clear" w:color="auto" w:fill="9BBB59" w:themeFill="accent3"/>
+          </w:tcPr>
+          <w:p>
+            <w:pPr>
+              <w:jc w:val="center"/>
+              <w:rPr>
+                <w:lang w:val="en-GB"/>
+              </w:rPr>
+            </w:pPr>
+            <w:r>
+              <w:rPr>
+                <w:lang w:val="en-GB"/>
+              </w:rPr>
+              <w:t>+</w:t>
             </w:r>
           </w:p>
         </w:tc>
@@ -1805,10 +2845,16 @@
           <w:lang w:val="en-GB"/>
         </w:rPr>
       </w:pPr>
+      <w:r>
+        <w:rPr>
+          <w:lang w:val="en-GB"/>
+        </w:rPr>
+        <w:br w:type="page"/>
+      </w:r>
     </w:p>
     <w:p>
       <w:pPr>
-        <w:pStyle w:val="Heading1"/>
+        <w:pStyle w:val="Nagwek1"/>
         <w:numPr>
           <w:ilvl w:val="0"/>
           <w:numId w:val="1"/>
@@ -1817,14 +2863,15 @@
           <w:lang w:val="en-GB"/>
         </w:rPr>
       </w:pPr>
-      <w:bookmarkStart w:id="7" w:name="_Toc132287400"/>
-      <w:r>
-        <w:rPr>
-          <w:lang w:val="en-GB"/>
-        </w:rPr>
+      <w:bookmarkStart w:id="8" w:name="_Toc132287400"/>
+      <w:r>
+        <w:rPr>
+          <w:lang w:val="en-GB"/>
+        </w:rPr>
+        <w:lastRenderedPageBreak/>
         <w:t>Conclusion</w:t>
       </w:r>
-      <w:bookmarkEnd w:id="7"/>
+      <w:bookmarkEnd w:id="8"/>
     </w:p>
     <w:p>
       <w:pPr>
@@ -1874,21 +2921,7 @@
         <w:rPr>
           <w:lang w:val="en-GB"/>
         </w:rPr>
-        <w:t xml:space="preserve">, however during development actions towards limiting API calls </w:t>
-      </w:r>
-      <w:proofErr w:type="gramStart"/>
-      <w:r>
-        <w:rPr>
-          <w:lang w:val="en-GB"/>
-        </w:rPr>
-        <w:t>have to</w:t>
-      </w:r>
-      <w:proofErr w:type="gramEnd"/>
-      <w:r>
-        <w:rPr>
-          <w:lang w:val="en-GB"/>
-        </w:rPr>
-        <w:t xml:space="preserve"> be made, because of limited requests for the API</w:t>
+        <w:t>, however during development actions towards limiting API calls have to be made, because of limited requests for the API</w:t>
       </w:r>
       <w:r>
         <w:rPr>
@@ -1905,7 +2938,7 @@
     </w:p>
     <w:p>
       <w:pPr>
-        <w:pStyle w:val="Heading1"/>
+        <w:pStyle w:val="Nagwek1"/>
         <w:numPr>
           <w:ilvl w:val="0"/>
           <w:numId w:val="1"/>
@@ -1914,22 +2947,34 @@
           <w:lang w:val="en-GB"/>
         </w:rPr>
       </w:pPr>
-      <w:bookmarkStart w:id="8" w:name="_Toc132287401"/>
+      <w:bookmarkStart w:id="9" w:name="_Toc132287401"/>
       <w:r>
         <w:rPr>
           <w:lang w:val="en-GB"/>
         </w:rPr>
         <w:t>Resources</w:t>
       </w:r>
-      <w:bookmarkEnd w:id="8"/>
+      <w:bookmarkEnd w:id="9"/>
     </w:p>
     <w:p>
       <w:hyperlink r:id="rId8" w:history="1">
         <w:r>
           <w:rPr>
-            <w:rStyle w:val="Hyperlink"/>
+            <w:rStyle w:val="Hipercze"/>
           </w:rPr>
-          <w:t>https://www.weatherapi.com/</w:t>
+          <w:t>https://www.</w:t>
+        </w:r>
+        <w:r>
+          <w:rPr>
+            <w:rStyle w:val="Hipercze"/>
+          </w:rPr>
+          <w:t>w</w:t>
+        </w:r>
+        <w:r>
+          <w:rPr>
+            <w:rStyle w:val="Hipercze"/>
+          </w:rPr>
+          <w:t>eatherapi.com/</w:t>
         </w:r>
       </w:hyperlink>
     </w:p>
@@ -1937,7 +2982,7 @@
       <w:hyperlink r:id="rId9" w:history="1">
         <w:r>
           <w:rPr>
-            <w:rStyle w:val="Hyperlink"/>
+            <w:rStyle w:val="Hipercze"/>
           </w:rPr>
           <w:t>https://www.weatherapi.com/docs/</w:t>
         </w:r>
@@ -1947,7 +2992,7 @@
       <w:hyperlink r:id="rId10" w:history="1">
         <w:r>
           <w:rPr>
-            <w:rStyle w:val="Hyperlink"/>
+            <w:rStyle w:val="Hipercze"/>
           </w:rPr>
           <w:t>https://www.weatherapi.com/pricing.aspx</w:t>
         </w:r>
@@ -1957,9 +3002,21 @@
       <w:hyperlink r:id="rId11" w:history="1">
         <w:r>
           <w:rPr>
-            <w:rStyle w:val="Hyperlink"/>
+            <w:rStyle w:val="Hipercze"/>
           </w:rPr>
-          <w:t>https://rapidapi.com/blog/access-global-weather-data-with-these-weather-apis/</w:t>
+          <w:t>https://rapidapi.com/blog/access-global-weather-dat</w:t>
+        </w:r>
+        <w:r>
+          <w:rPr>
+            <w:rStyle w:val="Hipercze"/>
+          </w:rPr>
+          <w:t>a</w:t>
+        </w:r>
+        <w:r>
+          <w:rPr>
+            <w:rStyle w:val="Hipercze"/>
+          </w:rPr>
+          <w:t>-with-these-weather-apis/</w:t>
         </w:r>
       </w:hyperlink>
     </w:p>
@@ -1967,9 +3024,21 @@
       <w:hyperlink r:id="rId12" w:history="1">
         <w:r>
           <w:rPr>
-            <w:rStyle w:val="Hyperlink"/>
+            <w:rStyle w:val="Hipercze"/>
           </w:rPr>
-          <w:t>https://www.forecast.app/</w:t>
+          <w:t>https://www.fore</w:t>
+        </w:r>
+        <w:r>
+          <w:rPr>
+            <w:rStyle w:val="Hipercze"/>
+          </w:rPr>
+          <w:t>c</w:t>
+        </w:r>
+        <w:r>
+          <w:rPr>
+            <w:rStyle w:val="Hipercze"/>
+          </w:rPr>
+          <w:t>ast.app/</w:t>
         </w:r>
       </w:hyperlink>
     </w:p>
@@ -1977,7 +3046,7 @@
       <w:hyperlink r:id="rId13" w:history="1">
         <w:r>
           <w:rPr>
-            <w:rStyle w:val="Hyperlink"/>
+            <w:rStyle w:val="Hipercze"/>
           </w:rPr>
           <w:t>https://dev.meteostat.net/</w:t>
         </w:r>
@@ -1987,16 +3056,35 @@
       <w:hyperlink r:id="rId14" w:history="1">
         <w:r>
           <w:rPr>
-            <w:rStyle w:val="Hyperlink"/>
+            <w:rStyle w:val="Hipercze"/>
           </w:rPr>
           <w:t>https://dev.meteostat.net/api/</w:t>
         </w:r>
       </w:hyperlink>
     </w:p>
-    <w:p/>
+    <w:p>
+      <w:hyperlink r:id="rId15" w:history="1">
+        <w:r>
+          <w:rPr>
+            <w:rStyle w:val="Hipercze"/>
+          </w:rPr>
+          <w:t>https://open-meteo.com/en/docs/historical-weather-api#latitude=51.44&amp;longitude=5.48&amp;start_date=2023-04-01&amp;end_date=2023-05-07&amp;daily=temperature_2m_mean,sunrise,sunset,precipitation_sum,rain_sum,snowfall_sum,windspeed_10m_max&amp;timezone=Europe%2FBerlin</w:t>
+        </w:r>
+      </w:hyperlink>
+    </w:p>
+    <w:p>
+      <w:hyperlink r:id="rId16" w:history="1">
+        <w:r>
+          <w:rPr>
+            <w:rStyle w:val="Hipercze"/>
+          </w:rPr>
+          <w:t>https://open-meteo.com/en/docs</w:t>
+        </w:r>
+      </w:hyperlink>
+    </w:p>
     <w:sectPr>
-      <w:headerReference w:type="default" r:id="rId15"/>
-      <w:footerReference w:type="default" r:id="rId16"/>
+      <w:headerReference w:type="default" r:id="rId17"/>
+      <w:footerReference w:type="default" r:id="rId18"/>
       <w:pgSz w:w="11906" w:h="16838"/>
       <w:pgMar w:top="1417" w:right="1417" w:bottom="1417" w:left="1417" w:header="708" w:footer="708" w:gutter="0"/>
       <w:cols w:space="708"/>
@@ -2007,7 +3095,7 @@
 </file>
 
 <file path=word/endnotes.xml><?xml version="1.0" encoding="utf-8"?>
-<w:endnotes xmlns:wpc="http://schemas.microsoft.com/office/word/2010/wordprocessingCanvas" xmlns:cx="http://schemas.microsoft.com/office/drawing/2014/chartex" xmlns:cx1="http://schemas.microsoft.com/office/drawing/2015/9/8/chartex" xmlns:cx2="http://schemas.microsoft.com/office/drawing/2015/10/21/chartex" xmlns:cx3="http://schemas.microsoft.com/office/drawing/2016/5/9/chartex" xmlns:cx4="http://schemas.microsoft.com/office/drawing/2016/5/10/chartex" xmlns:cx5="http://schemas.microsoft.com/office/drawing/2016/5/11/chartex" xmlns:cx6="http://schemas.microsoft.com/office/drawing/2016/5/12/chartex" xmlns:cx7="http://schemas.microsoft.com/office/drawing/2016/5/13/chartex" xmlns:cx8="http://schemas.microsoft.com/office/drawing/2016/5/14/chartex" xmlns:mc="http://schemas.openxmlformats.org/markup-compatibility/2006" xmlns:aink="http://schemas.microsoft.com/office/drawing/2016/ink" xmlns:am3d="http://schemas.microsoft.com/office/drawing/2017/model3d" xmlns:o="urn:schemas-microsoft-com:office:office" xmlns:oel="http://schemas.microsoft.com/office/2019/extlst" xmlns:r="http://schemas.openxmlformats.org/officeDocument/2006/relationships" xmlns:m="http://schemas.openxmlformats.org/officeDocument/2006/math" xmlns:v="urn:schemas-microsoft-com:vml" xmlns:wp14="http://schemas.microsoft.com/office/word/2010/wordprocessingDrawing" xmlns:wp="http://schemas.openxmlformats.org/drawingml/2006/wordprocessingDrawing" xmlns:w10="urn:schemas-microsoft-com:office:word" xmlns:w="http://schemas.openxmlformats.org/wordprocessingml/2006/main" xmlns:w14="http://schemas.microsoft.com/office/word/2010/wordml" xmlns:w15="http://schemas.microsoft.com/office/word/2012/wordml" xmlns:w16cex="http://schemas.microsoft.com/office/word/2018/wordml/cex" xmlns:w16cid="http://schemas.microsoft.com/office/word/2016/wordml/cid" xmlns:w16="http://schemas.microsoft.com/office/word/2018/wordml" xmlns:w16sdtdh="http://schemas.microsoft.com/office/word/2020/wordml/sdtdatahash" xmlns:w16se="http://schemas.microsoft.com/office/word/2015/wordml/symex" xmlns:wpg="http://schemas.microsoft.com/office/word/2010/wordprocessingGroup" xmlns:wpi="http://schemas.microsoft.com/office/word/2010/wordprocessingInk" xmlns:wne="http://schemas.microsoft.com/office/word/2006/wordml" xmlns:wps="http://schemas.microsoft.com/office/word/2010/wordprocessingShape" mc:Ignorable="w14 w15 w16se w16cid w16 w16cex w16sdtdh wp14">
+<w:endnotes xmlns:wpc="http://schemas.microsoft.com/office/word/2010/wordprocessingCanvas" xmlns:cx="http://schemas.microsoft.com/office/drawing/2014/chartex" xmlns:cx1="http://schemas.microsoft.com/office/drawing/2015/9/8/chartex" xmlns:cx2="http://schemas.microsoft.com/office/drawing/2015/10/21/chartex" xmlns:cx3="http://schemas.microsoft.com/office/drawing/2016/5/9/chartex" xmlns:cx4="http://schemas.microsoft.com/office/drawing/2016/5/10/chartex" xmlns:cx5="http://schemas.microsoft.com/office/drawing/2016/5/11/chartex" xmlns:cx6="http://schemas.microsoft.com/office/drawing/2016/5/12/chartex" xmlns:cx7="http://schemas.microsoft.com/office/drawing/2016/5/13/chartex" xmlns:cx8="http://schemas.microsoft.com/office/drawing/2016/5/14/chartex" xmlns:mc="http://schemas.openxmlformats.org/markup-compatibility/2006" xmlns:aink="http://schemas.microsoft.com/office/drawing/2016/ink" xmlns:am3d="http://schemas.microsoft.com/office/drawing/2017/model3d" xmlns:o="urn:schemas-microsoft-com:office:office" xmlns:oel="http://schemas.microsoft.com/office/2019/extlst" xmlns:r="http://schemas.openxmlformats.org/officeDocument/2006/relationships" xmlns:m="http://schemas.openxmlformats.org/officeDocument/2006/math" xmlns:v="urn:schemas-microsoft-com:vml" xmlns:wp14="http://schemas.microsoft.com/office/word/2010/wordprocessingDrawing" xmlns:wp="http://schemas.openxmlformats.org/drawingml/2006/wordprocessingDrawing" xmlns:w10="urn:schemas-microsoft-com:office:word" xmlns:w="http://schemas.openxmlformats.org/wordprocessingml/2006/main" xmlns:w14="http://schemas.microsoft.com/office/word/2010/wordml" xmlns:w15="http://schemas.microsoft.com/office/word/2012/wordml" xmlns:w16cex="http://schemas.microsoft.com/office/word/2018/wordml/cex" xmlns:w16cid="http://schemas.microsoft.com/office/word/2016/wordml/cid" xmlns:w16="http://schemas.microsoft.com/office/word/2018/wordml" xmlns:w16du="http://schemas.microsoft.com/office/word/2023/wordml/word16du" xmlns:w16sdtdh="http://schemas.microsoft.com/office/word/2020/wordml/sdtdatahash" xmlns:w16se="http://schemas.microsoft.com/office/word/2015/wordml/symex" xmlns:wpg="http://schemas.microsoft.com/office/word/2010/wordprocessingGroup" xmlns:wpi="http://schemas.microsoft.com/office/word/2010/wordprocessingInk" xmlns:wne="http://schemas.microsoft.com/office/word/2006/wordml" xmlns:wps="http://schemas.microsoft.com/office/word/2010/wordprocessingShape" mc:Ignorable="w14 w15 w16se w16cid w16 w16cex w16sdtdh wp14">
   <w:endnote w:type="separator" w:id="-1">
     <w:p>
       <w:pPr>
@@ -2032,7 +3120,7 @@
 </file>
 
 <file path=word/footer1.xml><?xml version="1.0" encoding="utf-8"?>
-<w:ftr xmlns:wpc="http://schemas.microsoft.com/office/word/2010/wordprocessingCanvas" xmlns:cx="http://schemas.microsoft.com/office/drawing/2014/chartex" xmlns:cx1="http://schemas.microsoft.com/office/drawing/2015/9/8/chartex" xmlns:cx2="http://schemas.microsoft.com/office/drawing/2015/10/21/chartex" xmlns:cx3="http://schemas.microsoft.com/office/drawing/2016/5/9/chartex" xmlns:cx4="http://schemas.microsoft.com/office/drawing/2016/5/10/chartex" xmlns:cx5="http://schemas.microsoft.com/office/drawing/2016/5/11/chartex" xmlns:cx6="http://schemas.microsoft.com/office/drawing/2016/5/12/chartex" xmlns:cx7="http://schemas.microsoft.com/office/drawing/2016/5/13/chartex" xmlns:cx8="http://schemas.microsoft.com/office/drawing/2016/5/14/chartex" xmlns:mc="http://schemas.openxmlformats.org/markup-compatibility/2006" xmlns:aink="http://schemas.microsoft.com/office/drawing/2016/ink" xmlns:am3d="http://schemas.microsoft.com/office/drawing/2017/model3d" xmlns:o="urn:schemas-microsoft-com:office:office" xmlns:oel="http://schemas.microsoft.com/office/2019/extlst" xmlns:r="http://schemas.openxmlformats.org/officeDocument/2006/relationships" xmlns:m="http://schemas.openxmlformats.org/officeDocument/2006/math" xmlns:v="urn:schemas-microsoft-com:vml" xmlns:wp14="http://schemas.microsoft.com/office/word/2010/wordprocessingDrawing" xmlns:wp="http://schemas.openxmlformats.org/drawingml/2006/wordprocessingDrawing" xmlns:w10="urn:schemas-microsoft-com:office:word" xmlns:w="http://schemas.openxmlformats.org/wordprocessingml/2006/main" xmlns:w14="http://schemas.microsoft.com/office/word/2010/wordml" xmlns:w15="http://schemas.microsoft.com/office/word/2012/wordml" xmlns:w16cex="http://schemas.microsoft.com/office/word/2018/wordml/cex" xmlns:w16cid="http://schemas.microsoft.com/office/word/2016/wordml/cid" xmlns:w16="http://schemas.microsoft.com/office/word/2018/wordml" xmlns:w16sdtdh="http://schemas.microsoft.com/office/word/2020/wordml/sdtdatahash" xmlns:w16se="http://schemas.microsoft.com/office/word/2015/wordml/symex" xmlns:wpg="http://schemas.microsoft.com/office/word/2010/wordprocessingGroup" xmlns:wpi="http://schemas.microsoft.com/office/word/2010/wordprocessingInk" xmlns:wne="http://schemas.microsoft.com/office/word/2006/wordml" xmlns:wps="http://schemas.microsoft.com/office/word/2010/wordprocessingShape" mc:Ignorable="w14 w15 w16se w16cid w16 w16cex w16sdtdh wp14">
+<w:ftr xmlns:wpc="http://schemas.microsoft.com/office/word/2010/wordprocessingCanvas" xmlns:cx="http://schemas.microsoft.com/office/drawing/2014/chartex" xmlns:cx1="http://schemas.microsoft.com/office/drawing/2015/9/8/chartex" xmlns:cx2="http://schemas.microsoft.com/office/drawing/2015/10/21/chartex" xmlns:cx3="http://schemas.microsoft.com/office/drawing/2016/5/9/chartex" xmlns:cx4="http://schemas.microsoft.com/office/drawing/2016/5/10/chartex" xmlns:cx5="http://schemas.microsoft.com/office/drawing/2016/5/11/chartex" xmlns:cx6="http://schemas.microsoft.com/office/drawing/2016/5/12/chartex" xmlns:cx7="http://schemas.microsoft.com/office/drawing/2016/5/13/chartex" xmlns:cx8="http://schemas.microsoft.com/office/drawing/2016/5/14/chartex" xmlns:mc="http://schemas.openxmlformats.org/markup-compatibility/2006" xmlns:aink="http://schemas.microsoft.com/office/drawing/2016/ink" xmlns:am3d="http://schemas.microsoft.com/office/drawing/2017/model3d" xmlns:o="urn:schemas-microsoft-com:office:office" xmlns:oel="http://schemas.microsoft.com/office/2019/extlst" xmlns:r="http://schemas.openxmlformats.org/officeDocument/2006/relationships" xmlns:m="http://schemas.openxmlformats.org/officeDocument/2006/math" xmlns:v="urn:schemas-microsoft-com:vml" xmlns:wp14="http://schemas.microsoft.com/office/word/2010/wordprocessingDrawing" xmlns:wp="http://schemas.openxmlformats.org/drawingml/2006/wordprocessingDrawing" xmlns:w10="urn:schemas-microsoft-com:office:word" xmlns:w="http://schemas.openxmlformats.org/wordprocessingml/2006/main" xmlns:w14="http://schemas.microsoft.com/office/word/2010/wordml" xmlns:w15="http://schemas.microsoft.com/office/word/2012/wordml" xmlns:w16cex="http://schemas.microsoft.com/office/word/2018/wordml/cex" xmlns:w16cid="http://schemas.microsoft.com/office/word/2016/wordml/cid" xmlns:w16="http://schemas.microsoft.com/office/word/2018/wordml" xmlns:w16du="http://schemas.microsoft.com/office/word/2023/wordml/word16du" xmlns:w16sdtdh="http://schemas.microsoft.com/office/word/2020/wordml/sdtdatahash" xmlns:w16se="http://schemas.microsoft.com/office/word/2015/wordml/symex" xmlns:wpg="http://schemas.microsoft.com/office/word/2010/wordprocessingGroup" xmlns:wpi="http://schemas.microsoft.com/office/word/2010/wordprocessingInk" xmlns:wne="http://schemas.microsoft.com/office/word/2006/wordml" xmlns:wps="http://schemas.microsoft.com/office/word/2010/wordprocessingShape" mc:Ignorable="w14 w15 w16se w16cid w16 w16cex w16sdtdh wp14">
   <w:sdt>
     <w:sdtPr>
       <w:id w:val="-130486798"/>
@@ -2049,7 +3137,7 @@
     <w:sdtContent>
       <w:p>
         <w:pPr>
-          <w:pStyle w:val="Footer"/>
+          <w:pStyle w:val="Stopka"/>
           <w:jc w:val="center"/>
         </w:pPr>
         <w:r>
@@ -2080,7 +3168,7 @@
 </file>
 
 <file path=word/footnotes.xml><?xml version="1.0" encoding="utf-8"?>
-<w:footnotes xmlns:wpc="http://schemas.microsoft.com/office/word/2010/wordprocessingCanvas" xmlns:cx="http://schemas.microsoft.com/office/drawing/2014/chartex" xmlns:cx1="http://schemas.microsoft.com/office/drawing/2015/9/8/chartex" xmlns:cx2="http://schemas.microsoft.com/office/drawing/2015/10/21/chartex" xmlns:cx3="http://schemas.microsoft.com/office/drawing/2016/5/9/chartex" xmlns:cx4="http://schemas.microsoft.com/office/drawing/2016/5/10/chartex" xmlns:cx5="http://schemas.microsoft.com/office/drawing/2016/5/11/chartex" xmlns:cx6="http://schemas.microsoft.com/office/drawing/2016/5/12/chartex" xmlns:cx7="http://schemas.microsoft.com/office/drawing/2016/5/13/chartex" xmlns:cx8="http://schemas.microsoft.com/office/drawing/2016/5/14/chartex" xmlns:mc="http://schemas.openxmlformats.org/markup-compatibility/2006" xmlns:aink="http://schemas.microsoft.com/office/drawing/2016/ink" xmlns:am3d="http://schemas.microsoft.com/office/drawing/2017/model3d" xmlns:o="urn:schemas-microsoft-com:office:office" xmlns:oel="http://schemas.microsoft.com/office/2019/extlst" xmlns:r="http://schemas.openxmlformats.org/officeDocument/2006/relationships" xmlns:m="http://schemas.openxmlformats.org/officeDocument/2006/math" xmlns:v="urn:schemas-microsoft-com:vml" xmlns:wp14="http://schemas.microsoft.com/office/word/2010/wordprocessingDrawing" xmlns:wp="http://schemas.openxmlformats.org/drawingml/2006/wordprocessingDrawing" xmlns:w10="urn:schemas-microsoft-com:office:word" xmlns:w="http://schemas.openxmlformats.org/wordprocessingml/2006/main" xmlns:w14="http://schemas.microsoft.com/office/word/2010/wordml" xmlns:w15="http://schemas.microsoft.com/office/word/2012/wordml" xmlns:w16cex="http://schemas.microsoft.com/office/word/2018/wordml/cex" xmlns:w16cid="http://schemas.microsoft.com/office/word/2016/wordml/cid" xmlns:w16="http://schemas.microsoft.com/office/word/2018/wordml" xmlns:w16sdtdh="http://schemas.microsoft.com/office/word/2020/wordml/sdtdatahash" xmlns:w16se="http://schemas.microsoft.com/office/word/2015/wordml/symex" xmlns:wpg="http://schemas.microsoft.com/office/word/2010/wordprocessingGroup" xmlns:wpi="http://schemas.microsoft.com/office/word/2010/wordprocessingInk" xmlns:wne="http://schemas.microsoft.com/office/word/2006/wordml" xmlns:wps="http://schemas.microsoft.com/office/word/2010/wordprocessingShape" mc:Ignorable="w14 w15 w16se w16cid w16 w16cex w16sdtdh wp14">
+<w:footnotes xmlns:wpc="http://schemas.microsoft.com/office/word/2010/wordprocessingCanvas" xmlns:cx="http://schemas.microsoft.com/office/drawing/2014/chartex" xmlns:cx1="http://schemas.microsoft.com/office/drawing/2015/9/8/chartex" xmlns:cx2="http://schemas.microsoft.com/office/drawing/2015/10/21/chartex" xmlns:cx3="http://schemas.microsoft.com/office/drawing/2016/5/9/chartex" xmlns:cx4="http://schemas.microsoft.com/office/drawing/2016/5/10/chartex" xmlns:cx5="http://schemas.microsoft.com/office/drawing/2016/5/11/chartex" xmlns:cx6="http://schemas.microsoft.com/office/drawing/2016/5/12/chartex" xmlns:cx7="http://schemas.microsoft.com/office/drawing/2016/5/13/chartex" xmlns:cx8="http://schemas.microsoft.com/office/drawing/2016/5/14/chartex" xmlns:mc="http://schemas.openxmlformats.org/markup-compatibility/2006" xmlns:aink="http://schemas.microsoft.com/office/drawing/2016/ink" xmlns:am3d="http://schemas.microsoft.com/office/drawing/2017/model3d" xmlns:o="urn:schemas-microsoft-com:office:office" xmlns:oel="http://schemas.microsoft.com/office/2019/extlst" xmlns:r="http://schemas.openxmlformats.org/officeDocument/2006/relationships" xmlns:m="http://schemas.openxmlformats.org/officeDocument/2006/math" xmlns:v="urn:schemas-microsoft-com:vml" xmlns:wp14="http://schemas.microsoft.com/office/word/2010/wordprocessingDrawing" xmlns:wp="http://schemas.openxmlformats.org/drawingml/2006/wordprocessingDrawing" xmlns:w10="urn:schemas-microsoft-com:office:word" xmlns:w="http://schemas.openxmlformats.org/wordprocessingml/2006/main" xmlns:w14="http://schemas.microsoft.com/office/word/2010/wordml" xmlns:w15="http://schemas.microsoft.com/office/word/2012/wordml" xmlns:w16cex="http://schemas.microsoft.com/office/word/2018/wordml/cex" xmlns:w16cid="http://schemas.microsoft.com/office/word/2016/wordml/cid" xmlns:w16="http://schemas.microsoft.com/office/word/2018/wordml" xmlns:w16du="http://schemas.microsoft.com/office/word/2023/wordml/word16du" xmlns:w16sdtdh="http://schemas.microsoft.com/office/word/2020/wordml/sdtdatahash" xmlns:w16se="http://schemas.microsoft.com/office/word/2015/wordml/symex" xmlns:wpg="http://schemas.microsoft.com/office/word/2010/wordprocessingGroup" xmlns:wpi="http://schemas.microsoft.com/office/word/2010/wordprocessingInk" xmlns:wne="http://schemas.microsoft.com/office/word/2006/wordml" xmlns:wps="http://schemas.microsoft.com/office/word/2010/wordprocessingShape" mc:Ignorable="w14 w15 w16se w16cid w16 w16cex w16sdtdh wp14">
   <w:footnote w:type="separator" w:id="-1">
     <w:p>
       <w:pPr>
@@ -2105,28 +3193,49 @@
 </file>
 
 <file path=word/header1.xml><?xml version="1.0" encoding="utf-8"?>
-<w:hdr xmlns:wpc="http://schemas.microsoft.com/office/word/2010/wordprocessingCanvas" xmlns:cx="http://schemas.microsoft.com/office/drawing/2014/chartex" xmlns:cx1="http://schemas.microsoft.com/office/drawing/2015/9/8/chartex" xmlns:cx2="http://schemas.microsoft.com/office/drawing/2015/10/21/chartex" xmlns:cx3="http://schemas.microsoft.com/office/drawing/2016/5/9/chartex" xmlns:cx4="http://schemas.microsoft.com/office/drawing/2016/5/10/chartex" xmlns:cx5="http://schemas.microsoft.com/office/drawing/2016/5/11/chartex" xmlns:cx6="http://schemas.microsoft.com/office/drawing/2016/5/12/chartex" xmlns:cx7="http://schemas.microsoft.com/office/drawing/2016/5/13/chartex" xmlns:cx8="http://schemas.microsoft.com/office/drawing/2016/5/14/chartex" xmlns:mc="http://schemas.openxmlformats.org/markup-compatibility/2006" xmlns:aink="http://schemas.microsoft.com/office/drawing/2016/ink" xmlns:am3d="http://schemas.microsoft.com/office/drawing/2017/model3d" xmlns:o="urn:schemas-microsoft-com:office:office" xmlns:oel="http://schemas.microsoft.com/office/2019/extlst" xmlns:r="http://schemas.openxmlformats.org/officeDocument/2006/relationships" xmlns:m="http://schemas.openxmlformats.org/officeDocument/2006/math" xmlns:v="urn:schemas-microsoft-com:vml" xmlns:wp14="http://schemas.microsoft.com/office/word/2010/wordprocessingDrawing" xmlns:wp="http://schemas.openxmlformats.org/drawingml/2006/wordprocessingDrawing" xmlns:w10="urn:schemas-microsoft-com:office:word" xmlns:w="http://schemas.openxmlformats.org/wordprocessingml/2006/main" xmlns:w14="http://schemas.microsoft.com/office/word/2010/wordml" xmlns:w15="http://schemas.microsoft.com/office/word/2012/wordml" xmlns:w16cex="http://schemas.microsoft.com/office/word/2018/wordml/cex" xmlns:w16cid="http://schemas.microsoft.com/office/word/2016/wordml/cid" xmlns:w16="http://schemas.microsoft.com/office/word/2018/wordml" xmlns:w16sdtdh="http://schemas.microsoft.com/office/word/2020/wordml/sdtdatahash" xmlns:w16se="http://schemas.microsoft.com/office/word/2015/wordml/symex" xmlns:wpg="http://schemas.microsoft.com/office/word/2010/wordprocessingGroup" xmlns:wpi="http://schemas.microsoft.com/office/word/2010/wordprocessingInk" xmlns:wne="http://schemas.microsoft.com/office/word/2006/wordml" xmlns:wps="http://schemas.microsoft.com/office/word/2010/wordprocessingShape" mc:Ignorable="w14 w15 w16se w16cid w16 w16cex w16sdtdh wp14">
+<w:hdr xmlns:wpc="http://schemas.microsoft.com/office/word/2010/wordprocessingCanvas" xmlns:cx="http://schemas.microsoft.com/office/drawing/2014/chartex" xmlns:cx1="http://schemas.microsoft.com/office/drawing/2015/9/8/chartex" xmlns:cx2="http://schemas.microsoft.com/office/drawing/2015/10/21/chartex" xmlns:cx3="http://schemas.microsoft.com/office/drawing/2016/5/9/chartex" xmlns:cx4="http://schemas.microsoft.com/office/drawing/2016/5/10/chartex" xmlns:cx5="http://schemas.microsoft.com/office/drawing/2016/5/11/chartex" xmlns:cx6="http://schemas.microsoft.com/office/drawing/2016/5/12/chartex" xmlns:cx7="http://schemas.microsoft.com/office/drawing/2016/5/13/chartex" xmlns:cx8="http://schemas.microsoft.com/office/drawing/2016/5/14/chartex" xmlns:mc="http://schemas.openxmlformats.org/markup-compatibility/2006" xmlns:aink="http://schemas.microsoft.com/office/drawing/2016/ink" xmlns:am3d="http://schemas.microsoft.com/office/drawing/2017/model3d" xmlns:o="urn:schemas-microsoft-com:office:office" xmlns:oel="http://schemas.microsoft.com/office/2019/extlst" xmlns:r="http://schemas.openxmlformats.org/officeDocument/2006/relationships" xmlns:m="http://schemas.openxmlformats.org/officeDocument/2006/math" xmlns:v="urn:schemas-microsoft-com:vml" xmlns:wp14="http://schemas.microsoft.com/office/word/2010/wordprocessingDrawing" xmlns:wp="http://schemas.openxmlformats.org/drawingml/2006/wordprocessingDrawing" xmlns:w10="urn:schemas-microsoft-com:office:word" xmlns:w="http://schemas.openxmlformats.org/wordprocessingml/2006/main" xmlns:w14="http://schemas.microsoft.com/office/word/2010/wordml" xmlns:w15="http://schemas.microsoft.com/office/word/2012/wordml" xmlns:w16cex="http://schemas.microsoft.com/office/word/2018/wordml/cex" xmlns:w16cid="http://schemas.microsoft.com/office/word/2016/wordml/cid" xmlns:w16="http://schemas.microsoft.com/office/word/2018/wordml" xmlns:w16du="http://schemas.microsoft.com/office/word/2023/wordml/word16du" xmlns:w16sdtdh="http://schemas.microsoft.com/office/word/2020/wordml/sdtdatahash" xmlns:w16se="http://schemas.microsoft.com/office/word/2015/wordml/symex" xmlns:wpg="http://schemas.microsoft.com/office/word/2010/wordprocessingGroup" xmlns:wpi="http://schemas.microsoft.com/office/word/2010/wordprocessingInk" xmlns:wne="http://schemas.microsoft.com/office/word/2006/wordml" xmlns:wps="http://schemas.microsoft.com/office/word/2010/wordprocessingShape" mc:Ignorable="w14 w15 w16se w16cid w16 w16cex w16sdtdh wp14">
   <w:p>
     <w:pPr>
-      <w:pStyle w:val="Header"/>
+      <w:pStyle w:val="Nagwek"/>
       <w:jc w:val="right"/>
     </w:pPr>
-    <w:bookmarkStart w:id="9" w:name="_Hlk130396460"/>
-    <w:bookmarkStart w:id="10" w:name="_Hlk130396461"/>
+    <w:bookmarkStart w:id="10" w:name="_Hlk130396460"/>
+    <w:bookmarkStart w:id="11" w:name="_Hlk130396461"/>
     <w:r>
-      <w:t>13-04-23 version 0</w:t>
+      <w:t>1</w:t>
     </w:r>
-    <w:bookmarkEnd w:id="9"/>
+    <w:r>
+      <w:t>0</w:t>
+    </w:r>
+    <w:r>
+      <w:t>-0</w:t>
+    </w:r>
+    <w:r>
+      <w:t>5</w:t>
+    </w:r>
+    <w:r>
+      <w:t>-</w:t>
+    </w:r>
+    <w:r>
+      <w:t>20</w:t>
+    </w:r>
+    <w:r>
+      <w:t>23 version 0</w:t>
+    </w:r>
     <w:bookmarkEnd w:id="10"/>
+    <w:bookmarkEnd w:id="11"/>
     <w:r>
-      <w:t>.1</w:t>
+      <w:t>.</w:t>
+    </w:r>
+    <w:r>
+      <w:t>2</w:t>
     </w:r>
   </w:p>
 </w:hdr>
 </file>
 
 <file path=word/numbering.xml><?xml version="1.0" encoding="utf-8"?>
-<w:numbering xmlns:wpc="http://schemas.microsoft.com/office/word/2010/wordprocessingCanvas" xmlns:cx="http://schemas.microsoft.com/office/drawing/2014/chartex" xmlns:cx1="http://schemas.microsoft.com/office/drawing/2015/9/8/chartex" xmlns:cx2="http://schemas.microsoft.com/office/drawing/2015/10/21/chartex" xmlns:cx3="http://schemas.microsoft.com/office/drawing/2016/5/9/chartex" xmlns:cx4="http://schemas.microsoft.com/office/drawing/2016/5/10/chartex" xmlns:cx5="http://schemas.microsoft.com/office/drawing/2016/5/11/chartex" xmlns:cx6="http://schemas.microsoft.com/office/drawing/2016/5/12/chartex" xmlns:cx7="http://schemas.microsoft.com/office/drawing/2016/5/13/chartex" xmlns:cx8="http://schemas.microsoft.com/office/drawing/2016/5/14/chartex" xmlns:mc="http://schemas.openxmlformats.org/markup-compatibility/2006" xmlns:aink="http://schemas.microsoft.com/office/drawing/2016/ink" xmlns:am3d="http://schemas.microsoft.com/office/drawing/2017/model3d" xmlns:o="urn:schemas-microsoft-com:office:office" xmlns:oel="http://schemas.microsoft.com/office/2019/extlst" xmlns:r="http://schemas.openxmlformats.org/officeDocument/2006/relationships" xmlns:m="http://schemas.openxmlformats.org/officeDocument/2006/math" xmlns:v="urn:schemas-microsoft-com:vml" xmlns:wp14="http://schemas.microsoft.com/office/word/2010/wordprocessingDrawing" xmlns:wp="http://schemas.openxmlformats.org/drawingml/2006/wordprocessingDrawing" xmlns:w10="urn:schemas-microsoft-com:office:word" xmlns:w="http://schemas.openxmlformats.org/wordprocessingml/2006/main" xmlns:w14="http://schemas.microsoft.com/office/word/2010/wordml" xmlns:w15="http://schemas.microsoft.com/office/word/2012/wordml" xmlns:w16cex="http://schemas.microsoft.com/office/word/2018/wordml/cex" xmlns:w16cid="http://schemas.microsoft.com/office/word/2016/wordml/cid" xmlns:w16="http://schemas.microsoft.com/office/word/2018/wordml" xmlns:w16sdtdh="http://schemas.microsoft.com/office/word/2020/wordml/sdtdatahash" xmlns:w16se="http://schemas.microsoft.com/office/word/2015/wordml/symex" xmlns:wpg="http://schemas.microsoft.com/office/word/2010/wordprocessingGroup" xmlns:wpi="http://schemas.microsoft.com/office/word/2010/wordprocessingInk" xmlns:wne="http://schemas.microsoft.com/office/word/2006/wordml" xmlns:wps="http://schemas.microsoft.com/office/word/2010/wordprocessingShape" mc:Ignorable="w14 w15 w16se w16cid w16 w16cex w16sdtdh wp14">
+<w:numbering xmlns:wpc="http://schemas.microsoft.com/office/word/2010/wordprocessingCanvas" xmlns:cx="http://schemas.microsoft.com/office/drawing/2014/chartex" xmlns:cx1="http://schemas.microsoft.com/office/drawing/2015/9/8/chartex" xmlns:cx2="http://schemas.microsoft.com/office/drawing/2015/10/21/chartex" xmlns:cx3="http://schemas.microsoft.com/office/drawing/2016/5/9/chartex" xmlns:cx4="http://schemas.microsoft.com/office/drawing/2016/5/10/chartex" xmlns:cx5="http://schemas.microsoft.com/office/drawing/2016/5/11/chartex" xmlns:cx6="http://schemas.microsoft.com/office/drawing/2016/5/12/chartex" xmlns:cx7="http://schemas.microsoft.com/office/drawing/2016/5/13/chartex" xmlns:cx8="http://schemas.microsoft.com/office/drawing/2016/5/14/chartex" xmlns:mc="http://schemas.openxmlformats.org/markup-compatibility/2006" xmlns:aink="http://schemas.microsoft.com/office/drawing/2016/ink" xmlns:am3d="http://schemas.microsoft.com/office/drawing/2017/model3d" xmlns:o="urn:schemas-microsoft-com:office:office" xmlns:oel="http://schemas.microsoft.com/office/2019/extlst" xmlns:r="http://schemas.openxmlformats.org/officeDocument/2006/relationships" xmlns:m="http://schemas.openxmlformats.org/officeDocument/2006/math" xmlns:v="urn:schemas-microsoft-com:vml" xmlns:wp14="http://schemas.microsoft.com/office/word/2010/wordprocessingDrawing" xmlns:wp="http://schemas.openxmlformats.org/drawingml/2006/wordprocessingDrawing" xmlns:w10="urn:schemas-microsoft-com:office:word" xmlns:w="http://schemas.openxmlformats.org/wordprocessingml/2006/main" xmlns:w14="http://schemas.microsoft.com/office/word/2010/wordml" xmlns:w15="http://schemas.microsoft.com/office/word/2012/wordml" xmlns:w16cex="http://schemas.microsoft.com/office/word/2018/wordml/cex" xmlns:w16cid="http://schemas.microsoft.com/office/word/2016/wordml/cid" xmlns:w16="http://schemas.microsoft.com/office/word/2018/wordml" xmlns:w16du="http://schemas.microsoft.com/office/word/2023/wordml/word16du" xmlns:w16sdtdh="http://schemas.microsoft.com/office/word/2020/wordml/sdtdatahash" xmlns:w16se="http://schemas.microsoft.com/office/word/2015/wordml/symex" xmlns:wpg="http://schemas.microsoft.com/office/word/2010/wordprocessingGroup" xmlns:wpi="http://schemas.microsoft.com/office/word/2010/wordprocessingInk" xmlns:wne="http://schemas.microsoft.com/office/word/2006/wordml" xmlns:wps="http://schemas.microsoft.com/office/word/2010/wordprocessingShape" mc:Ignorable="w14 w15 w16se w16cid w16 w16cex w16sdtdh wp14">
   <w:abstractNum w:abstractNumId="0" w15:restartNumberingAfterBreak="0">
     <w:nsid w:val="6A59280E"/>
     <w:multiLevelType w:val="multilevel"/>
@@ -2213,8 +3322,97 @@
       </w:pPr>
     </w:lvl>
   </w:abstractNum>
+  <w:abstractNum w:abstractNumId="1" w15:restartNumberingAfterBreak="0">
+    <w:nsid w:val="6B0E4E49"/>
+    <w:multiLevelType w:val="multilevel"/>
+    <w:tmpl w:val="0415001F"/>
+    <w:lvl w:ilvl="0">
+      <w:start w:val="1"/>
+      <w:numFmt w:val="decimal"/>
+      <w:lvlText w:val="%1."/>
+      <w:lvlJc w:val="left"/>
+      <w:pPr>
+        <w:ind w:left="360" w:hanging="360"/>
+      </w:pPr>
+    </w:lvl>
+    <w:lvl w:ilvl="1">
+      <w:start w:val="1"/>
+      <w:numFmt w:val="decimal"/>
+      <w:lvlText w:val="%1.%2."/>
+      <w:lvlJc w:val="left"/>
+      <w:pPr>
+        <w:ind w:left="792" w:hanging="432"/>
+      </w:pPr>
+    </w:lvl>
+    <w:lvl w:ilvl="2">
+      <w:start w:val="1"/>
+      <w:numFmt w:val="decimal"/>
+      <w:lvlText w:val="%1.%2.%3."/>
+      <w:lvlJc w:val="left"/>
+      <w:pPr>
+        <w:ind w:left="1224" w:hanging="504"/>
+      </w:pPr>
+    </w:lvl>
+    <w:lvl w:ilvl="3">
+      <w:start w:val="1"/>
+      <w:numFmt w:val="decimal"/>
+      <w:lvlText w:val="%1.%2.%3.%4."/>
+      <w:lvlJc w:val="left"/>
+      <w:pPr>
+        <w:ind w:left="1728" w:hanging="648"/>
+      </w:pPr>
+    </w:lvl>
+    <w:lvl w:ilvl="4">
+      <w:start w:val="1"/>
+      <w:numFmt w:val="decimal"/>
+      <w:lvlText w:val="%1.%2.%3.%4.%5."/>
+      <w:lvlJc w:val="left"/>
+      <w:pPr>
+        <w:ind w:left="2232" w:hanging="792"/>
+      </w:pPr>
+    </w:lvl>
+    <w:lvl w:ilvl="5">
+      <w:start w:val="1"/>
+      <w:numFmt w:val="decimal"/>
+      <w:lvlText w:val="%1.%2.%3.%4.%5.%6."/>
+      <w:lvlJc w:val="left"/>
+      <w:pPr>
+        <w:ind w:left="2736" w:hanging="936"/>
+      </w:pPr>
+    </w:lvl>
+    <w:lvl w:ilvl="6">
+      <w:start w:val="1"/>
+      <w:numFmt w:val="decimal"/>
+      <w:lvlText w:val="%1.%2.%3.%4.%5.%6.%7."/>
+      <w:lvlJc w:val="left"/>
+      <w:pPr>
+        <w:ind w:left="3240" w:hanging="1080"/>
+      </w:pPr>
+    </w:lvl>
+    <w:lvl w:ilvl="7">
+      <w:start w:val="1"/>
+      <w:numFmt w:val="decimal"/>
+      <w:lvlText w:val="%1.%2.%3.%4.%5.%6.%7.%8."/>
+      <w:lvlJc w:val="left"/>
+      <w:pPr>
+        <w:ind w:left="3744" w:hanging="1224"/>
+      </w:pPr>
+    </w:lvl>
+    <w:lvl w:ilvl="8">
+      <w:start w:val="1"/>
+      <w:numFmt w:val="decimal"/>
+      <w:lvlText w:val="%1.%2.%3.%4.%5.%6.%7.%8.%9."/>
+      <w:lvlJc w:val="left"/>
+      <w:pPr>
+        <w:ind w:left="4320" w:hanging="1440"/>
+      </w:pPr>
+    </w:lvl>
+  </w:abstractNum>
   <w:num w:numId="1" w16cid:durableId="1846044511">
     <w:abstractNumId w:val="0"/>
+  </w:num>
+  <w:num w:numId="2" w16cid:durableId="72557229">
+    <w:abstractNumId w:val="1"/>
   </w:num>
 </w:numbering>
 </file>
@@ -2616,7 +3814,7 @@
     <w:lsdException w:name="Unresolved Mention" w:semiHidden="1" w:unhideWhenUsed="1"/>
     <w:lsdException w:name="Smart Link" w:semiHidden="1" w:unhideWhenUsed="1"/>
   </w:latentStyles>
-  <w:style w:type="paragraph" w:default="1" w:styleId="Normal">
+  <w:style w:type="paragraph" w:default="1" w:styleId="Normalny">
     <w:name w:val="Normal"/>
     <w:qFormat/>
     <w:rsid w:val="002B7374"/>
@@ -2625,11 +3823,11 @@
       <w14:ligatures w14:val="none"/>
     </w:rPr>
   </w:style>
-  <w:style w:type="paragraph" w:styleId="Heading1">
+  <w:style w:type="paragraph" w:styleId="Nagwek1">
     <w:name w:val="heading 1"/>
-    <w:basedOn w:val="Normal"/>
-    <w:next w:val="Normal"/>
-    <w:link w:val="Heading1Char"/>
+    <w:basedOn w:val="Normalny"/>
+    <w:next w:val="Normalny"/>
+    <w:link w:val="Nagwek1Znak"/>
     <w:uiPriority w:val="9"/>
     <w:qFormat/>
     <w:rsid w:val="002B7374"/>
@@ -2646,11 +3844,11 @@
       <w:szCs w:val="32"/>
     </w:rPr>
   </w:style>
-  <w:style w:type="paragraph" w:styleId="Heading3">
+  <w:style w:type="paragraph" w:styleId="Nagwek3">
     <w:name w:val="heading 3"/>
-    <w:basedOn w:val="Normal"/>
-    <w:next w:val="Normal"/>
-    <w:link w:val="Heading3Char"/>
+    <w:basedOn w:val="Normalny"/>
+    <w:next w:val="Normalny"/>
+    <w:link w:val="Nagwek3Znak"/>
     <w:uiPriority w:val="9"/>
     <w:semiHidden/>
     <w:unhideWhenUsed/>
@@ -2669,13 +3867,13 @@
       <w:szCs w:val="24"/>
     </w:rPr>
   </w:style>
-  <w:style w:type="character" w:default="1" w:styleId="DefaultParagraphFont">
+  <w:style w:type="character" w:default="1" w:styleId="Domylnaczcionkaakapitu">
     <w:name w:val="Default Paragraph Font"/>
     <w:uiPriority w:val="1"/>
     <w:semiHidden/>
     <w:unhideWhenUsed/>
   </w:style>
-  <w:style w:type="table" w:default="1" w:styleId="TableNormal">
+  <w:style w:type="table" w:default="1" w:styleId="Standardowy">
     <w:name w:val="Normal Table"/>
     <w:uiPriority w:val="99"/>
     <w:semiHidden/>
@@ -2690,16 +3888,16 @@
       </w:tblCellMar>
     </w:tblPr>
   </w:style>
-  <w:style w:type="numbering" w:default="1" w:styleId="NoList">
+  <w:style w:type="numbering" w:default="1" w:styleId="Bezlisty">
     <w:name w:val="No List"/>
     <w:uiPriority w:val="99"/>
     <w:semiHidden/>
     <w:unhideWhenUsed/>
   </w:style>
-  <w:style w:type="character" w:customStyle="1" w:styleId="Heading1Char">
-    <w:name w:val="Heading 1 Char"/>
-    <w:basedOn w:val="DefaultParagraphFont"/>
-    <w:link w:val="Heading1"/>
+  <w:style w:type="character" w:customStyle="1" w:styleId="Nagwek1Znak">
+    <w:name w:val="Nagłówek 1 Znak"/>
+    <w:basedOn w:val="Domylnaczcionkaakapitu"/>
+    <w:link w:val="Nagwek1"/>
     <w:uiPriority w:val="9"/>
     <w:rsid w:val="002B7374"/>
     <w:rPr>
@@ -2711,9 +3909,9 @@
       <w14:ligatures w14:val="none"/>
     </w:rPr>
   </w:style>
-  <w:style w:type="character" w:styleId="Hyperlink">
+  <w:style w:type="character" w:styleId="Hipercze">
     <w:name w:val="Hyperlink"/>
-    <w:basedOn w:val="DefaultParagraphFont"/>
+    <w:basedOn w:val="Domylnaczcionkaakapitu"/>
     <w:uiPriority w:val="99"/>
     <w:unhideWhenUsed/>
     <w:rsid w:val="002B7374"/>
@@ -2722,10 +3920,10 @@
       <w:u w:val="single"/>
     </w:rPr>
   </w:style>
-  <w:style w:type="paragraph" w:styleId="Header">
+  <w:style w:type="paragraph" w:styleId="Nagwek">
     <w:name w:val="header"/>
-    <w:basedOn w:val="Normal"/>
-    <w:link w:val="HeaderChar"/>
+    <w:basedOn w:val="Normalny"/>
+    <w:link w:val="NagwekZnak"/>
     <w:uiPriority w:val="99"/>
     <w:unhideWhenUsed/>
     <w:rsid w:val="002B7374"/>
@@ -2737,10 +3935,10 @@
       <w:spacing w:after="0" w:line="240" w:lineRule="auto"/>
     </w:pPr>
   </w:style>
-  <w:style w:type="character" w:customStyle="1" w:styleId="HeaderChar">
-    <w:name w:val="Header Char"/>
-    <w:basedOn w:val="DefaultParagraphFont"/>
-    <w:link w:val="Header"/>
+  <w:style w:type="character" w:customStyle="1" w:styleId="NagwekZnak">
+    <w:name w:val="Nagłówek Znak"/>
+    <w:basedOn w:val="Domylnaczcionkaakapitu"/>
+    <w:link w:val="Nagwek"/>
     <w:uiPriority w:val="99"/>
     <w:rsid w:val="002B7374"/>
     <w:rPr>
@@ -2748,10 +3946,10 @@
       <w14:ligatures w14:val="none"/>
     </w:rPr>
   </w:style>
-  <w:style w:type="paragraph" w:styleId="Footer">
+  <w:style w:type="paragraph" w:styleId="Stopka">
     <w:name w:val="footer"/>
-    <w:basedOn w:val="Normal"/>
-    <w:link w:val="FooterChar"/>
+    <w:basedOn w:val="Normalny"/>
+    <w:link w:val="StopkaZnak"/>
     <w:uiPriority w:val="99"/>
     <w:unhideWhenUsed/>
     <w:rsid w:val="002B7374"/>
@@ -2763,10 +3961,10 @@
       <w:spacing w:after="0" w:line="240" w:lineRule="auto"/>
     </w:pPr>
   </w:style>
-  <w:style w:type="character" w:customStyle="1" w:styleId="FooterChar">
-    <w:name w:val="Footer Char"/>
-    <w:basedOn w:val="DefaultParagraphFont"/>
-    <w:link w:val="Footer"/>
+  <w:style w:type="character" w:customStyle="1" w:styleId="StopkaZnak">
+    <w:name w:val="Stopka Znak"/>
+    <w:basedOn w:val="Domylnaczcionkaakapitu"/>
+    <w:link w:val="Stopka"/>
     <w:uiPriority w:val="99"/>
     <w:rsid w:val="002B7374"/>
     <w:rPr>
@@ -2774,9 +3972,9 @@
       <w14:ligatures w14:val="none"/>
     </w:rPr>
   </w:style>
-  <w:style w:type="table" w:styleId="TableGrid">
+  <w:style w:type="table" w:styleId="Tabela-Siatka">
     <w:name w:val="Table Grid"/>
-    <w:basedOn w:val="TableNormal"/>
+    <w:basedOn w:val="Standardowy"/>
     <w:uiPriority w:val="59"/>
     <w:rsid w:val="002B7374"/>
     <w:pPr>
@@ -2797,10 +3995,10 @@
       </w:tblBorders>
     </w:tblPr>
   </w:style>
-  <w:style w:type="character" w:customStyle="1" w:styleId="Heading3Char">
-    <w:name w:val="Heading 3 Char"/>
-    <w:basedOn w:val="DefaultParagraphFont"/>
-    <w:link w:val="Heading3"/>
+  <w:style w:type="character" w:customStyle="1" w:styleId="Nagwek3Znak">
+    <w:name w:val="Nagłówek 3 Znak"/>
+    <w:basedOn w:val="Domylnaczcionkaakapitu"/>
+    <w:link w:val="Nagwek3"/>
     <w:uiPriority w:val="9"/>
     <w:semiHidden/>
     <w:rsid w:val="00BF3FB9"/>
@@ -2813,9 +4011,9 @@
       <w14:ligatures w14:val="none"/>
     </w:rPr>
   </w:style>
-  <w:style w:type="character" w:styleId="UnresolvedMention">
+  <w:style w:type="character" w:styleId="Nierozpoznanawzmianka">
     <w:name w:val="Unresolved Mention"/>
-    <w:basedOn w:val="DefaultParagraphFont"/>
+    <w:basedOn w:val="Domylnaczcionkaakapitu"/>
     <w:uiPriority w:val="99"/>
     <w:semiHidden/>
     <w:unhideWhenUsed/>
@@ -2825,11 +4023,11 @@
       <w:shd w:val="clear" w:color="auto" w:fill="E1DFDD"/>
     </w:rPr>
   </w:style>
-  <w:style w:type="paragraph" w:styleId="Title">
+  <w:style w:type="paragraph" w:styleId="Tytu">
     <w:name w:val="Title"/>
-    <w:basedOn w:val="Normal"/>
-    <w:next w:val="Normal"/>
-    <w:link w:val="TitleChar"/>
+    <w:basedOn w:val="Normalny"/>
+    <w:next w:val="Normalny"/>
+    <w:link w:val="TytuZnak"/>
     <w:uiPriority w:val="10"/>
     <w:qFormat/>
     <w:rsid w:val="000B436C"/>
@@ -2846,10 +4044,10 @@
       <w:lang w:val="nl" w:eastAsia="pl-PL"/>
     </w:rPr>
   </w:style>
-  <w:style w:type="character" w:customStyle="1" w:styleId="TitleChar">
-    <w:name w:val="Title Char"/>
-    <w:basedOn w:val="DefaultParagraphFont"/>
-    <w:link w:val="Title"/>
+  <w:style w:type="character" w:customStyle="1" w:styleId="TytuZnak">
+    <w:name w:val="Tytuł Znak"/>
+    <w:basedOn w:val="Domylnaczcionkaakapitu"/>
+    <w:link w:val="Tytu"/>
     <w:uiPriority w:val="10"/>
     <w:rsid w:val="000B436C"/>
     <w:rPr>
@@ -2862,11 +4060,11 @@
       <w14:ligatures w14:val="none"/>
     </w:rPr>
   </w:style>
-  <w:style w:type="paragraph" w:styleId="Subtitle">
+  <w:style w:type="paragraph" w:styleId="Podtytu">
     <w:name w:val="Subtitle"/>
-    <w:basedOn w:val="Normal"/>
-    <w:next w:val="Normal"/>
-    <w:link w:val="SubtitleChar"/>
+    <w:basedOn w:val="Normalny"/>
+    <w:next w:val="Normalny"/>
+    <w:link w:val="PodtytuZnak"/>
     <w:uiPriority w:val="11"/>
     <w:qFormat/>
     <w:rsid w:val="000B436C"/>
@@ -2885,10 +4083,10 @@
       <w:lang w:val="nl" w:eastAsia="pl-PL"/>
     </w:rPr>
   </w:style>
-  <w:style w:type="character" w:customStyle="1" w:styleId="SubtitleChar">
-    <w:name w:val="Subtitle Char"/>
-    <w:basedOn w:val="DefaultParagraphFont"/>
-    <w:link w:val="Subtitle"/>
+  <w:style w:type="character" w:customStyle="1" w:styleId="PodtytuZnak">
+    <w:name w:val="Podtytuł Znak"/>
+    <w:basedOn w:val="Domylnaczcionkaakapitu"/>
+    <w:link w:val="Podtytu"/>
     <w:uiPriority w:val="11"/>
     <w:rsid w:val="000B436C"/>
     <w:rPr>
@@ -2902,10 +4100,10 @@
       <w14:ligatures w14:val="none"/>
     </w:rPr>
   </w:style>
-  <w:style w:type="paragraph" w:styleId="TOC1">
+  <w:style w:type="paragraph" w:styleId="Spistreci1">
     <w:name w:val="toc 1"/>
-    <w:basedOn w:val="Normal"/>
-    <w:next w:val="Normal"/>
+    <w:basedOn w:val="Normalny"/>
+    <w:next w:val="Normalny"/>
     <w:autoRedefine/>
     <w:uiPriority w:val="39"/>
     <w:unhideWhenUsed/>
@@ -2920,10 +4118,10 @@
       <w:lang w:val="nl" w:eastAsia="pl-PL"/>
     </w:rPr>
   </w:style>
-  <w:style w:type="paragraph" w:styleId="TOC2">
+  <w:style w:type="paragraph" w:styleId="Spistreci2">
     <w:name w:val="toc 2"/>
-    <w:basedOn w:val="Normal"/>
-    <w:next w:val="Normal"/>
+    <w:basedOn w:val="Normalny"/>
+    <w:next w:val="Normalny"/>
     <w:autoRedefine/>
     <w:uiPriority w:val="39"/>
     <w:unhideWhenUsed/>
@@ -2937,6 +4135,18 @@
       <w:sz w:val="24"/>
       <w:szCs w:val="24"/>
       <w:lang w:val="nl" w:eastAsia="pl-PL"/>
+    </w:rPr>
+  </w:style>
+  <w:style w:type="character" w:styleId="UyteHipercze">
+    <w:name w:val="FollowedHyperlink"/>
+    <w:basedOn w:val="Domylnaczcionkaakapitu"/>
+    <w:uiPriority w:val="99"/>
+    <w:semiHidden/>
+    <w:unhideWhenUsed/>
+    <w:rsid w:val="00F478F9"/>
+    <w:rPr>
+      <w:color w:val="800080" w:themeColor="followedHyperlink"/>
+      <w:u w:val="single"/>
     </w:rPr>
   </w:style>
 </w:styles>

</xml_diff>

<commit_message>
Weahter API research conclusion
</commit_message>
<xml_diff>
--- a/Research/Weather API Research.docx
+++ b/Research/Weather API Research.docx
@@ -4,7 +4,7 @@
   <w:body>
     <w:p>
       <w:pPr>
-        <w:pStyle w:val="Tytu"/>
+        <w:pStyle w:val="Title"/>
         <w:jc w:val="center"/>
         <w:rPr>
           <w:rFonts w:ascii="Calibri" w:hAnsi="Calibri" w:cs="Calibri"/>
@@ -23,7 +23,7 @@
     </w:p>
     <w:p>
       <w:pPr>
-        <w:pStyle w:val="Podtytu"/>
+        <w:pStyle w:val="Subtitle"/>
         <w:jc w:val="center"/>
         <w:rPr>
           <w:rFonts w:ascii="Calibri" w:eastAsia="Times New Roman" w:hAnsi="Calibri" w:cs="Calibri"/>
@@ -138,7 +138,7 @@
     </w:p>
     <w:p>
       <w:pPr>
-        <w:pStyle w:val="Tytu"/>
+        <w:pStyle w:val="Title"/>
         <w:jc w:val="center"/>
         <w:rPr>
           <w:sz w:val="40"/>
@@ -171,7 +171,7 @@
       <w:sdtContent>
         <w:p>
           <w:pPr>
-            <w:pStyle w:val="Spistreci1"/>
+            <w:pStyle w:val="TOC1"/>
             <w:tabs>
               <w:tab w:val="right" w:leader="dot" w:pos="9062"/>
             </w:tabs>
@@ -207,7 +207,7 @@
           <w:hyperlink w:anchor="_Toc132287396" w:history="1">
             <w:r>
               <w:rPr>
-                <w:rStyle w:val="Hipercze"/>
+                <w:rStyle w:val="Hyperlink"/>
                 <w:noProof/>
                 <w:lang w:val="en-GB"/>
               </w:rPr>
@@ -265,7 +265,7 @@
         </w:p>
         <w:p>
           <w:pPr>
-            <w:pStyle w:val="Spistreci1"/>
+            <w:pStyle w:val="TOC1"/>
             <w:tabs>
               <w:tab w:val="left" w:pos="440"/>
               <w:tab w:val="right" w:leader="dot" w:pos="9062"/>
@@ -281,7 +281,7 @@
           <w:hyperlink w:anchor="_Toc132287397" w:history="1">
             <w:r>
               <w:rPr>
-                <w:rStyle w:val="Hipercze"/>
+                <w:rStyle w:val="Hyperlink"/>
                 <w:noProof/>
                 <w:lang w:val="en-GB"/>
               </w:rPr>
@@ -299,7 +299,7 @@
             </w:r>
             <w:r>
               <w:rPr>
-                <w:rStyle w:val="Hipercze"/>
+                <w:rStyle w:val="Hyperlink"/>
                 <w:noProof/>
                 <w:lang w:val="en-GB"/>
               </w:rPr>
@@ -357,7 +357,7 @@
         </w:p>
         <w:p>
           <w:pPr>
-            <w:pStyle w:val="Spistreci1"/>
+            <w:pStyle w:val="TOC1"/>
             <w:tabs>
               <w:tab w:val="left" w:pos="440"/>
               <w:tab w:val="right" w:leader="dot" w:pos="9062"/>
@@ -373,7 +373,7 @@
           <w:hyperlink w:anchor="_Toc132287398" w:history="1">
             <w:r>
               <w:rPr>
-                <w:rStyle w:val="Hipercze"/>
+                <w:rStyle w:val="Hyperlink"/>
                 <w:noProof/>
                 <w:lang w:val="en-GB"/>
               </w:rPr>
@@ -391,7 +391,7 @@
             </w:r>
             <w:r>
               <w:rPr>
-                <w:rStyle w:val="Hipercze"/>
+                <w:rStyle w:val="Hyperlink"/>
                 <w:noProof/>
                 <w:lang w:val="en-GB"/>
               </w:rPr>
@@ -449,7 +449,7 @@
         </w:p>
         <w:p>
           <w:pPr>
-            <w:pStyle w:val="Spistreci1"/>
+            <w:pStyle w:val="TOC1"/>
             <w:tabs>
               <w:tab w:val="left" w:pos="440"/>
               <w:tab w:val="right" w:leader="dot" w:pos="9062"/>
@@ -465,7 +465,7 @@
           <w:hyperlink w:anchor="_Toc132287399" w:history="1">
             <w:r>
               <w:rPr>
-                <w:rStyle w:val="Hipercze"/>
+                <w:rStyle w:val="Hyperlink"/>
                 <w:noProof/>
                 <w:lang w:val="en-GB"/>
               </w:rPr>
@@ -483,7 +483,7 @@
             </w:r>
             <w:r>
               <w:rPr>
-                <w:rStyle w:val="Hipercze"/>
+                <w:rStyle w:val="Hyperlink"/>
                 <w:noProof/>
                 <w:lang w:val="en-GB"/>
               </w:rPr>
@@ -541,7 +541,7 @@
         </w:p>
         <w:p>
           <w:pPr>
-            <w:pStyle w:val="Spistreci1"/>
+            <w:pStyle w:val="TOC1"/>
             <w:tabs>
               <w:tab w:val="left" w:pos="440"/>
               <w:tab w:val="right" w:leader="dot" w:pos="9062"/>
@@ -557,7 +557,7 @@
           <w:hyperlink w:anchor="_Toc132287400" w:history="1">
             <w:r>
               <w:rPr>
-                <w:rStyle w:val="Hipercze"/>
+                <w:rStyle w:val="Hyperlink"/>
                 <w:noProof/>
                 <w:lang w:val="en-GB"/>
               </w:rPr>
@@ -575,7 +575,7 @@
             </w:r>
             <w:r>
               <w:rPr>
-                <w:rStyle w:val="Hipercze"/>
+                <w:rStyle w:val="Hyperlink"/>
                 <w:noProof/>
                 <w:lang w:val="en-GB"/>
               </w:rPr>
@@ -633,7 +633,7 @@
         </w:p>
         <w:p>
           <w:pPr>
-            <w:pStyle w:val="Spistreci1"/>
+            <w:pStyle w:val="TOC1"/>
             <w:tabs>
               <w:tab w:val="left" w:pos="440"/>
               <w:tab w:val="right" w:leader="dot" w:pos="9062"/>
@@ -649,7 +649,7 @@
           <w:hyperlink w:anchor="_Toc132287401" w:history="1">
             <w:r>
               <w:rPr>
-                <w:rStyle w:val="Hipercze"/>
+                <w:rStyle w:val="Hyperlink"/>
                 <w:noProof/>
                 <w:lang w:val="en-GB"/>
               </w:rPr>
@@ -667,7 +667,7 @@
             </w:r>
             <w:r>
               <w:rPr>
-                <w:rStyle w:val="Hipercze"/>
+                <w:rStyle w:val="Hyperlink"/>
                 <w:noProof/>
                 <w:lang w:val="en-GB"/>
               </w:rPr>
@@ -725,7 +725,7 @@
         </w:p>
         <w:p>
           <w:pPr>
-            <w:pStyle w:val="Spistreci1"/>
+            <w:pStyle w:val="TOC1"/>
             <w:tabs>
               <w:tab w:val="right" w:pos="9019"/>
             </w:tabs>
@@ -748,7 +748,7 @@
     <w:bookmarkEnd w:id="3" w:displacedByCustomXml="prev"/>
     <w:p>
       <w:pPr>
-        <w:pStyle w:val="Nagwek1"/>
+        <w:pStyle w:val="Heading1"/>
         <w:numPr>
           <w:ilvl w:val="0"/>
           <w:numId w:val="2"/>
@@ -757,19 +757,19 @@
           <w:lang w:val="en-GB"/>
         </w:rPr>
       </w:pPr>
-      <w:bookmarkStart w:id="4" w:name="_Toc132287397"/>
-      <w:bookmarkStart w:id="5" w:name="_Toc131088204"/>
+      <w:bookmarkStart w:id="4" w:name="_Toc131088204"/>
+      <w:bookmarkStart w:id="5" w:name="_Toc132287397"/>
       <w:r>
         <w:rPr>
           <w:lang w:val="en-GB"/>
         </w:rPr>
         <w:t>Version History</w:t>
       </w:r>
-      <w:bookmarkEnd w:id="5"/>
+      <w:bookmarkEnd w:id="4"/>
     </w:p>
     <w:tbl>
       <w:tblPr>
-        <w:tblStyle w:val="Tabela-Siatka"/>
+        <w:tblStyle w:val="TableGrid"/>
         <w:tblW w:w="0" w:type="auto"/>
         <w:tblLook w:val="04A0" w:firstRow="1" w:lastRow="0" w:firstColumn="1" w:lastColumn="0" w:noHBand="0" w:noVBand="1"/>
       </w:tblPr>
@@ -1038,7 +1038,7 @@
     </w:p>
     <w:p>
       <w:pPr>
-        <w:pStyle w:val="Nagwek1"/>
+        <w:pStyle w:val="Heading1"/>
         <w:numPr>
           <w:ilvl w:val="0"/>
           <w:numId w:val="1"/>
@@ -1053,7 +1053,7 @@
         </w:rPr>
         <w:t>Overview</w:t>
       </w:r>
-      <w:bookmarkEnd w:id="4"/>
+      <w:bookmarkEnd w:id="5"/>
     </w:p>
     <w:p>
       <w:pPr>
@@ -1082,7 +1082,7 @@
     </w:p>
     <w:p>
       <w:pPr>
-        <w:pStyle w:val="Nagwek1"/>
+        <w:pStyle w:val="Heading1"/>
         <w:numPr>
           <w:ilvl w:val="0"/>
           <w:numId w:val="1"/>
@@ -1197,7 +1197,21 @@
         <w:rPr>
           <w:lang w:val="en-GB"/>
         </w:rPr>
-        <w:t>WeatherAPI.com provides current and 14 day weather data, future weather, historical weather and geo data via. REST API in JSON format.</w:t>
+        <w:t xml:space="preserve">WeatherAPI.com provides current and </w:t>
+      </w:r>
+      <w:proofErr w:type="gramStart"/>
+      <w:r>
+        <w:rPr>
+          <w:lang w:val="en-GB"/>
+        </w:rPr>
+        <w:t>14 day</w:t>
+      </w:r>
+      <w:proofErr w:type="gramEnd"/>
+      <w:r>
+        <w:rPr>
+          <w:lang w:val="en-GB"/>
+        </w:rPr>
+        <w:t xml:space="preserve"> weather data, future weather, historical weather and geo data via. REST API in JSON format.</w:t>
       </w:r>
       <w:r>
         <w:rPr>
@@ -1231,20 +1245,20 @@
         </w:rPr>
         <w:t xml:space="preserve">The weather data is provided in partnership with several data providers, </w:t>
       </w:r>
-      <w:proofErr w:type="spellStart"/>
-      <w:r>
-        <w:rPr>
-          <w:lang w:val="en-GB"/>
-        </w:rPr>
-        <w:t>government,</w:t>
-      </w:r>
-      <w:r>
-        <w:rPr>
-          <w:lang w:val="en-GB"/>
-        </w:rPr>
-        <w:t>and</w:t>
-      </w:r>
-      <w:proofErr w:type="spellEnd"/>
+      <w:proofErr w:type="gramStart"/>
+      <w:r>
+        <w:rPr>
+          <w:lang w:val="en-GB"/>
+        </w:rPr>
+        <w:t>government</w:t>
+      </w:r>
+      <w:proofErr w:type="gramEnd"/>
+      <w:r>
+        <w:rPr>
+          <w:lang w:val="en-GB"/>
+        </w:rPr>
+        <w:t xml:space="preserve"> and</w:t>
+      </w:r>
       <w:r>
         <w:rPr>
           <w:lang w:val="en-GB"/>
@@ -1308,9 +1322,17 @@
         <w:rPr>
           <w:lang w:val="en-GB"/>
         </w:rPr>
-        <w:t xml:space="preserve"> weather data from their own meteorological unit, to provide the most accurate forecast possible for any given location in the world. With this API you can enrich and improve your website or trigger any event based on high accurate weather forecast This API provides weather forecasts worldwide: for a given location (latitude/longitude), you can get weather forecasts on daily (free) or hourly level for the next 16 days and weather stations historical data up to 1 year</w:t>
+        <w:t xml:space="preserve"> weather data from their own meteorological unit, to provide the most accurate forecast possible for any given location in the world. With this API you can enrich and improve your website or trigger any event based on high accurate weather forecast This API provides weather forecasts worldwide: for a given location (latitude/longitude), you can get weather forecasts on daily (free) or hourly level for the next 16 days and weather stations historical data up to 1 </w:t>
+      </w:r>
+      <w:proofErr w:type="gramStart"/>
+      <w:r>
+        <w:rPr>
+          <w:lang w:val="en-GB"/>
+        </w:rPr>
+        <w:t>year</w:t>
       </w:r>
       <w:bookmarkStart w:id="7" w:name="_Toc132287399"/>
+      <w:proofErr w:type="gramEnd"/>
     </w:p>
     <w:p>
       <w:pPr>
@@ -1412,7 +1434,21 @@
         <w:rPr>
           <w:lang w:val="en-GB"/>
         </w:rPr>
-        <w:t xml:space="preserve"> data into your products, applications and workflows</w:t>
+        <w:t xml:space="preserve"> data into your products, </w:t>
+      </w:r>
+      <w:proofErr w:type="gramStart"/>
+      <w:r>
+        <w:rPr>
+          <w:lang w:val="en-GB"/>
+        </w:rPr>
+        <w:t>applications</w:t>
+      </w:r>
+      <w:proofErr w:type="gramEnd"/>
+      <w:r>
+        <w:rPr>
+          <w:lang w:val="en-GB"/>
+        </w:rPr>
+        <w:t xml:space="preserve"> and workflows</w:t>
       </w:r>
       <w:r>
         <w:rPr>
@@ -1503,7 +1539,35 @@
         <w:rPr>
           <w:lang w:val="en-GB"/>
         </w:rPr>
-        <w:t>The Historical Weather API is based on reanalysis datasets and uses a combination of weather station, aircraft, buoy, radar, and satellite observations to create a comprehensive record of past weather conditions. These datasets are able to fill in gaps by using mathematical models to estimate the values of various weather variables. As a result, reanalysis datasets are able to provide detailed historical weather information for locations that may not have had weather stations nearby, such as rural areas or the open ocean.</w:t>
+        <w:t xml:space="preserve">The Historical Weather API is based on reanalysis datasets and uses a combination of weather station, aircraft, buoy, radar, and satellite observations to create a comprehensive record of past weather conditions. These datasets </w:t>
+      </w:r>
+      <w:proofErr w:type="gramStart"/>
+      <w:r>
+        <w:rPr>
+          <w:lang w:val="en-GB"/>
+        </w:rPr>
+        <w:t>are able to</w:t>
+      </w:r>
+      <w:proofErr w:type="gramEnd"/>
+      <w:r>
+        <w:rPr>
+          <w:lang w:val="en-GB"/>
+        </w:rPr>
+        <w:t xml:space="preserve"> fill in gaps by using mathematical models to estimate the values of various weather variables. As a result, reanalysis datasets </w:t>
+      </w:r>
+      <w:proofErr w:type="gramStart"/>
+      <w:r>
+        <w:rPr>
+          <w:lang w:val="en-GB"/>
+        </w:rPr>
+        <w:t>are able to</w:t>
+      </w:r>
+      <w:proofErr w:type="gramEnd"/>
+      <w:r>
+        <w:rPr>
+          <w:lang w:val="en-GB"/>
+        </w:rPr>
+        <w:t xml:space="preserve"> provide detailed historical weather information for locations that may not have had weather stations nearby, such as rural areas or the open ocean.</w:t>
       </w:r>
       <w:r>
         <w:rPr>
@@ -1560,7 +1624,7 @@
     </w:p>
     <w:tbl>
       <w:tblPr>
-        <w:tblStyle w:val="Tabela-Siatka"/>
+        <w:tblStyle w:val="TableGrid"/>
         <w:tblW w:w="9322" w:type="dxa"/>
         <w:tblLook w:val="04A0" w:firstRow="1" w:lastRow="0" w:firstColumn="1" w:lastColumn="0" w:noHBand="0" w:noVBand="1"/>
       </w:tblPr>
@@ -2015,6 +2079,110 @@
               <w:rPr>
                 <w:lang w:val="en-GB"/>
               </w:rPr>
+              <w:t>Weather for Eindhoven</w:t>
+            </w:r>
+          </w:p>
+        </w:tc>
+        <w:tc>
+          <w:tcPr>
+            <w:tcW w:w="1776" w:type="dxa"/>
+            <w:shd w:val="clear" w:color="auto" w:fill="9BBB59" w:themeFill="accent3"/>
+            <w:vAlign w:val="center"/>
+          </w:tcPr>
+          <w:p>
+            <w:pPr>
+              <w:jc w:val="center"/>
+              <w:rPr>
+                <w:lang w:val="en-GB"/>
+              </w:rPr>
+            </w:pPr>
+            <w:r>
+              <w:rPr>
+                <w:lang w:val="en-GB"/>
+              </w:rPr>
+              <w:t>+</w:t>
+            </w:r>
+          </w:p>
+        </w:tc>
+        <w:tc>
+          <w:tcPr>
+            <w:tcW w:w="991" w:type="dxa"/>
+            <w:shd w:val="clear" w:color="auto" w:fill="9BBB59" w:themeFill="accent3"/>
+            <w:vAlign w:val="center"/>
+          </w:tcPr>
+          <w:p>
+            <w:pPr>
+              <w:jc w:val="center"/>
+              <w:rPr>
+                <w:lang w:val="en-GB"/>
+              </w:rPr>
+            </w:pPr>
+            <w:r>
+              <w:rPr>
+                <w:lang w:val="en-GB"/>
+              </w:rPr>
+              <w:t>+</w:t>
+            </w:r>
+          </w:p>
+        </w:tc>
+        <w:tc>
+          <w:tcPr>
+            <w:tcW w:w="1174" w:type="dxa"/>
+            <w:shd w:val="clear" w:color="auto" w:fill="9BBB59" w:themeFill="accent3"/>
+            <w:vAlign w:val="center"/>
+          </w:tcPr>
+          <w:p>
+            <w:pPr>
+              <w:jc w:val="center"/>
+              <w:rPr>
+                <w:lang w:val="en-GB"/>
+              </w:rPr>
+            </w:pPr>
+            <w:r>
+              <w:rPr>
+                <w:lang w:val="en-GB"/>
+              </w:rPr>
+              <w:t>+</w:t>
+            </w:r>
+          </w:p>
+        </w:tc>
+        <w:tc>
+          <w:tcPr>
+            <w:tcW w:w="1595" w:type="dxa"/>
+            <w:shd w:val="clear" w:color="auto" w:fill="9BBB59" w:themeFill="accent3"/>
+          </w:tcPr>
+          <w:p>
+            <w:pPr>
+              <w:jc w:val="center"/>
+              <w:rPr>
+                <w:lang w:val="en-GB"/>
+              </w:rPr>
+            </w:pPr>
+            <w:r>
+              <w:rPr>
+                <w:lang w:val="en-GB"/>
+              </w:rPr>
+              <w:t>+</w:t>
+            </w:r>
+          </w:p>
+        </w:tc>
+      </w:tr>
+      <w:tr>
+        <w:tc>
+          <w:tcPr>
+            <w:tcW w:w="3786" w:type="dxa"/>
+            <w:vAlign w:val="center"/>
+          </w:tcPr>
+          <w:p>
+            <w:pPr>
+              <w:rPr>
+                <w:lang w:val="en-GB"/>
+              </w:rPr>
+            </w:pPr>
+            <w:r>
+              <w:rPr>
+                <w:lang w:val="en-GB"/>
+              </w:rPr>
               <w:t xml:space="preserve">Weather history at least half a year </w:t>
             </w:r>
           </w:p>
@@ -2854,7 +3022,7 @@
     </w:p>
     <w:p>
       <w:pPr>
-        <w:pStyle w:val="Nagwek1"/>
+        <w:pStyle w:val="Heading1"/>
         <w:numPr>
           <w:ilvl w:val="0"/>
           <w:numId w:val="1"/>
@@ -2885,12 +3053,18 @@
         </w:rPr>
         <w:t xml:space="preserve">Based on the decision matrix </w:t>
       </w:r>
+      <w:r>
+        <w:rPr>
+          <w:lang w:val="en-GB"/>
+        </w:rPr>
+        <w:t>Open-</w:t>
+      </w:r>
       <w:proofErr w:type="spellStart"/>
       <w:r>
         <w:rPr>
           <w:lang w:val="en-GB"/>
         </w:rPr>
-        <w:t>Meteostat</w:t>
+        <w:t>Meteo</w:t>
       </w:r>
       <w:proofErr w:type="spellEnd"/>
       <w:r>
@@ -2915,30 +3089,146 @@
         <w:rPr>
           <w:lang w:val="en-GB"/>
         </w:rPr>
-        <w:t>reason for that is free access for the weather history for at least half a year</w:t>
-      </w:r>
-      <w:r>
-        <w:rPr>
-          <w:lang w:val="en-GB"/>
-        </w:rPr>
-        <w:t>, however during development actions towards limiting API calls have to be made, because of limited requests for the API</w:t>
-      </w:r>
-      <w:r>
-        <w:rPr>
-          <w:lang w:val="en-GB"/>
-        </w:rPr>
-        <w:t xml:space="preserve"> or weather data could be stored on our database, as the weather history data does not change</w:t>
+        <w:t>reason for that is free access for the weather history</w:t>
+      </w:r>
+      <w:r>
+        <w:rPr>
+          <w:lang w:val="en-GB"/>
+        </w:rPr>
+        <w:t xml:space="preserve"> and all the weather parameters required</w:t>
+      </w:r>
+      <w:r>
+        <w:rPr>
+          <w:lang w:val="en-GB"/>
+        </w:rPr>
+        <w:t>, however</w:t>
+      </w:r>
+      <w:r>
+        <w:rPr>
+          <w:lang w:val="en-GB"/>
+        </w:rPr>
+        <w:t xml:space="preserve"> the drawback is the </w:t>
+      </w:r>
+      <w:r>
+        <w:rPr>
+          <w:lang w:val="en-GB"/>
+        </w:rPr>
+        <w:t>delay of 5 days</w:t>
+      </w:r>
+      <w:r>
+        <w:rPr>
+          <w:lang w:val="en-GB"/>
+        </w:rPr>
+        <w:t xml:space="preserve">. This can be overcome be implementing solution that calls </w:t>
+      </w:r>
+      <w:r>
+        <w:rPr>
+          <w:lang w:val="en-GB"/>
+        </w:rPr>
+        <w:t>Historical Weather API</w:t>
+      </w:r>
+      <w:r>
+        <w:rPr>
+          <w:lang w:val="en-GB"/>
+        </w:rPr>
+        <w:t xml:space="preserve"> and </w:t>
+      </w:r>
+      <w:r>
+        <w:rPr>
+          <w:lang w:val="en-GB"/>
+        </w:rPr>
+        <w:t>Weather Forecast API</w:t>
+      </w:r>
+      <w:r>
+        <w:rPr>
+          <w:lang w:val="en-GB"/>
+        </w:rPr>
+        <w:t xml:space="preserve"> both from </w:t>
+      </w:r>
+      <w:r>
+        <w:rPr>
+          <w:lang w:val="en-GB"/>
+        </w:rPr>
+        <w:t>Open-</w:t>
+      </w:r>
+      <w:proofErr w:type="spellStart"/>
+      <w:r>
+        <w:rPr>
+          <w:lang w:val="en-GB"/>
+        </w:rPr>
+        <w:t>Meteo</w:t>
+      </w:r>
+      <w:proofErr w:type="spellEnd"/>
+      <w:r>
+        <w:rPr>
+          <w:lang w:val="en-GB"/>
+        </w:rPr>
+        <w:t xml:space="preserve">. This solution would mainly call </w:t>
+      </w:r>
+      <w:r>
+        <w:rPr>
+          <w:lang w:val="en-GB"/>
+        </w:rPr>
+        <w:t>Historical Weather API</w:t>
+      </w:r>
+      <w:r>
+        <w:rPr>
+          <w:lang w:val="en-GB"/>
+        </w:rPr>
+        <w:t xml:space="preserve"> and if there is a need for weather from 5 last days since the API call it would combine </w:t>
+      </w:r>
+      <w:r>
+        <w:rPr>
+          <w:lang w:val="en-GB"/>
+        </w:rPr>
+        <w:t>Historical Weather API</w:t>
+      </w:r>
+      <w:r>
+        <w:rPr>
+          <w:lang w:val="en-GB"/>
+        </w:rPr>
+        <w:t xml:space="preserve"> and </w:t>
+      </w:r>
+      <w:r>
+        <w:rPr>
+          <w:lang w:val="en-GB"/>
+        </w:rPr>
+        <w:t>Weather Forecast API</w:t>
       </w:r>
       <w:r>
         <w:rPr>
           <w:lang w:val="en-GB"/>
         </w:rPr>
         <w:t>.</w:t>
+      </w:r>
+      <w:r>
+        <w:rPr>
+          <w:lang w:val="en-GB"/>
+        </w:rPr>
+        <w:t xml:space="preserve"> As both of those API are from the same organisation, they have similar or the same form of weather parameters</w:t>
+      </w:r>
+      <w:r>
+        <w:rPr>
+          <w:lang w:val="en-GB"/>
+        </w:rPr>
+        <w:t xml:space="preserve">, so it will be easy to </w:t>
+      </w:r>
+      <w:r>
+        <w:rPr>
+          <w:lang w:val="en-GB"/>
+        </w:rPr>
+        <w:t>integrate</w:t>
+      </w:r>
+      <w:r>
+        <w:rPr>
+          <w:lang w:val="en-GB"/>
+        </w:rPr>
+        <w:t xml:space="preserve"> them into one.</w:t>
       </w:r>
     </w:p>
     <w:p>
       <w:pPr>
-        <w:pStyle w:val="Nagwek1"/>
+        <w:pStyle w:val="Heading1"/>
         <w:numPr>
           <w:ilvl w:val="0"/>
           <w:numId w:val="1"/>
@@ -2960,21 +3250,9 @@
       <w:hyperlink r:id="rId8" w:history="1">
         <w:r>
           <w:rPr>
-            <w:rStyle w:val="Hipercze"/>
+            <w:rStyle w:val="Hyperlink"/>
           </w:rPr>
-          <w:t>https://www.</w:t>
-        </w:r>
-        <w:r>
-          <w:rPr>
-            <w:rStyle w:val="Hipercze"/>
-          </w:rPr>
-          <w:t>w</w:t>
-        </w:r>
-        <w:r>
-          <w:rPr>
-            <w:rStyle w:val="Hipercze"/>
-          </w:rPr>
-          <w:t>eatherapi.com/</w:t>
+          <w:t>https://www.weatherapi.com/</w:t>
         </w:r>
       </w:hyperlink>
     </w:p>
@@ -2982,7 +3260,7 @@
       <w:hyperlink r:id="rId9" w:history="1">
         <w:r>
           <w:rPr>
-            <w:rStyle w:val="Hipercze"/>
+            <w:rStyle w:val="Hyperlink"/>
           </w:rPr>
           <w:t>https://www.weatherapi.com/docs/</w:t>
         </w:r>
@@ -2992,7 +3270,7 @@
       <w:hyperlink r:id="rId10" w:history="1">
         <w:r>
           <w:rPr>
-            <w:rStyle w:val="Hipercze"/>
+            <w:rStyle w:val="Hyperlink"/>
           </w:rPr>
           <w:t>https://www.weatherapi.com/pricing.aspx</w:t>
         </w:r>
@@ -3002,21 +3280,9 @@
       <w:hyperlink r:id="rId11" w:history="1">
         <w:r>
           <w:rPr>
-            <w:rStyle w:val="Hipercze"/>
+            <w:rStyle w:val="Hyperlink"/>
           </w:rPr>
-          <w:t>https://rapidapi.com/blog/access-global-weather-dat</w:t>
-        </w:r>
-        <w:r>
-          <w:rPr>
-            <w:rStyle w:val="Hipercze"/>
-          </w:rPr>
-          <w:t>a</w:t>
-        </w:r>
-        <w:r>
-          <w:rPr>
-            <w:rStyle w:val="Hipercze"/>
-          </w:rPr>
-          <w:t>-with-these-weather-apis/</w:t>
+          <w:t>https://rapidapi.com/blog/access-global-weather-data-with-these-weather-apis/</w:t>
         </w:r>
       </w:hyperlink>
     </w:p>
@@ -3024,21 +3290,9 @@
       <w:hyperlink r:id="rId12" w:history="1">
         <w:r>
           <w:rPr>
-            <w:rStyle w:val="Hipercze"/>
+            <w:rStyle w:val="Hyperlink"/>
           </w:rPr>
-          <w:t>https://www.fore</w:t>
-        </w:r>
-        <w:r>
-          <w:rPr>
-            <w:rStyle w:val="Hipercze"/>
-          </w:rPr>
-          <w:t>c</w:t>
-        </w:r>
-        <w:r>
-          <w:rPr>
-            <w:rStyle w:val="Hipercze"/>
-          </w:rPr>
-          <w:t>ast.app/</w:t>
+          <w:t>https://www.forecast.app/</w:t>
         </w:r>
       </w:hyperlink>
     </w:p>
@@ -3046,7 +3300,7 @@
       <w:hyperlink r:id="rId13" w:history="1">
         <w:r>
           <w:rPr>
-            <w:rStyle w:val="Hipercze"/>
+            <w:rStyle w:val="Hyperlink"/>
           </w:rPr>
           <w:t>https://dev.meteostat.net/</w:t>
         </w:r>
@@ -3056,17 +3310,17 @@
       <w:hyperlink r:id="rId14" w:history="1">
         <w:r>
           <w:rPr>
-            <w:rStyle w:val="Hipercze"/>
+            <w:rStyle w:val="Hyperlink"/>
           </w:rPr>
           <w:t>https://dev.meteostat.net/api/</w:t>
         </w:r>
       </w:hyperlink>
     </w:p>
     <w:p>
-      <w:hyperlink r:id="rId15" w:history="1">
+      <w:hyperlink r:id="rId15" w:anchor="latitude=51.44&amp;longitude=5.48&amp;start_date=2023-04-01&amp;end_date=2023-05-07&amp;daily=temperature_2m_mean,sunrise,sunset,precipitation_sum,rain_sum,snowfall_sum,windspeed_10m_max&amp;timezone=Europe%2FBerlin" w:history="1">
         <w:r>
           <w:rPr>
-            <w:rStyle w:val="Hipercze"/>
+            <w:rStyle w:val="Hyperlink"/>
           </w:rPr>
           <w:t>https://open-meteo.com/en/docs/historical-weather-api#latitude=51.44&amp;longitude=5.48&amp;start_date=2023-04-01&amp;end_date=2023-05-07&amp;daily=temperature_2m_mean,sunrise,sunset,precipitation_sum,rain_sum,snowfall_sum,windspeed_10m_max&amp;timezone=Europe%2FBerlin</w:t>
         </w:r>
@@ -3076,7 +3330,7 @@
       <w:hyperlink r:id="rId16" w:history="1">
         <w:r>
           <w:rPr>
-            <w:rStyle w:val="Hipercze"/>
+            <w:rStyle w:val="Hyperlink"/>
           </w:rPr>
           <w:t>https://open-meteo.com/en/docs</w:t>
         </w:r>
@@ -3137,7 +3391,7 @@
     <w:sdtContent>
       <w:p>
         <w:pPr>
-          <w:pStyle w:val="Stopka"/>
+          <w:pStyle w:val="Footer"/>
           <w:jc w:val="center"/>
         </w:pPr>
         <w:r>
@@ -3196,7 +3450,7 @@
 <w:hdr xmlns:wpc="http://schemas.microsoft.com/office/word/2010/wordprocessingCanvas" xmlns:cx="http://schemas.microsoft.com/office/drawing/2014/chartex" xmlns:cx1="http://schemas.microsoft.com/office/drawing/2015/9/8/chartex" xmlns:cx2="http://schemas.microsoft.com/office/drawing/2015/10/21/chartex" xmlns:cx3="http://schemas.microsoft.com/office/drawing/2016/5/9/chartex" xmlns:cx4="http://schemas.microsoft.com/office/drawing/2016/5/10/chartex" xmlns:cx5="http://schemas.microsoft.com/office/drawing/2016/5/11/chartex" xmlns:cx6="http://schemas.microsoft.com/office/drawing/2016/5/12/chartex" xmlns:cx7="http://schemas.microsoft.com/office/drawing/2016/5/13/chartex" xmlns:cx8="http://schemas.microsoft.com/office/drawing/2016/5/14/chartex" xmlns:mc="http://schemas.openxmlformats.org/markup-compatibility/2006" xmlns:aink="http://schemas.microsoft.com/office/drawing/2016/ink" xmlns:am3d="http://schemas.microsoft.com/office/drawing/2017/model3d" xmlns:o="urn:schemas-microsoft-com:office:office" xmlns:oel="http://schemas.microsoft.com/office/2019/extlst" xmlns:r="http://schemas.openxmlformats.org/officeDocument/2006/relationships" xmlns:m="http://schemas.openxmlformats.org/officeDocument/2006/math" xmlns:v="urn:schemas-microsoft-com:vml" xmlns:wp14="http://schemas.microsoft.com/office/word/2010/wordprocessingDrawing" xmlns:wp="http://schemas.openxmlformats.org/drawingml/2006/wordprocessingDrawing" xmlns:w10="urn:schemas-microsoft-com:office:word" xmlns:w="http://schemas.openxmlformats.org/wordprocessingml/2006/main" xmlns:w14="http://schemas.microsoft.com/office/word/2010/wordml" xmlns:w15="http://schemas.microsoft.com/office/word/2012/wordml" xmlns:w16cex="http://schemas.microsoft.com/office/word/2018/wordml/cex" xmlns:w16cid="http://schemas.microsoft.com/office/word/2016/wordml/cid" xmlns:w16="http://schemas.microsoft.com/office/word/2018/wordml" xmlns:w16du="http://schemas.microsoft.com/office/word/2023/wordml/word16du" xmlns:w16sdtdh="http://schemas.microsoft.com/office/word/2020/wordml/sdtdatahash" xmlns:w16se="http://schemas.microsoft.com/office/word/2015/wordml/symex" xmlns:wpg="http://schemas.microsoft.com/office/word/2010/wordprocessingGroup" xmlns:wpi="http://schemas.microsoft.com/office/word/2010/wordprocessingInk" xmlns:wne="http://schemas.microsoft.com/office/word/2006/wordml" xmlns:wps="http://schemas.microsoft.com/office/word/2010/wordprocessingShape" mc:Ignorable="w14 w15 w16se w16cid w16 w16cex w16sdtdh wp14">
   <w:p>
     <w:pPr>
-      <w:pStyle w:val="Nagwek"/>
+      <w:pStyle w:val="Header"/>
       <w:jc w:val="right"/>
     </w:pPr>
     <w:bookmarkStart w:id="10" w:name="_Hlk130396460"/>
@@ -3814,7 +4068,7 @@
     <w:lsdException w:name="Unresolved Mention" w:semiHidden="1" w:unhideWhenUsed="1"/>
     <w:lsdException w:name="Smart Link" w:semiHidden="1" w:unhideWhenUsed="1"/>
   </w:latentStyles>
-  <w:style w:type="paragraph" w:default="1" w:styleId="Normalny">
+  <w:style w:type="paragraph" w:default="1" w:styleId="Normal">
     <w:name w:val="Normal"/>
     <w:qFormat/>
     <w:rsid w:val="002B7374"/>
@@ -3823,11 +4077,11 @@
       <w14:ligatures w14:val="none"/>
     </w:rPr>
   </w:style>
-  <w:style w:type="paragraph" w:styleId="Nagwek1">
+  <w:style w:type="paragraph" w:styleId="Heading1">
     <w:name w:val="heading 1"/>
-    <w:basedOn w:val="Normalny"/>
-    <w:next w:val="Normalny"/>
-    <w:link w:val="Nagwek1Znak"/>
+    <w:basedOn w:val="Normal"/>
+    <w:next w:val="Normal"/>
+    <w:link w:val="Heading1Char"/>
     <w:uiPriority w:val="9"/>
     <w:qFormat/>
     <w:rsid w:val="002B7374"/>
@@ -3844,11 +4098,11 @@
       <w:szCs w:val="32"/>
     </w:rPr>
   </w:style>
-  <w:style w:type="paragraph" w:styleId="Nagwek3">
+  <w:style w:type="paragraph" w:styleId="Heading3">
     <w:name w:val="heading 3"/>
-    <w:basedOn w:val="Normalny"/>
-    <w:next w:val="Normalny"/>
-    <w:link w:val="Nagwek3Znak"/>
+    <w:basedOn w:val="Normal"/>
+    <w:next w:val="Normal"/>
+    <w:link w:val="Heading3Char"/>
     <w:uiPriority w:val="9"/>
     <w:semiHidden/>
     <w:unhideWhenUsed/>
@@ -3867,13 +4121,12 @@
       <w:szCs w:val="24"/>
     </w:rPr>
   </w:style>
-  <w:style w:type="character" w:default="1" w:styleId="Domylnaczcionkaakapitu">
+  <w:style w:type="character" w:default="1" w:styleId="DefaultParagraphFont">
     <w:name w:val="Default Paragraph Font"/>
     <w:uiPriority w:val="1"/>
-    <w:semiHidden/>
     <w:unhideWhenUsed/>
   </w:style>
-  <w:style w:type="table" w:default="1" w:styleId="Standardowy">
+  <w:style w:type="table" w:default="1" w:styleId="TableNormal">
     <w:name w:val="Normal Table"/>
     <w:uiPriority w:val="99"/>
     <w:semiHidden/>
@@ -3888,16 +4141,16 @@
       </w:tblCellMar>
     </w:tblPr>
   </w:style>
-  <w:style w:type="numbering" w:default="1" w:styleId="Bezlisty">
+  <w:style w:type="numbering" w:default="1" w:styleId="NoList">
     <w:name w:val="No List"/>
     <w:uiPriority w:val="99"/>
     <w:semiHidden/>
     <w:unhideWhenUsed/>
   </w:style>
-  <w:style w:type="character" w:customStyle="1" w:styleId="Nagwek1Znak">
-    <w:name w:val="Nagłówek 1 Znak"/>
-    <w:basedOn w:val="Domylnaczcionkaakapitu"/>
-    <w:link w:val="Nagwek1"/>
+  <w:style w:type="character" w:customStyle="1" w:styleId="Heading1Char">
+    <w:name w:val="Heading 1 Char"/>
+    <w:basedOn w:val="DefaultParagraphFont"/>
+    <w:link w:val="Heading1"/>
     <w:uiPriority w:val="9"/>
     <w:rsid w:val="002B7374"/>
     <w:rPr>
@@ -3909,9 +4162,9 @@
       <w14:ligatures w14:val="none"/>
     </w:rPr>
   </w:style>
-  <w:style w:type="character" w:styleId="Hipercze">
+  <w:style w:type="character" w:styleId="Hyperlink">
     <w:name w:val="Hyperlink"/>
-    <w:basedOn w:val="Domylnaczcionkaakapitu"/>
+    <w:basedOn w:val="DefaultParagraphFont"/>
     <w:uiPriority w:val="99"/>
     <w:unhideWhenUsed/>
     <w:rsid w:val="002B7374"/>
@@ -3920,10 +4173,10 @@
       <w:u w:val="single"/>
     </w:rPr>
   </w:style>
-  <w:style w:type="paragraph" w:styleId="Nagwek">
+  <w:style w:type="paragraph" w:styleId="Header">
     <w:name w:val="header"/>
-    <w:basedOn w:val="Normalny"/>
-    <w:link w:val="NagwekZnak"/>
+    <w:basedOn w:val="Normal"/>
+    <w:link w:val="HeaderChar"/>
     <w:uiPriority w:val="99"/>
     <w:unhideWhenUsed/>
     <w:rsid w:val="002B7374"/>
@@ -3935,10 +4188,10 @@
       <w:spacing w:after="0" w:line="240" w:lineRule="auto"/>
     </w:pPr>
   </w:style>
-  <w:style w:type="character" w:customStyle="1" w:styleId="NagwekZnak">
-    <w:name w:val="Nagłówek Znak"/>
-    <w:basedOn w:val="Domylnaczcionkaakapitu"/>
-    <w:link w:val="Nagwek"/>
+  <w:style w:type="character" w:customStyle="1" w:styleId="HeaderChar">
+    <w:name w:val="Header Char"/>
+    <w:basedOn w:val="DefaultParagraphFont"/>
+    <w:link w:val="Header"/>
     <w:uiPriority w:val="99"/>
     <w:rsid w:val="002B7374"/>
     <w:rPr>
@@ -3946,10 +4199,10 @@
       <w14:ligatures w14:val="none"/>
     </w:rPr>
   </w:style>
-  <w:style w:type="paragraph" w:styleId="Stopka">
+  <w:style w:type="paragraph" w:styleId="Footer">
     <w:name w:val="footer"/>
-    <w:basedOn w:val="Normalny"/>
-    <w:link w:val="StopkaZnak"/>
+    <w:basedOn w:val="Normal"/>
+    <w:link w:val="FooterChar"/>
     <w:uiPriority w:val="99"/>
     <w:unhideWhenUsed/>
     <w:rsid w:val="002B7374"/>
@@ -3961,10 +4214,10 @@
       <w:spacing w:after="0" w:line="240" w:lineRule="auto"/>
     </w:pPr>
   </w:style>
-  <w:style w:type="character" w:customStyle="1" w:styleId="StopkaZnak">
-    <w:name w:val="Stopka Znak"/>
-    <w:basedOn w:val="Domylnaczcionkaakapitu"/>
-    <w:link w:val="Stopka"/>
+  <w:style w:type="character" w:customStyle="1" w:styleId="FooterChar">
+    <w:name w:val="Footer Char"/>
+    <w:basedOn w:val="DefaultParagraphFont"/>
+    <w:link w:val="Footer"/>
     <w:uiPriority w:val="99"/>
     <w:rsid w:val="002B7374"/>
     <w:rPr>
@@ -3972,9 +4225,9 @@
       <w14:ligatures w14:val="none"/>
     </w:rPr>
   </w:style>
-  <w:style w:type="table" w:styleId="Tabela-Siatka">
+  <w:style w:type="table" w:styleId="TableGrid">
     <w:name w:val="Table Grid"/>
-    <w:basedOn w:val="Standardowy"/>
+    <w:basedOn w:val="TableNormal"/>
     <w:uiPriority w:val="59"/>
     <w:rsid w:val="002B7374"/>
     <w:pPr>
@@ -3995,10 +4248,10 @@
       </w:tblBorders>
     </w:tblPr>
   </w:style>
-  <w:style w:type="character" w:customStyle="1" w:styleId="Nagwek3Znak">
-    <w:name w:val="Nagłówek 3 Znak"/>
-    <w:basedOn w:val="Domylnaczcionkaakapitu"/>
-    <w:link w:val="Nagwek3"/>
+  <w:style w:type="character" w:customStyle="1" w:styleId="Heading3Char">
+    <w:name w:val="Heading 3 Char"/>
+    <w:basedOn w:val="DefaultParagraphFont"/>
+    <w:link w:val="Heading3"/>
     <w:uiPriority w:val="9"/>
     <w:semiHidden/>
     <w:rsid w:val="00BF3FB9"/>
@@ -4011,9 +4264,9 @@
       <w14:ligatures w14:val="none"/>
     </w:rPr>
   </w:style>
-  <w:style w:type="character" w:styleId="Nierozpoznanawzmianka">
+  <w:style w:type="character" w:styleId="UnresolvedMention">
     <w:name w:val="Unresolved Mention"/>
-    <w:basedOn w:val="Domylnaczcionkaakapitu"/>
+    <w:basedOn w:val="DefaultParagraphFont"/>
     <w:uiPriority w:val="99"/>
     <w:semiHidden/>
     <w:unhideWhenUsed/>
@@ -4023,11 +4276,11 @@
       <w:shd w:val="clear" w:color="auto" w:fill="E1DFDD"/>
     </w:rPr>
   </w:style>
-  <w:style w:type="paragraph" w:styleId="Tytu">
+  <w:style w:type="paragraph" w:styleId="Title">
     <w:name w:val="Title"/>
-    <w:basedOn w:val="Normalny"/>
-    <w:next w:val="Normalny"/>
-    <w:link w:val="TytuZnak"/>
+    <w:basedOn w:val="Normal"/>
+    <w:next w:val="Normal"/>
+    <w:link w:val="TitleChar"/>
     <w:uiPriority w:val="10"/>
     <w:qFormat/>
     <w:rsid w:val="000B436C"/>
@@ -4044,10 +4297,10 @@
       <w:lang w:val="nl" w:eastAsia="pl-PL"/>
     </w:rPr>
   </w:style>
-  <w:style w:type="character" w:customStyle="1" w:styleId="TytuZnak">
-    <w:name w:val="Tytuł Znak"/>
-    <w:basedOn w:val="Domylnaczcionkaakapitu"/>
-    <w:link w:val="Tytu"/>
+  <w:style w:type="character" w:customStyle="1" w:styleId="TitleChar">
+    <w:name w:val="Title Char"/>
+    <w:basedOn w:val="DefaultParagraphFont"/>
+    <w:link w:val="Title"/>
     <w:uiPriority w:val="10"/>
     <w:rsid w:val="000B436C"/>
     <w:rPr>
@@ -4060,11 +4313,11 @@
       <w14:ligatures w14:val="none"/>
     </w:rPr>
   </w:style>
-  <w:style w:type="paragraph" w:styleId="Podtytu">
+  <w:style w:type="paragraph" w:styleId="Subtitle">
     <w:name w:val="Subtitle"/>
-    <w:basedOn w:val="Normalny"/>
-    <w:next w:val="Normalny"/>
-    <w:link w:val="PodtytuZnak"/>
+    <w:basedOn w:val="Normal"/>
+    <w:next w:val="Normal"/>
+    <w:link w:val="SubtitleChar"/>
     <w:uiPriority w:val="11"/>
     <w:qFormat/>
     <w:rsid w:val="000B436C"/>
@@ -4083,10 +4336,10 @@
       <w:lang w:val="nl" w:eastAsia="pl-PL"/>
     </w:rPr>
   </w:style>
-  <w:style w:type="character" w:customStyle="1" w:styleId="PodtytuZnak">
-    <w:name w:val="Podtytuł Znak"/>
-    <w:basedOn w:val="Domylnaczcionkaakapitu"/>
-    <w:link w:val="Podtytu"/>
+  <w:style w:type="character" w:customStyle="1" w:styleId="SubtitleChar">
+    <w:name w:val="Subtitle Char"/>
+    <w:basedOn w:val="DefaultParagraphFont"/>
+    <w:link w:val="Subtitle"/>
     <w:uiPriority w:val="11"/>
     <w:rsid w:val="000B436C"/>
     <w:rPr>
@@ -4100,10 +4353,10 @@
       <w14:ligatures w14:val="none"/>
     </w:rPr>
   </w:style>
-  <w:style w:type="paragraph" w:styleId="Spistreci1">
+  <w:style w:type="paragraph" w:styleId="TOC1">
     <w:name w:val="toc 1"/>
-    <w:basedOn w:val="Normalny"/>
-    <w:next w:val="Normalny"/>
+    <w:basedOn w:val="Normal"/>
+    <w:next w:val="Normal"/>
     <w:autoRedefine/>
     <w:uiPriority w:val="39"/>
     <w:unhideWhenUsed/>
@@ -4118,10 +4371,10 @@
       <w:lang w:val="nl" w:eastAsia="pl-PL"/>
     </w:rPr>
   </w:style>
-  <w:style w:type="paragraph" w:styleId="Spistreci2">
+  <w:style w:type="paragraph" w:styleId="TOC2">
     <w:name w:val="toc 2"/>
-    <w:basedOn w:val="Normalny"/>
-    <w:next w:val="Normalny"/>
+    <w:basedOn w:val="Normal"/>
+    <w:next w:val="Normal"/>
     <w:autoRedefine/>
     <w:uiPriority w:val="39"/>
     <w:unhideWhenUsed/>
@@ -4137,9 +4390,9 @@
       <w:lang w:val="nl" w:eastAsia="pl-PL"/>
     </w:rPr>
   </w:style>
-  <w:style w:type="character" w:styleId="UyteHipercze">
+  <w:style w:type="character" w:styleId="FollowedHyperlink">
     <w:name w:val="FollowedHyperlink"/>
-    <w:basedOn w:val="Domylnaczcionkaakapitu"/>
+    <w:basedOn w:val="DefaultParagraphFont"/>
     <w:uiPriority w:val="99"/>
     <w:semiHidden/>
     <w:unhideWhenUsed/>

</xml_diff>